<commit_message>
updated abstract to be more exciting
</commit_message>
<xml_diff>
--- a/KillingDarlings.docx
+++ b/KillingDarlings.docx
@@ -1,6 +1,6 @@
 
 <file path=word/document.xml><?xml version="1.0" encoding="utf-8"?>
-<w:document xmlns:wpc="http://schemas.microsoft.com/office/word/2010/wordprocessingCanvas" xmlns:cx="http://schemas.microsoft.com/office/drawing/2014/chartex" xmlns:cx1="http://schemas.microsoft.com/office/drawing/2015/9/8/chartex" xmlns:mc="http://schemas.openxmlformats.org/markup-compatibility/2006" xmlns:o="urn:schemas-microsoft-com:office:office" xmlns:r="http://schemas.openxmlformats.org/officeDocument/2006/relationships" xmlns:m="http://schemas.openxmlformats.org/officeDocument/2006/math" xmlns:v="urn:schemas-microsoft-com:vml" xmlns:wp14="http://schemas.microsoft.com/office/word/2010/wordprocessingDrawing" xmlns:wp="http://schemas.openxmlformats.org/drawingml/2006/wordprocessingDrawing" xmlns:w10="urn:schemas-microsoft-com:office:word" xmlns:w="http://schemas.openxmlformats.org/wordprocessingml/2006/main" xmlns:w14="http://schemas.microsoft.com/office/word/2010/wordml" xmlns:w15="http://schemas.microsoft.com/office/word/2012/wordml" xmlns:w16se="http://schemas.microsoft.com/office/word/2015/wordml/symex" xmlns:wpg="http://schemas.microsoft.com/office/word/2010/wordprocessingGroup" xmlns:wpi="http://schemas.microsoft.com/office/word/2010/wordprocessingInk" xmlns:wne="http://schemas.microsoft.com/office/word/2006/wordml" xmlns:wps="http://schemas.microsoft.com/office/word/2010/wordprocessingShape" mc:Ignorable="w14 w15 w16se wp14">
+<w:document xmlns:wpc="http://schemas.microsoft.com/office/word/2010/wordprocessingCanvas" xmlns:cx="http://schemas.microsoft.com/office/drawing/2014/chartex" xmlns:mc="http://schemas.openxmlformats.org/markup-compatibility/2006" xmlns:o="urn:schemas-microsoft-com:office:office" xmlns:r="http://schemas.openxmlformats.org/officeDocument/2006/relationships" xmlns:m="http://schemas.openxmlformats.org/officeDocument/2006/math" xmlns:v="urn:schemas-microsoft-com:vml" xmlns:wp14="http://schemas.microsoft.com/office/word/2010/wordprocessingDrawing" xmlns:wp="http://schemas.openxmlformats.org/drawingml/2006/wordprocessingDrawing" xmlns:w10="urn:schemas-microsoft-com:office:word" xmlns:w="http://schemas.openxmlformats.org/wordprocessingml/2006/main" xmlns:w14="http://schemas.microsoft.com/office/word/2010/wordml" xmlns:w15="http://schemas.microsoft.com/office/word/2012/wordml" xmlns:w16se="http://schemas.microsoft.com/office/word/2015/wordml/symex" xmlns:wpg="http://schemas.microsoft.com/office/word/2010/wordprocessingGroup" xmlns:wpi="http://schemas.microsoft.com/office/word/2010/wordprocessingInk" xmlns:wne="http://schemas.microsoft.com/office/word/2006/wordml" xmlns:wps="http://schemas.microsoft.com/office/word/2010/wordprocessingShape" mc:Ignorable="w14 w15 w16se wp14">
   <w:body>
     <w:p>
       <w:pPr>
@@ -675,7 +675,15 @@
         <w:t xml:space="preserve"> </w:t>
       </w:r>
       <w:r>
-        <w:t>Jean-Michel Michno &lt;</w:t>
+        <w:t xml:space="preserve">Jean-Michel </w:t>
+      </w:r>
+      <w:proofErr w:type="spellStart"/>
+      <w:r>
+        <w:t>Michno</w:t>
+      </w:r>
+      <w:proofErr w:type="spellEnd"/>
+      <w:r>
+        <w:t xml:space="preserve"> &lt;</w:t>
       </w:r>
       <w:hyperlink r:id="rId11" w:history="1">
         <w:r>
@@ -703,7 +711,15 @@
         <w:t xml:space="preserve"> </w:t>
       </w:r>
       <w:r>
-        <w:t>Owen Hoekenga &lt;</w:t>
+        <w:t xml:space="preserve">Owen </w:t>
+      </w:r>
+      <w:proofErr w:type="spellStart"/>
+      <w:r>
+        <w:t>Hoekenga</w:t>
+      </w:r>
+      <w:proofErr w:type="spellEnd"/>
+      <w:r>
+        <w:t xml:space="preserve"> &lt;</w:t>
       </w:r>
       <w:hyperlink r:id="rId13" w:history="1">
         <w:r>
@@ -720,7 +736,15 @@
         <w:t xml:space="preserve"> </w:t>
       </w:r>
       <w:r>
-        <w:t>Brian Dilkes &lt;</w:t>
+        <w:t xml:space="preserve">Brian </w:t>
+      </w:r>
+      <w:proofErr w:type="spellStart"/>
+      <w:r>
+        <w:t>Dilkes</w:t>
+      </w:r>
+      <w:proofErr w:type="spellEnd"/>
+      <w:r>
+        <w:t xml:space="preserve"> &lt;</w:t>
       </w:r>
       <w:hyperlink r:id="rId14" w:history="1">
         <w:r>
@@ -804,35 +828,102 @@
       </w:r>
     </w:p>
     <w:p>
-      <w:r>
-        <w:t xml:space="preserve">Genome-wide association studies (GWAS) have identified thousands of loci linked to hundreds of traits in many different species. </w:t>
-      </w:r>
-      <w:r>
-        <w:t>F</w:t>
-      </w:r>
-      <w:r>
-        <w:t>or most loci</w:t>
-      </w:r>
-      <w:r>
-        <w:t>, however</w:t>
-      </w:r>
-      <w:r>
-        <w:t>, the causal genes and the cellular processes they contribute to remain unknown</w:t>
-      </w:r>
-      <w:r>
-        <w:t>,</w:t>
-      </w:r>
-      <w:r>
-        <w:t xml:space="preserve"> especially in species where functional annotations are sparse. </w:t>
-      </w:r>
-      <w:r>
-        <w:t>When little is known about gene function</w:t>
-      </w:r>
-      <w:r>
-        <w:t xml:space="preserve">, co-expression networks are a powerful tool for inferring </w:t>
-      </w:r>
-      <w:r>
-        <w:t xml:space="preserve">the biological function of genes. </w:t>
+      <w:commentRangeStart w:id="8"/>
+      <w:del w:id="9" w:author="Rob" w:date="2017-12-29T13:08:00Z">
+        <w:r>
+          <w:delText xml:space="preserve">Genome-wide association studies (GWAS) have identified thousands of loci linked to hundreds of traits in many different species. </w:delText>
+        </w:r>
+        <w:r>
+          <w:delText>F</w:delText>
+        </w:r>
+        <w:r>
+          <w:delText>or most loci</w:delText>
+        </w:r>
+        <w:r>
+          <w:delText>, however</w:delText>
+        </w:r>
+        <w:r>
+          <w:delText>, the causal genes and the cellular processes they contribute to remain unknown</w:delText>
+        </w:r>
+        <w:r>
+          <w:delText>,</w:delText>
+        </w:r>
+        <w:r>
+          <w:delText xml:space="preserve"> especially in species where functional annotations are sparse. </w:delText>
+        </w:r>
+        <w:r>
+          <w:delText>When little is known about gene function</w:delText>
+        </w:r>
+        <w:r>
+          <w:delText xml:space="preserve">, co-expression networks are a powerful tool for inferring </w:delText>
+        </w:r>
+        <w:r>
+          <w:delText xml:space="preserve">the biological function of genes. </w:delText>
+        </w:r>
+      </w:del>
+      <w:ins w:id="10" w:author="Rob" w:date="2017-12-29T13:04:00Z">
+        <w:r>
+          <w:t xml:space="preserve">Linkage disequilibrium masks </w:t>
+        </w:r>
+      </w:ins>
+      <w:ins w:id="11" w:author="Rob" w:date="2017-12-29T13:05:00Z">
+        <w:r>
+          <w:t xml:space="preserve">true </w:t>
+        </w:r>
+      </w:ins>
+      <w:ins w:id="12" w:author="Rob" w:date="2017-12-29T13:04:00Z">
+        <w:r>
+          <w:t xml:space="preserve">causal mutations when mapping traits </w:t>
+        </w:r>
+        <w:r>
+          <w:t>in genome-wide association studies</w:t>
+        </w:r>
+      </w:ins>
+      <w:ins w:id="13" w:author="Rob" w:date="2017-12-29T13:05:00Z">
+        <w:r>
+          <w:t xml:space="preserve"> leading to dozens of associated markers implicating hundreds of candidate genes. Network based approaches can be used to identify subsets of candidate genes with putative</w:t>
+        </w:r>
+      </w:ins>
+      <w:ins w:id="14" w:author="Rob" w:date="2017-12-29T13:07:00Z">
+        <w:r>
+          <w:t xml:space="preserve"> biological function, however the relationships that arise among genes substantially differs based on </w:t>
+        </w:r>
+      </w:ins>
+      <w:ins w:id="15" w:author="Rob" w:date="2017-12-29T13:08:00Z">
+        <w:r>
+          <w:t>the experimental context the data were derived from.</w:t>
+        </w:r>
+      </w:ins>
+      <w:ins w:id="16" w:author="Rob" w:date="2017-12-29T13:09:00Z">
+        <w:r>
+          <w:t xml:space="preserve"> </w:t>
+        </w:r>
+      </w:ins>
+      <w:moveToRangeStart w:id="17" w:author="Rob" w:date="2017-12-29T13:09:00Z" w:name="move502316281"/>
+      <w:moveTo w:id="18" w:author="Rob" w:date="2017-12-29T13:09:00Z">
+        <w:r>
+          <w:t>Here, we developed a computational framework called Camoco that</w:t>
+        </w:r>
+      </w:moveTo>
+      <w:ins w:id="19" w:author="Rob" w:date="2017-12-29T13:09:00Z">
+        <w:r>
+          <w:t xml:space="preserve"> builds and compares functional modules related to GWAS from different experimental sources.</w:t>
+        </w:r>
+      </w:ins>
+      <w:moveTo w:id="20" w:author="Rob" w:date="2017-12-29T13:09:00Z">
+        <w:del w:id="21" w:author="Rob" w:date="2017-12-29T13:11:00Z">
+          <w:r>
+            <w:delText xml:space="preserve"> integrates loci identified by GWAS with functional information derived from gene co-expression networks.</w:delText>
+          </w:r>
+        </w:del>
+      </w:moveTo>
+      <w:moveToRangeEnd w:id="17"/>
+      <w:commentRangeEnd w:id="8"/>
+      <w:r>
+        <w:rPr>
+          <w:rStyle w:val="CommentReference"/>
+        </w:rPr>
+        <w:commentReference w:id="8"/>
       </w:r>
     </w:p>
     <w:p>
@@ -849,14 +940,89 @@
           <w:b/>
         </w:rPr>
       </w:pPr>
-      <w:r>
-        <w:t>Here, we developed a computational framework called Camoco that integrates loci identified by GWAS with functional information derived from gene co-expression networks. We built co-expression networks from three distinct biological contexts and establish the precision of our method with simulated GWAS data. We applied Camoco to prioritize candidate genes from a large-scale GWAS examining the accumulation of 17 different elements in maize seeds, demonstrating the need to match GWAS datasets with co-expression networks derived from the appropriate biologica</w:t>
+      <w:moveFromRangeStart w:id="22" w:author="Rob" w:date="2017-12-29T13:09:00Z" w:name="move502316281"/>
+      <w:moveFrom w:id="23" w:author="Rob" w:date="2017-12-29T13:09:00Z">
+        <w:r>
+          <w:t xml:space="preserve">Here, we developed a computational framework called Camoco that integrates loci identified by GWAS with functional information derived from gene co-expression networks. </w:t>
+        </w:r>
+      </w:moveFrom>
+      <w:moveFromRangeEnd w:id="22"/>
+      <w:del w:id="24" w:author="Rob" w:date="2017-12-29T13:11:00Z">
+        <w:r>
+          <w:delText>We built co</w:delText>
+        </w:r>
+      </w:del>
+      <w:ins w:id="25" w:author="Rob" w:date="2017-12-29T13:11:00Z">
+        <w:r>
+          <w:t>Co</w:t>
+        </w:r>
+      </w:ins>
+      <w:r>
+        <w:t xml:space="preserve">-expression networks </w:t>
+      </w:r>
+      <w:ins w:id="26" w:author="Rob" w:date="2017-12-29T13:11:00Z">
+        <w:r>
+          <w:t xml:space="preserve">were built </w:t>
+        </w:r>
+      </w:ins>
+      <w:r>
+        <w:t xml:space="preserve">from three distinct biological contexts and </w:t>
+      </w:r>
+      <w:del w:id="27" w:author="Rob" w:date="2017-12-29T13:11:00Z">
+        <w:r>
+          <w:delText xml:space="preserve">establish </w:delText>
+        </w:r>
+      </w:del>
+      <w:r>
+        <w:t>the precision of our method</w:t>
+      </w:r>
+      <w:ins w:id="28" w:author="Rob" w:date="2017-12-29T13:11:00Z">
+        <w:r>
+          <w:t xml:space="preserve"> was established</w:t>
+        </w:r>
+      </w:ins>
+      <w:r>
+        <w:t xml:space="preserve"> </w:t>
+      </w:r>
+      <w:ins w:id="29" w:author="Rob" w:date="2017-12-29T13:12:00Z">
+        <w:r>
+          <w:t>using</w:t>
+        </w:r>
+      </w:ins>
+      <w:del w:id="30" w:author="Rob" w:date="2017-12-29T13:12:00Z">
+        <w:r>
+          <w:delText>with</w:delText>
+        </w:r>
+      </w:del>
+      <w:r>
+        <w:t xml:space="preserve"> simulated GWAS data. We applied Camoco to prioritize candidate genes from a large-scale GWAS examining the accumulation of 17 different elements in maize seeds, demonstrating the need to match GWAS datasets with co-expression networks derived from the appropriate biologica</w:t>
       </w:r>
       <w:r>
         <w:t>l context.</w:t>
       </w:r>
       <w:r>
-        <w:t xml:space="preserve"> We performed functional validation on two genes identified by our approach using mutants and annotate other high-priority candidates with ontological enrichment and curated literature support, re</w:t>
+        <w:t xml:space="preserve"> We </w:t>
+      </w:r>
+      <w:del w:id="31" w:author="Rob" w:date="2017-12-29T13:13:00Z">
+        <w:r>
+          <w:delText xml:space="preserve">performed functional </w:delText>
+        </w:r>
+      </w:del>
+      <w:r>
+        <w:t>validat</w:t>
+      </w:r>
+      <w:ins w:id="32" w:author="Rob" w:date="2017-12-29T13:13:00Z">
+        <w:r>
+          <w:t xml:space="preserve">ed </w:t>
+        </w:r>
+      </w:ins>
+      <w:del w:id="33" w:author="Rob" w:date="2017-12-29T13:13:00Z">
+        <w:r>
+          <w:delText xml:space="preserve">ion on </w:delText>
+        </w:r>
+      </w:del>
+      <w:r>
+        <w:t>two genes identified by our approach using mutants and annotate other high-priority candidates with ontological enrichment and curated literature support, re</w:t>
       </w:r>
       <w:r>
         <w:t>sulting in a targeted set of candidate genes that drive elemental accumulation in maize grain.</w:t>
@@ -873,43 +1039,135 @@
     <w:p>
       <w:pPr>
         <w:rPr>
-          <w:b/>
-        </w:rPr>
-      </w:pPr>
-      <w:r>
-        <w:t>O</w:t>
-      </w:r>
-      <w:r>
-        <w:t>ur results show that simply taking the genes closest to significant GWAS loci will often lead to spurious results, indicating the need for proper functional modeling and a reliable null distribution when integrating these high-throughput data type</w:t>
-      </w:r>
-      <w:r>
-        <w:t xml:space="preserve">s. </w:t>
-      </w:r>
+          <w:rPrChange w:id="34" w:author="Rob" w:date="2017-12-29T13:31:00Z">
+            <w:rPr>
+              <w:b/>
+            </w:rPr>
+          </w:rPrChange>
+        </w:rPr>
+      </w:pPr>
+      <w:del w:id="35" w:author="Rob" w:date="2017-12-29T13:30:00Z">
+        <w:r>
+          <w:delText>O</w:delText>
+        </w:r>
+        <w:r>
+          <w:delText xml:space="preserve">ur results </w:delText>
+        </w:r>
+      </w:del>
+      <w:ins w:id="36" w:author="Rob" w:date="2017-12-29T13:30:00Z">
+        <w:r>
+          <w:t>C</w:t>
+        </w:r>
+      </w:ins>
+      <w:ins w:id="37" w:author="Rob" w:date="2017-12-29T13:28:00Z">
+        <w:r>
+          <w:t xml:space="preserve">o-expression networks from different </w:t>
+        </w:r>
+      </w:ins>
+      <w:ins w:id="38" w:author="Rob" w:date="2017-12-29T13:29:00Z">
+        <w:r>
+          <w:t xml:space="preserve">biological </w:t>
+        </w:r>
+      </w:ins>
+      <w:ins w:id="39" w:author="Rob" w:date="2017-12-29T13:28:00Z">
+        <w:r>
+          <w:t>contexts capture similar levels of functional information, yet, interpreting GWAS loci in the incorrect context will lead to spurious results.</w:t>
+        </w:r>
+      </w:ins>
+      <w:del w:id="40" w:author="Rob" w:date="2017-12-29T13:28:00Z">
+        <w:r>
+          <w:delText xml:space="preserve">show that simply </w:delText>
+        </w:r>
+      </w:del>
+      <w:ins w:id="41" w:author="Rob" w:date="2017-12-29T13:31:00Z">
+        <w:r>
+          <w:t xml:space="preserve"> </w:t>
+        </w:r>
+      </w:ins>
+      <w:del w:id="42" w:author="Rob" w:date="2017-12-29T13:27:00Z">
+        <w:r>
+          <w:delText>t</w:delText>
+        </w:r>
+      </w:del>
+      <w:del w:id="43" w:author="Rob" w:date="2017-12-29T13:31:00Z">
+        <w:r>
+          <w:delText>aking the genes closest to significant GWAS loci will often lead to spurious results</w:delText>
+        </w:r>
+      </w:del>
+      <w:del w:id="44" w:author="Rob" w:date="2017-12-29T13:19:00Z">
+        <w:r>
+          <w:delText>, indicating the need for proper functional modeling and a reliable null distribution when integrating these high-throughput data type</w:delText>
+        </w:r>
+        <w:r>
+          <w:delText>s</w:delText>
+        </w:r>
+      </w:del>
+      <w:del w:id="45" w:author="Rob" w:date="2017-12-29T13:31:00Z">
+        <w:r>
+          <w:delText xml:space="preserve">. </w:delText>
+        </w:r>
+      </w:del>
       <w:r>
         <w:t>Using Camoco, we</w:t>
       </w:r>
+      <w:ins w:id="46" w:author="Rob" w:date="2017-12-29T13:31:00Z">
+        <w:r>
+          <w:t xml:space="preserve"> show that networks build from genotypically diverse accessions outperform tissue based atlases. We</w:t>
+        </w:r>
+      </w:ins>
       <w:r>
         <w:t xml:space="preserve"> successfully prioritize</w:t>
       </w:r>
       <w:r>
-        <w:t xml:space="preserve"> causal genes underlying GWAS-identified loci </w:t>
-      </w:r>
-      <w:r>
-        <w:t>using</w:t>
-      </w:r>
-      <w:r>
-        <w:t xml:space="preserve"> gene expression data and </w:t>
-      </w:r>
-      <w:r>
-        <w:t xml:space="preserve">establish </w:t>
-      </w:r>
-      <w:r>
-        <w:lastRenderedPageBreak/>
-        <w:t>a framework</w:t>
-      </w:r>
-      <w:r>
-        <w:t xml:space="preserve"> for functional interpretation of otherwise uncharacterized genes associated with complex traits.</w:t>
-      </w:r>
+        <w:t xml:space="preserve"> causal genes underlying GWAS-identified loci</w:t>
+      </w:r>
+      <w:ins w:id="47" w:author="Rob" w:date="2017-12-29T13:32:00Z">
+        <w:r>
+          <w:t xml:space="preserve"> </w:t>
+        </w:r>
+        <w:r>
+          <w:lastRenderedPageBreak/>
+          <w:t>characterizing elemental accumulation in maize</w:t>
+        </w:r>
+      </w:ins>
+      <w:r>
+        <w:t xml:space="preserve"> </w:t>
+      </w:r>
+      <w:del w:id="48" w:author="Rob" w:date="2017-12-29T13:32:00Z">
+        <w:r>
+          <w:delText>using</w:delText>
+        </w:r>
+        <w:r>
+          <w:delText xml:space="preserve"> gene expression data </w:delText>
+        </w:r>
+      </w:del>
+      <w:r>
+        <w:t xml:space="preserve">and </w:t>
+      </w:r>
+      <w:r>
+        <w:t>establish a framework</w:t>
+      </w:r>
+      <w:r>
+        <w:t xml:space="preserve"> for</w:t>
+      </w:r>
+      <w:ins w:id="49" w:author="Rob" w:date="2017-12-29T13:33:00Z">
+        <w:r>
+          <w:t xml:space="preserve"> further</w:t>
+        </w:r>
+      </w:ins>
+      <w:r>
+        <w:t xml:space="preserve"> functional interpretation of otherwise uncharacterized genes associated with complex traits</w:t>
+      </w:r>
+      <w:ins w:id="50" w:author="Rob" w:date="2017-12-29T13:33:00Z">
+        <w:r>
+          <w:t xml:space="preserve"> in other species</w:t>
+        </w:r>
+      </w:ins>
+      <w:r>
+        <w:t>.</w:t>
+      </w:r>
+      <w:bookmarkStart w:id="51" w:name="_GoBack"/>
+      <w:bookmarkEnd w:id="51"/>
     </w:p>
     <w:p>
       <w:pPr>
@@ -2688,6 +2946,7 @@
       <w:r>
         <w:t xml:space="preserve"> a module for SNP-to-gene mapping (</w:t>
       </w:r>
+      <w:proofErr w:type="spellStart"/>
       <w:r>
         <w:fldChar w:fldCharType="begin"/>
       </w:r>
@@ -2704,7 +2963,11 @@
         <w:fldChar w:fldCharType="end"/>
       </w:r>
       <w:r>
-        <w:t>A)</w:t>
+        <w:t>A</w:t>
+      </w:r>
+      <w:proofErr w:type="spellEnd"/>
+      <w:r>
+        <w:t>)</w:t>
       </w:r>
       <w:r>
         <w:t>,</w:t>
@@ -2712,6 +2975,7 @@
       <w:r>
         <w:t xml:space="preserve"> tools for construction and analysis of co-expression networks (</w:t>
       </w:r>
+      <w:proofErr w:type="spellStart"/>
       <w:r>
         <w:fldChar w:fldCharType="begin"/>
       </w:r>
@@ -2728,7 +2992,11 @@
         <w:fldChar w:fldCharType="end"/>
       </w:r>
       <w:r>
-        <w:t>B)</w:t>
+        <w:t>B</w:t>
+      </w:r>
+      <w:proofErr w:type="spellEnd"/>
+      <w:r>
+        <w:t>)</w:t>
       </w:r>
       <w:r>
         <w:t>,</w:t>
@@ -2791,6 +3059,7 @@
       <w:r>
         <w:t>(</w:t>
       </w:r>
+      <w:proofErr w:type="spellStart"/>
       <w:r>
         <w:fldChar w:fldCharType="begin"/>
       </w:r>
@@ -2812,6 +3081,7 @@
       <w:r>
         <w:t>C</w:t>
       </w:r>
+      <w:proofErr w:type="spellEnd"/>
       <w:r>
         <w:t xml:space="preserve">) (see </w:t>
       </w:r>
@@ -3240,6 +3510,7 @@
       <w:r>
         <w:t>network density and locality for all putative causal genes (</w:t>
       </w:r>
+      <w:proofErr w:type="spellStart"/>
       <w:r>
         <w:fldChar w:fldCharType="begin"/>
       </w:r>
@@ -3259,7 +3530,11 @@
         <w:fldChar w:fldCharType="end"/>
       </w:r>
       <w:r>
-        <w:t>D).</w:t>
+        <w:t>D</w:t>
+      </w:r>
+      <w:proofErr w:type="spellEnd"/>
+      <w:r>
+        <w:t>).</w:t>
       </w:r>
       <w:r>
         <w:t xml:space="preserve"> </w:t>
@@ -4054,6 +4329,7 @@
       <w:r>
         <w:t xml:space="preserve"> (</w:t>
       </w:r>
+      <w:proofErr w:type="spellStart"/>
       <w:r>
         <w:fldChar w:fldCharType="begin"/>
       </w:r>
@@ -4069,6 +4345,7 @@
       <w:r>
         <w:t>ZmPANHealth</w:t>
       </w:r>
+      <w:proofErr w:type="spellEnd"/>
       <w:r>
         <w:fldChar w:fldCharType="end"/>
       </w:r>
@@ -4196,9 +4473,11 @@
         </w:rPr>
         <w:fldChar w:fldCharType="separate"/>
       </w:r>
+      <w:proofErr w:type="spellStart"/>
       <w:r>
         <w:t>GOCoExpressionTable</w:t>
       </w:r>
+      <w:proofErr w:type="spellEnd"/>
       <w:r>
         <w:rPr>
           <w:highlight w:val="yellow"/>
@@ -4234,9 +4513,11 @@
         </w:rPr>
         <w:fldChar w:fldCharType="separate"/>
       </w:r>
+      <w:proofErr w:type="spellStart"/>
       <w:r>
         <w:t>FullGODensityLocality</w:t>
       </w:r>
+      <w:proofErr w:type="spellEnd"/>
       <w:r>
         <w:rPr>
           <w:highlight w:val="yellow"/>
@@ -4396,9 +4677,11 @@
       <w:r>
         <w:fldChar w:fldCharType="separate"/>
       </w:r>
+      <w:proofErr w:type="spellStart"/>
       <w:r>
         <w:t>GOCoExpressionTable</w:t>
       </w:r>
+      <w:proofErr w:type="spellEnd"/>
       <w:r>
         <w:fldChar w:fldCharType="end"/>
       </w:r>
@@ -4465,6 +4748,7 @@
       <w:r>
         <w:t xml:space="preserve"> (</w:t>
       </w:r>
+      <w:proofErr w:type="spellStart"/>
       <w:r>
         <w:fldChar w:fldCharType="begin"/>
       </w:r>
@@ -4480,6 +4764,7 @@
       <w:r>
         <w:t>FullGODensityLocality</w:t>
       </w:r>
+      <w:proofErr w:type="spellEnd"/>
       <w:r>
         <w:fldChar w:fldCharType="end"/>
       </w:r>
@@ -4549,6 +4834,7 @@
       <w:r>
         <w:t xml:space="preserve"> size-matched randomly generated sets of genes (</w:t>
       </w:r>
+      <w:proofErr w:type="spellStart"/>
       <w:r>
         <w:fldChar w:fldCharType="begin"/>
       </w:r>
@@ -4564,6 +4850,7 @@
       <w:r>
         <w:t>FullGODensityLocality</w:t>
       </w:r>
+      <w:proofErr w:type="spellEnd"/>
       <w:r>
         <w:fldChar w:fldCharType="end"/>
       </w:r>
@@ -4689,9 +4976,11 @@
       <w:r>
         <w:fldChar w:fldCharType="separate"/>
       </w:r>
+      <w:proofErr w:type="spellStart"/>
       <w:r>
         <w:t>MCLGoEnrichment</w:t>
       </w:r>
+      <w:proofErr w:type="spellEnd"/>
       <w:r>
         <w:fldChar w:fldCharType="end"/>
       </w:r>
@@ -4719,6 +5008,7 @@
       <w:r>
         <w:t>(</w:t>
       </w:r>
+      <w:proofErr w:type="spellStart"/>
       <w:r>
         <w:rPr>
           <w:highlight w:val="yellow"/>
@@ -4751,6 +5041,7 @@
       <w:r>
         <w:t>NetworkClusters</w:t>
       </w:r>
+      <w:proofErr w:type="spellEnd"/>
       <w:r>
         <w:rPr>
           <w:highlight w:val="yellow"/>
@@ -4775,9 +5066,11 @@
       <w:r>
         <w:fldChar w:fldCharType="separate"/>
       </w:r>
+      <w:proofErr w:type="spellStart"/>
       <w:r>
         <w:t>MCLGoEnrichment</w:t>
       </w:r>
+      <w:proofErr w:type="spellEnd"/>
       <w:r>
         <w:fldChar w:fldCharType="end"/>
       </w:r>
@@ -4817,6 +5110,7 @@
       <w:r>
         <w:t xml:space="preserve"> (</w:t>
       </w:r>
+      <w:proofErr w:type="spellStart"/>
       <w:r>
         <w:fldChar w:fldCharType="begin"/>
       </w:r>
@@ -4832,6 +5126,7 @@
       <w:r>
         <w:t>ZmPANHealth</w:t>
       </w:r>
+      <w:proofErr w:type="spellEnd"/>
       <w:r>
         <w:fldChar w:fldCharType="end"/>
       </w:r>
@@ -5162,6 +5457,7 @@
       <w:r>
         <w:t>genes (</w:t>
       </w:r>
+      <w:proofErr w:type="spellStart"/>
       <w:r>
         <w:fldChar w:fldCharType="begin"/>
       </w:r>
@@ -5177,6 +5473,7 @@
       <w:r>
         <w:t>CisTransDistributions</w:t>
       </w:r>
+      <w:proofErr w:type="spellEnd"/>
       <w:r>
         <w:fldChar w:fldCharType="end"/>
       </w:r>
@@ -5262,9 +5559,11 @@
       <w:r>
         <w:fldChar w:fldCharType="separate"/>
       </w:r>
+      <w:proofErr w:type="spellStart"/>
       <w:r>
         <w:t>CisTransDistributions</w:t>
       </w:r>
+      <w:proofErr w:type="spellEnd"/>
       <w:r>
         <w:fldChar w:fldCharType="end"/>
       </w:r>
@@ -5511,6 +5810,7 @@
       <w:r>
         <w:t>map directly to true causal genes, all of which exhibit strong co-expression network interactions (</w:t>
       </w:r>
+      <w:proofErr w:type="spellStart"/>
       <w:r>
         <w:fldChar w:fldCharType="begin"/>
       </w:r>
@@ -5526,6 +5826,7 @@
       <w:r>
         <w:t>SimulatedGWASSchematic</w:t>
       </w:r>
+      <w:proofErr w:type="spellEnd"/>
       <w:r>
         <w:fldChar w:fldCharType="end"/>
       </w:r>
@@ -5792,6 +6093,7 @@
       <w:r>
         <w:t xml:space="preserve"> (</w:t>
       </w:r>
+      <w:proofErr w:type="spellStart"/>
       <w:r>
         <w:fldChar w:fldCharType="begin"/>
       </w:r>
@@ -5810,6 +6112,7 @@
       <w:r>
         <w:t>B</w:t>
       </w:r>
+      <w:proofErr w:type="spellEnd"/>
       <w:r>
         <w:t xml:space="preserve">; </w:t>
       </w:r>
@@ -5963,6 +6266,7 @@
       <w:r>
         <w:t xml:space="preserve"> (</w:t>
       </w:r>
+      <w:proofErr w:type="spellStart"/>
       <w:r>
         <w:fldChar w:fldCharType="begin"/>
       </w:r>
@@ -5981,6 +6285,7 @@
       <w:r>
         <w:t>C</w:t>
       </w:r>
+      <w:proofErr w:type="spellEnd"/>
       <w:r>
         <w:t xml:space="preserve">; </w:t>
       </w:r>
@@ -6168,9 +6473,11 @@
       <w:r>
         <w:fldChar w:fldCharType="separate"/>
       </w:r>
+      <w:proofErr w:type="spellStart"/>
       <w:r>
         <w:t>GOCoExpressionTable</w:t>
       </w:r>
+      <w:proofErr w:type="spellEnd"/>
       <w:r>
         <w:fldChar w:fldCharType="end"/>
       </w:r>
@@ -6341,9 +6648,11 @@
       <w:r>
         <w:fldChar w:fldCharType="separate"/>
       </w:r>
+      <w:proofErr w:type="spellStart"/>
       <w:r>
         <w:t>GOSignalWithNoise</w:t>
       </w:r>
+      <w:proofErr w:type="spellEnd"/>
       <w:r>
         <w:fldChar w:fldCharType="end"/>
       </w:r>
@@ -6398,9 +6707,11 @@
       <w:r>
         <w:fldChar w:fldCharType="separate"/>
       </w:r>
+      <w:proofErr w:type="spellStart"/>
       <w:r>
         <w:t>SimulatingMCR</w:t>
       </w:r>
+      <w:proofErr w:type="spellEnd"/>
       <w:r>
         <w:fldChar w:fldCharType="end"/>
       </w:r>
@@ -6437,6 +6748,7 @@
       <w:r>
         <w:fldChar w:fldCharType="separate"/>
       </w:r>
+      <w:proofErr w:type="spellStart"/>
       <w:r>
         <w:t>MCRSupplemental</w:t>
       </w:r>
@@ -6446,6 +6758,7 @@
       <w:r>
         <w:t>A</w:t>
       </w:r>
+      <w:proofErr w:type="spellEnd"/>
       <w:r>
         <w:t xml:space="preserve"> for absolute term numbers</w:t>
       </w:r>
@@ -6556,9 +6869,11 @@
       <w:r>
         <w:fldChar w:fldCharType="separate"/>
       </w:r>
+      <w:proofErr w:type="spellStart"/>
       <w:r>
         <w:t>SimulatingMCR</w:t>
       </w:r>
+      <w:proofErr w:type="spellEnd"/>
       <w:r>
         <w:fldChar w:fldCharType="end"/>
       </w:r>
@@ -6678,6 +6993,7 @@
       <w:r>
         <w:fldChar w:fldCharType="separate"/>
       </w:r>
+      <w:proofErr w:type="spellStart"/>
       <w:r>
         <w:t>MCRSupplemental</w:t>
       </w:r>
@@ -6687,6 +7003,7 @@
       <w:r>
         <w:t>B</w:t>
       </w:r>
+      <w:proofErr w:type="spellEnd"/>
       <w:r>
         <w:t>–</w:t>
       </w:r>
@@ -6809,9 +7126,11 @@
       <w:r>
         <w:fldChar w:fldCharType="separate"/>
       </w:r>
+      <w:proofErr w:type="spellStart"/>
       <w:r>
         <w:t>GOSignalWithNoise</w:t>
       </w:r>
+      <w:proofErr w:type="spellEnd"/>
       <w:r>
         <w:fldChar w:fldCharType="end"/>
       </w:r>
@@ -6939,6 +7258,7 @@
       <w:r>
         <w:t xml:space="preserve"> (</w:t>
       </w:r>
+      <w:proofErr w:type="spellStart"/>
       <w:r>
         <w:fldChar w:fldCharType="begin"/>
       </w:r>
@@ -6951,6 +7271,7 @@
       <w:r>
         <w:t>SimulatedFCR</w:t>
       </w:r>
+      <w:proofErr w:type="spellEnd"/>
       <w:r>
         <w:fldChar w:fldCharType="end"/>
       </w:r>
@@ -7082,9 +7403,11 @@
       <w:r>
         <w:fldChar w:fldCharType="separate"/>
       </w:r>
+      <w:proofErr w:type="spellStart"/>
       <w:r>
         <w:t>SimulatedFCR</w:t>
       </w:r>
+      <w:proofErr w:type="spellEnd"/>
       <w:r>
         <w:fldChar w:fldCharType="end"/>
       </w:r>
@@ -7195,6 +7518,7 @@
       <w:r>
         <w:t xml:space="preserve"> (</w:t>
       </w:r>
+      <w:proofErr w:type="spellStart"/>
       <w:r>
         <w:fldChar w:fldCharType="begin"/>
       </w:r>
@@ -7210,6 +7534,7 @@
       <w:r>
         <w:t>SimulatedFCR</w:t>
       </w:r>
+      <w:proofErr w:type="spellEnd"/>
       <w:r>
         <w:fldChar w:fldCharType="end"/>
       </w:r>
@@ -7279,6 +7604,7 @@
       <w:r>
         <w:fldChar w:fldCharType="separate"/>
       </w:r>
+      <w:proofErr w:type="spellStart"/>
       <w:r>
         <w:t>FCRSupplemental</w:t>
       </w:r>
@@ -7288,6 +7614,7 @@
       <w:r>
         <w:t>A</w:t>
       </w:r>
+      <w:proofErr w:type="spellEnd"/>
       <w:r>
         <w:t xml:space="preserve"> for absolute term numbers)</w:t>
       </w:r>
@@ -7473,6 +7800,7 @@
       <w:r>
         <w:fldChar w:fldCharType="separate"/>
       </w:r>
+      <w:proofErr w:type="spellStart"/>
       <w:r>
         <w:t>FCRSupplemental</w:t>
       </w:r>
@@ -7482,6 +7810,7 @@
       <w:r>
         <w:t>B</w:t>
       </w:r>
+      <w:proofErr w:type="spellEnd"/>
       <w:r>
         <w:t>–</w:t>
       </w:r>
@@ -8299,6 +8628,7 @@
       <w:r>
         <w:fldChar w:fldCharType="separate"/>
       </w:r>
+      <w:proofErr w:type="spellStart"/>
       <w:r>
         <w:t>CamocoSchematic</w:t>
       </w:r>
@@ -8308,6 +8638,7 @@
       <w:r>
         <w:t>A</w:t>
       </w:r>
+      <w:proofErr w:type="spellEnd"/>
       <w:r>
         <w:t>).</w:t>
       </w:r>
@@ -8405,8 +8736,13 @@
         <w:fldChar w:fldCharType="separate"/>
       </w:r>
       <w:r>
-        <w:t>SNP-to-GeneMappingSummary</w:t>
-      </w:r>
+        <w:t>SNP-to-</w:t>
+      </w:r>
+      <w:proofErr w:type="spellStart"/>
+      <w:r>
+        <w:t>GeneMappingSummary</w:t>
+      </w:r>
+      <w:proofErr w:type="spellEnd"/>
       <w:r>
         <w:fldChar w:fldCharType="end"/>
       </w:r>
@@ -8646,6 +8982,7 @@
       <w:r>
         <w:fldChar w:fldCharType="separate"/>
       </w:r>
+      <w:proofErr w:type="spellStart"/>
       <w:r>
         <w:t>CamocoSchematic</w:t>
       </w:r>
@@ -8653,7 +8990,11 @@
         <w:fldChar w:fldCharType="end"/>
       </w:r>
       <w:r>
-        <w:t>C)</w:t>
+        <w:t>C</w:t>
+      </w:r>
+      <w:proofErr w:type="spellEnd"/>
+      <w:r>
+        <w:t>)</w:t>
       </w:r>
       <w:r>
         <w:t>.</w:t>
@@ -8691,6 +9032,7 @@
       <w:r>
         <w:t xml:space="preserve"> (</w:t>
       </w:r>
+      <w:proofErr w:type="spellStart"/>
       <w:r>
         <w:fldChar w:fldCharType="begin"/>
       </w:r>
@@ -8706,6 +9048,7 @@
       <w:r>
         <w:t>FullIonomeDensityLocality</w:t>
       </w:r>
+      <w:proofErr w:type="spellEnd"/>
       <w:r>
         <w:fldChar w:fldCharType="end"/>
       </w:r>
@@ -8796,9 +9139,11 @@
       <w:r>
         <w:fldChar w:fldCharType="separate"/>
       </w:r>
+      <w:proofErr w:type="spellStart"/>
       <w:r>
         <w:t>HPOIonomeDesnsityLocality</w:t>
       </w:r>
+      <w:proofErr w:type="spellEnd"/>
       <w:r>
         <w:fldChar w:fldCharType="end"/>
       </w:r>
@@ -8916,6 +9261,7 @@
       <w:r>
         <w:t xml:space="preserve"> (</w:t>
       </w:r>
+      <w:proofErr w:type="spellStart"/>
       <w:r>
         <w:fldChar w:fldCharType="begin"/>
       </w:r>
@@ -8931,6 +9277,7 @@
       <w:r>
         <w:t>SummaryHPOGenes</w:t>
       </w:r>
+      <w:proofErr w:type="spellEnd"/>
       <w:r>
         <w:fldChar w:fldCharType="end"/>
       </w:r>
@@ -8961,6 +9308,7 @@
       <w:r>
         <w:t>positional candidates that were closer either upstream or downstream of the GWAS locus (</w:t>
       </w:r>
+      <w:proofErr w:type="spellStart"/>
       <w:r>
         <w:fldChar w:fldCharType="begin"/>
       </w:r>
@@ -8982,6 +9330,7 @@
       <w:r>
         <w:t>C</w:t>
       </w:r>
+      <w:proofErr w:type="spellEnd"/>
       <w:r>
         <w:t>)</w:t>
       </w:r>
@@ -9069,12 +9418,7 @@
         <w:t>ZmRoot</w:t>
       </w:r>
       <w:r>
-        <w:t xml:space="preserve"> co-e</w:t>
-      </w:r>
-      <w:bookmarkStart w:id="8" w:name="_GoBack"/>
-      <w:bookmarkEnd w:id="8"/>
-      <w:r>
-        <w:t xml:space="preserve">xpression network </w:t>
+        <w:t xml:space="preserve"> co-expression network </w:t>
       </w:r>
       <w:r>
         <w:t xml:space="preserve">proved to be </w:t>
@@ -9094,6 +9438,7 @@
       <w:r>
         <w:t xml:space="preserve"> HPO genes, ranging from 1 to 126 per trait (</w:t>
       </w:r>
+      <w:proofErr w:type="spellStart"/>
       <w:r>
         <w:fldChar w:fldCharType="begin"/>
       </w:r>
@@ -9109,6 +9454,7 @@
       <w:r>
         <w:t>HPOIonomeDesnsityLocality</w:t>
       </w:r>
+      <w:proofErr w:type="spellEnd"/>
       <w:r>
         <w:fldChar w:fldCharType="end"/>
       </w:r>
@@ -9136,6 +9482,7 @@
       <w:r>
         <w:t xml:space="preserve"> and Se) for a total of 74 HPO genes, ranging from 1 to 52 per trait (</w:t>
       </w:r>
+      <w:proofErr w:type="spellStart"/>
       <w:r>
         <w:fldChar w:fldCharType="begin"/>
       </w:r>
@@ -9148,6 +9495,7 @@
       <w:r>
         <w:t>HPOIonomeDesnsityLocality</w:t>
       </w:r>
+      <w:proofErr w:type="spellEnd"/>
       <w:r>
         <w:fldChar w:fldCharType="end"/>
       </w:r>
@@ -9202,6 +9550,7 @@
       <w:r>
         <w:t>for a total of 228 HPO genes, ranging from 1 to 97 per trait (</w:t>
       </w:r>
+      <w:proofErr w:type="spellStart"/>
       <w:r>
         <w:fldChar w:fldCharType="begin"/>
       </w:r>
@@ -9214,6 +9563,7 @@
       <w:r>
         <w:t>HPOIonomeDesnsityLocality</w:t>
       </w:r>
+      <w:proofErr w:type="spellEnd"/>
       <w:r>
         <w:fldChar w:fldCharType="end"/>
       </w:r>
@@ -9242,9 +9592,11 @@
       <w:r>
         <w:fldChar w:fldCharType="separate"/>
       </w:r>
+      <w:proofErr w:type="spellStart"/>
       <w:r>
         <w:t>HPOIonomeDesnsityLocality</w:t>
       </w:r>
+      <w:proofErr w:type="spellEnd"/>
       <w:r>
         <w:fldChar w:fldCharType="end"/>
       </w:r>
@@ -9363,12 +9715,14 @@
       <w:r>
         <w:fldChar w:fldCharType="separate"/>
       </w:r>
+      <w:proofErr w:type="spellStart"/>
       <w:r>
         <w:rPr>
           <w:bCs/>
         </w:rPr>
         <w:t>SummaryHPOGenes</w:t>
       </w:r>
+      <w:proofErr w:type="spellEnd"/>
       <w:r>
         <w:fldChar w:fldCharType="end"/>
       </w:r>
@@ -9438,6 +9792,7 @@
       <w:r>
         <w:t>correlations (</w:t>
       </w:r>
+      <w:proofErr w:type="spellStart"/>
       <w:r>
         <w:fldChar w:fldCharType="begin"/>
       </w:r>
@@ -9453,6 +9808,7 @@
       <w:r>
         <w:t>PCCDensityLocality</w:t>
       </w:r>
+      <w:proofErr w:type="spellEnd"/>
       <w:r>
         <w:fldChar w:fldCharType="end"/>
       </w:r>
@@ -9474,6 +9830,7 @@
       <w:r>
         <w:t xml:space="preserve"> (</w:t>
       </w:r>
+      <w:proofErr w:type="spellStart"/>
       <w:r>
         <w:fldChar w:fldCharType="begin"/>
       </w:r>
@@ -9489,6 +9846,7 @@
       <w:r>
         <w:t>SubSetNetworks</w:t>
       </w:r>
+      <w:proofErr w:type="spellEnd"/>
       <w:r>
         <w:fldChar w:fldCharType="end"/>
       </w:r>
@@ -9563,6 +9921,7 @@
       <w:r>
         <w:t xml:space="preserve"> genes are element specific, with relatively little overlap between elements (</w:t>
       </w:r>
+      <w:proofErr w:type="spellStart"/>
       <w:r>
         <w:fldChar w:fldCharType="begin"/>
       </w:r>
@@ -9578,6 +9937,7 @@
       <w:r>
         <w:t>HPOElementOverlap</w:t>
       </w:r>
+      <w:proofErr w:type="spellEnd"/>
       <w:r>
         <w:fldChar w:fldCharType="end"/>
       </w:r>
@@ -9593,8 +9953,13 @@
         <w:t>Camoco identifies</w:t>
       </w:r>
       <w:r>
-        <w:t xml:space="preserve"> genes with known roles in homeostatsis</w:t>
-      </w:r>
+        <w:t xml:space="preserve"> genes with known roles in </w:t>
+      </w:r>
+      <w:proofErr w:type="spellStart"/>
+      <w:r>
+        <w:t>homeostatsis</w:t>
+      </w:r>
+      <w:proofErr w:type="spellEnd"/>
     </w:p>
     <w:p>
       <w:r>
@@ -9648,6 +10013,7 @@
       <w:r>
         <w:t xml:space="preserve"> (</w:t>
       </w:r>
+      <w:proofErr w:type="spellStart"/>
       <w:r>
         <w:fldChar w:fldCharType="begin"/>
       </w:r>
@@ -9663,15 +10029,16 @@
       <w:r>
         <w:t>HPOGOEnrichment</w:t>
       </w:r>
+      <w:proofErr w:type="spellEnd"/>
       <w:r>
         <w:fldChar w:fldCharType="end"/>
       </w:r>
-      <w:del w:id="9" w:author="Microsoft Office User" w:date="2017-12-27T16:52:00Z">
+      <w:del w:id="52" w:author="Microsoft Office User" w:date="2017-12-27T16:52:00Z">
         <w:r>
           <w:delText>)</w:delText>
         </w:r>
       </w:del>
-      <w:ins w:id="10" w:author="Microsoft Office User" w:date="2017-12-27T16:52:00Z">
+      <w:ins w:id="53" w:author="Microsoft Office User" w:date="2017-12-27T16:52:00Z">
         <w:r>
           <w:t xml:space="preserve">. For example, Sr was enriched for </w:t>
         </w:r>
@@ -9769,7 +10136,7 @@
       <w:r>
         <w:t>)</w:t>
       </w:r>
-      <w:ins w:id="11" w:author="Microsoft Office User" w:date="2017-12-27T16:52:00Z">
+      <w:ins w:id="54" w:author="Microsoft Office User" w:date="2017-12-27T16:52:00Z">
         <w:r>
           <w:t xml:space="preserve">. </w:t>
         </w:r>
@@ -9833,7 +10200,7 @@
     <w:p>
       <w:pPr>
         <w:rPr>
-          <w:del w:id="12" w:author="Microsoft Office User" w:date="2017-12-27T16:52:00Z"/>
+          <w:del w:id="55" w:author="Microsoft Office User" w:date="2017-12-27T16:52:00Z"/>
         </w:rPr>
       </w:pPr>
       <w:r>
@@ -9959,6 +10326,7 @@
       <w:r>
         <w:t>was present among the HPO genes for Se accumulation (</w:t>
       </w:r>
+      <w:proofErr w:type="spellStart"/>
       <w:r>
         <w:fldChar w:fldCharType="begin"/>
       </w:r>
@@ -9971,6 +10339,7 @@
       <w:r>
         <w:t>HPOIonomeDesnsityLocality</w:t>
       </w:r>
+      <w:proofErr w:type="spellEnd"/>
       <w:r>
         <w:fldChar w:fldCharType="end"/>
       </w:r>
@@ -10073,848 +10442,854 @@
       <w:r>
         <w:t xml:space="preserve"> This suggests that biological signal was enriched by our novel combination of expression level polymorphisms and GWAS and provided evidence of novel associations between multiple pathways and elemental homeostasis. </w:t>
       </w:r>
-      <w:bookmarkStart w:id="13" w:name="_Ref469995568"/>
-    </w:p>
-    <w:p>
+      <w:bookmarkStart w:id="56" w:name="_Ref469995568"/>
+    </w:p>
+    <w:p>
+      <w:r>
+        <w:t>I</w:t>
+      </w:r>
+      <w:r>
+        <w:t>ntegrating GWAS data with co-expression</w:t>
+      </w:r>
+      <w:r>
+        <w:t xml:space="preserve"> networks </w:t>
+      </w:r>
+      <w:r>
+        <w:t>resulted</w:t>
+      </w:r>
+      <w:r>
+        <w:t xml:space="preserve"> a set</w:t>
+      </w:r>
+      <w:r>
+        <w:t xml:space="preserve"> of 610 HPO genes</w:t>
+      </w:r>
+      <w:r>
+        <w:t xml:space="preserve"> that</w:t>
+      </w:r>
+      <w:r>
+        <w:t xml:space="preserve"> are</w:t>
+      </w:r>
+      <w:r>
+        <w:t xml:space="preserve"> </w:t>
+      </w:r>
+      <w:r>
+        <w:t>primed for functional validation</w:t>
+      </w:r>
+      <w:r>
+        <w:t xml:space="preserve"> (1.5% of the maize FGS)</w:t>
+      </w:r>
+      <w:r>
+        <w:t>. The</w:t>
+      </w:r>
+      <w:r>
+        <w:t xml:space="preserve"> further</w:t>
+      </w:r>
+      <w:r>
+        <w:t xml:space="preserve"> </w:t>
+      </w:r>
+      <w:r>
+        <w:t>curated</w:t>
+      </w:r>
+      <w:r>
+        <w:t xml:space="preserve"> </w:t>
+      </w:r>
+      <w:r>
+        <w:t xml:space="preserve">subset of </w:t>
+      </w:r>
+      <w:r>
+        <w:t>gene</w:t>
+      </w:r>
+      <w:r>
+        <w:t>s described above all have previous</w:t>
+      </w:r>
+      <w:r>
+        <w:t>ly</w:t>
+      </w:r>
+      <w:r>
+        <w:t xml:space="preserve"> demonstrated roles in elemental </w:t>
+      </w:r>
       <w:r>
         <w:lastRenderedPageBreak/>
-        <w:t>I</w:t>
-      </w:r>
-      <w:r>
-        <w:t>ntegrating GWAS data with co-expression</w:t>
-      </w:r>
-      <w:r>
-        <w:t xml:space="preserve"> networks </w:t>
-      </w:r>
-      <w:r>
-        <w:t>resulted</w:t>
-      </w:r>
-      <w:r>
-        <w:t xml:space="preserve"> a set</w:t>
-      </w:r>
-      <w:r>
-        <w:t xml:space="preserve"> of 610 HPO genes</w:t>
-      </w:r>
-      <w:r>
-        <w:t xml:space="preserve"> that</w:t>
+        <w:t xml:space="preserve">accumulation, yet represent </w:t>
+      </w:r>
+      <w:r>
+        <w:t xml:space="preserve">only </w:t>
+      </w:r>
+      <w:r>
+        <w:t>a small proportion of the HPO genes discovered by Camoco</w:t>
+      </w:r>
+      <w:r>
+        <w:t>.</w:t>
+      </w:r>
+      <w:r>
+        <w:t xml:space="preserve"> Functio</w:t>
+      </w:r>
+      <w:r>
+        <w:t>nal validation is expensive</w:t>
+      </w:r>
+      <w:r>
+        <w:t xml:space="preserve"> and</w:t>
+      </w:r>
+      <w:r>
+        <w:t xml:space="preserve"> </w:t>
+      </w:r>
+      <w:r>
+        <w:t xml:space="preserve">time consuming. </w:t>
+      </w:r>
+      <w:r>
+        <w:t>Combining data</w:t>
+      </w:r>
+      <w:r>
+        <w:t>-</w:t>
+      </w:r>
+      <w:r>
+        <w:t xml:space="preserve">driven approaches such as network integration with expert </w:t>
+      </w:r>
+      <w:r>
+        <w:t xml:space="preserve">biological </w:t>
+      </w:r>
+      <w:r>
+        <w:t>curation</w:t>
+      </w:r>
+      <w:r>
+        <w:t xml:space="preserve"> is an extremely efficient m</w:t>
+      </w:r>
+      <w:r>
+        <w:t xml:space="preserve">eans for the prioritization of </w:t>
+      </w:r>
+      <w:r>
+        <w:t>genes</w:t>
+      </w:r>
+      <w:r>
+        <w:t xml:space="preserve"> driving complex traits like elemental accumulation</w:t>
+      </w:r>
+      <w:r>
+        <w:t>.</w:t>
+      </w:r>
+    </w:p>
+    <w:p>
+      <w:pPr>
+        <w:pStyle w:val="Heading2"/>
+      </w:pPr>
+      <w:r>
+        <w:t>GA-signaling DELLA domain transcription factors influence the ionome of maize</w:t>
+      </w:r>
+    </w:p>
+    <w:p>
+      <w:r>
+        <w:t xml:space="preserve">One of the high-confidence candidate genes, which appeared in the HPO sets comparing Cd and the ZmRoot network, is the gibberellin (GA)-signaling component and DELLA and GRAS domain transcription factor </w:t>
+      </w:r>
+      <w:r>
+        <w:rPr>
+          <w:i/>
+        </w:rPr>
+        <w:t>dwarf9</w:t>
+      </w:r>
+      <w:r>
+        <w:t xml:space="preserve"> (GRMZM2G024973; </w:t>
+      </w:r>
+      <w:r>
+        <w:rPr>
+          <w:i/>
+        </w:rPr>
+        <w:t>d9</w:t>
+      </w:r>
+      <w:r>
+        <w:fldChar w:fldCharType="begin" w:fldLock="1"/>
+      </w:r>
+      <w:r>
+        <w:instrText>ADDIN CSL_CITATION { "citationItems" : [ { "id" : "ITEM-1", "itemData" : { "DOI" : "10.1007/BF00201811", "ISBN" : "0032-0935", "ISSN" : "0032-0935", "abstract" : "Maize (Zea mays L.) DwarJ8-1 (DS-1) is an an-dromonoecious dwarf mutant proposed to be involved in gibberellin (GA) reception (Fujioka et al. 1988b; Harberd and Freeling 1989). The mutant D8-1 is dominant and GA-nonresponsive (Phinney 1956). We show by map po-sition and similarity of phenotype that five additional dwarf mutants are D8 alleles. We show by map position and similarity of phenotype that a second andromonoe-cious dwarf mutant, D9-1, defines a duplicate gene. Maize D9-1 and each dominant D8 allele specify a different plant stature, from very mild to very severe dwarfism. Plants of D9-1 and all dominant D8 alleles, except D8-1591, were GA-nonresponsive when treated with 7500 nmol GA 3. The behavior of the mild dwarf D8-1591 was unique in that a small but significant growth re-sponse was detected (37% for D8-1591 vs. 130% for the wild type) when treated with 7500 nmol GA 3. These re-sults establish that all dwarf genotypes, except D8-15,91, in one dose set a maximum limit on plant growth and block the normal response to GA. When treated with the GA-synthesis inhibitor paclobutrazol, plants of all dwarf genotypes and wild-type siblings were severely dwarfed. Plants of all dwarf genotypes treated with the GA-syn-thesis inhibitor paclobutrazol and GA 3 were returned to their normal dwarf phenotype. Dominant dwarfing, de-layed flowering, increased tillering, and anther develop-ment in the ear are characteristic features of D9-1 and all D8 alleles. The GA-synthesis-deficient dwarfs also have these characteristic features. We discuss the function of the wild-type gene product in the context of the observed results. Abbreviations: D8 = DwarJS; D9 = Dwarj9; GAcm = gibberellin A~m; GA 3 = gibberellic acid; MNL = Maize Genetics Coopera-tion Newsletter; NIL = near-isogenic lines; RFLP = restriction fragment length polymorphism; WT = wild type Correspondence to: R.G. Winkler; FAX: 1 (602) 6217186; Tel.: 1", "author" : [ { "dropping-particle" : "", "family" : "Winkler", "given" : "Rodney G", "non-dropping-particle" : "", "parse-names" : false, "suffix" : "" }, { "dropping-particle" : "", "family" : "Freeling", "given" : "Michael", "non-dropping-particle" : "", "parse-names" : false, "suffix" : "" } ], "container-title" : "Planta", "id" : "ITEM-1", "issued" : { "date-parts" : [ [ "1994" ] ] }, "page" : "341-348", "title" : "Physiological genetics of the dominant gibberellin-nonresponsive maize dwarfs, Dwart8 and Dwart9", "type" : "article-journal", "volume" : "193" }, "uris" : [ "http://www.mendeley.com/documents/?uuid=78ae9024-e236-4ad4-a5bd-08f83a130147", "http://www.mendeley.com/documents/?uuid=d61a0e9f-7aa1-454c-ab36-563fdf3a678a" ] } ], "mendeley" : { "formattedCitation" : "[50]", "plainTextFormattedCitation" : "[50]", "previouslyFormattedCitation" : "[50]" }, "properties" : { "noteIndex" : 0 }, "schema" : "https://github.com/citation-style-language/schema/raw/master/csl-citation.json" }</w:instrText>
+      </w:r>
+      <w:r>
+        <w:fldChar w:fldCharType="separate"/>
+      </w:r>
+      <w:r>
+        <w:rPr>
+          <w:noProof/>
+        </w:rPr>
+        <w:t>[50]</w:t>
+      </w:r>
+      <w:r>
+        <w:fldChar w:fldCharType="end"/>
+      </w:r>
+      <w:r>
+        <w:t xml:space="preserve">). </w:t>
+      </w:r>
+      <w:r>
+        <w:rPr>
+          <w:i/>
+        </w:rPr>
+        <w:t>d9</w:t>
+      </w:r>
+      <w:r>
+        <w:t xml:space="preserve"> is one of two DELLA paralogs in the maize genome, the other being </w:t>
+      </w:r>
+      <w:r>
+        <w:rPr>
+          <w:i/>
+        </w:rPr>
+        <w:t>dwarf8</w:t>
+      </w:r>
+      <w:r>
+        <w:t xml:space="preserve"> (GRMZM2G144744; </w:t>
+      </w:r>
+      <w:r>
+        <w:rPr>
+          <w:i/>
+        </w:rPr>
+        <w:t>d8</w:t>
+      </w:r>
+      <w:r>
+        <w:t>);</w:t>
+      </w:r>
+      <w:r>
+        <w:t xml:space="preserve"> both can be mutated to dominant-negative forms that display dwarf phenotypes and dramatic suppression of GA responses</w:t>
+      </w:r>
+      <w:r>
+        <w:fldChar w:fldCharType="begin" w:fldLock="1"/>
+      </w:r>
+      <w:r>
+        <w:instrText>ADDIN CSL_CITATION { "citationItems" : [ { "id" : "ITEM-1", "itemData" : { "DOI" : "10.1093/pcp/pcq153", "ISBN" : "1471-9053 (Electronic)\\r0032-0781 (Linking)", "ISSN" : "00320781", "PMID" : "20937610", "abstract" : "DELLA proteins are nuclear-localized negative regulators of gibberellin signaling found ubiquitously throughout higher plants. Dominant dwarfing mutations of DELLA proteins have been primarily responsible for the dramatic increases in harvest index of the 'green revolution'. Maize contains two genetic loci encoding DELLA proteins, dwarf plant8 (d8) and dwarf plant 9 (d9). The d8 gene and three of its dominant dwarfing alleles have been previously characterized at the molecular level. Almost 20 years after the initial description of the mutant, this investigation represents the first molecular characterization of d9 and its gibberellin-insensitive mutant, D9-1. We have molecularly, subcellularly and phenotypically characterized the gene products of five maize DELLA alleles in transgenic Arabidopsis. In dissecting the molecular differences in D9-1, a critical residue for normal DELLA function has been uncovered, corresponding to E600 of the D9 protein. The gibberellin-insensitive D9-1 was found to produce dwarfing and, notably, earlier flowering in Arabidopsis. Conversely, overexpression of the D9-1 allele delayed flowering in transgenic maize, while overexpression of the d9 allele led to earlier flowering. These results corroborate findings that DELLA proteins are at the crux of many plant developmental pathways and suggest differing mechanisms of flowering time control by DELLAs in maize and Arabidopsis.", "author" : [ { "dropping-particle" : "", "family" : "Lawit", "given" : "Shai J.", "non-dropping-particle" : "", "parse-names" : false, "suffix" : "" }, { "dropping-particle" : "", "family" : "Wych", "given" : "Heidi M.", "non-dropping-particle" : "", "parse-names" : false, "suffix" : "" }, { "dropping-particle" : "", "family" : "Xu", "given" : "Deping", "non-dropping-particle" : "", "parse-names" : false, "suffix" : "" }, { "dropping-particle" : "", "family" : "Kundu", "given" : "Suman", "non-dropping-particle" : "", "parse-names" : false, "suffix" : "" }, { "dropping-particle" : "", "family" : "Tomes", "given" : "Dwight T.", "non-dropping-particle" : "", "parse-names" : false, "suffix" : "" } ], "container-title" : "Plant and Cell Physiology", "id" : "ITEM-1", "issue" : "11", "issued" : { "date-parts" : [ [ "2010" ] ] }, "page" : "1854-1868", "title" : "Maize della proteins dwarf plant8 and dwarf plant9 as modulators of plant development", "type" : "article-journal", "volume" : "51" }, "uris" : [ "http://www.mendeley.com/documents/?uuid=17c77ccd-ac32-42b9-8a5f-655bd9ec1303" ] } ], "mendeley" : { "formattedCitation" : "[51]", "plainTextFormattedCitation" : "[51]", "previouslyFormattedCitation" : "[51]" }, "properties" : { "noteIndex" : 0 }, "schema" : "https://github.com/citation-style-language/schema/raw/master/csl-citation.json" }</w:instrText>
+      </w:r>
+      <w:r>
+        <w:fldChar w:fldCharType="separate"/>
+      </w:r>
+      <w:r>
+        <w:rPr>
+          <w:noProof/>
+        </w:rPr>
+        <w:t>[51]</w:t>
+      </w:r>
+      <w:r>
+        <w:fldChar w:fldCharType="end"/>
+      </w:r>
+      <w:r>
+        <w:t xml:space="preserve">. Camoco ranked </w:t>
+      </w:r>
+      <w:r>
+        <w:rPr>
+          <w:i/>
+        </w:rPr>
+        <w:t>d9</w:t>
+      </w:r>
+      <w:r>
+        <w:t xml:space="preserve"> among the high-confidence candidates for Cd but not </w:t>
+      </w:r>
+      <w:r>
+        <w:rPr>
+          <w:i/>
+        </w:rPr>
+        <w:t>d8</w:t>
+      </w:r>
+      <w:r>
+        <w:t>, though both</w:t>
+      </w:r>
+      <w:r>
+        <w:t xml:space="preserve"> </w:t>
+      </w:r>
+      <w:r>
+        <w:t xml:space="preserve">are present in the root-based co-expression network (ZmRoot). There was only moderate, but positive, co-expression between </w:t>
+      </w:r>
+      <w:r>
+        <w:t>D8</w:t>
+      </w:r>
+      <w:r>
+        <w:t xml:space="preserve"> and </w:t>
+      </w:r>
+      <w:r>
+        <w:t>D9</w:t>
+      </w:r>
+      <w:r>
+        <w:t xml:space="preserve"> transcripts (ZmRoot: z = 1.03; ZmPAN: z = 1.04). Given the indistinguishable phenotypes of the known dominant mutants of </w:t>
+      </w:r>
+      <w:r>
+        <w:rPr>
+          <w:i/>
+        </w:rPr>
+        <w:t>d8</w:t>
+      </w:r>
+      <w:r>
+        <w:t xml:space="preserve"> and </w:t>
+      </w:r>
+      <w:r>
+        <w:rPr>
+          <w:i/>
+        </w:rPr>
+        <w:t>d9</w:t>
+      </w:r>
+      <w:r>
+        <w:t xml:space="preserve">, the most likely explanation for this result is that there was allelic variation for </w:t>
+      </w:r>
+      <w:r>
+        <w:rPr>
+          <w:i/>
+        </w:rPr>
+        <w:t>d9</w:t>
+      </w:r>
+      <w:r>
+        <w:t xml:space="preserve"> </w:t>
+      </w:r>
+      <w:r>
+        <w:t xml:space="preserve">but not </w:t>
+      </w:r>
+      <w:r>
+        <w:rPr>
+          <w:i/>
+        </w:rPr>
+        <w:t>d8</w:t>
+      </w:r>
+      <w:r>
+        <w:rPr>
+          <w:i/>
+        </w:rPr>
+        <w:t xml:space="preserve"> </w:t>
+      </w:r>
+      <w:r>
+        <w:t>in the GWAS panel. Moreover, t</w:t>
+      </w:r>
+      <w:r>
+        <w:t xml:space="preserve">he GA biosynthetic enzyme </w:t>
+      </w:r>
+      <w:r>
+        <w:t>e</w:t>
+      </w:r>
+      <w:r>
+        <w:t>nt</w:t>
+      </w:r>
+      <w:r>
+        <w:t>-k</w:t>
+      </w:r>
+      <w:r>
+        <w:t>aurene synthase (GRMZM2G093</w:t>
+      </w:r>
+      <w:r>
+        <w:t xml:space="preserve">603) encoding the </w:t>
+      </w:r>
+      <w:r>
+        <w:rPr>
+          <w:i/>
+        </w:rPr>
+        <w:t>dwarf5</w:t>
+      </w:r>
+      <w:r>
+        <w:t xml:space="preserve"> locus</w:t>
+      </w:r>
+      <w:r>
+        <w:fldChar w:fldCharType="begin" w:fldLock="1"/>
+      </w:r>
+      <w:r>
+        <w:instrText>ADDIN CSL_CITATION { "citationItems" : [ { "id" : "ITEM-1", "itemData" : { "DOI" : "10.1104/pp.15.01727", "ISBN" : "8615208422589", "ISSN" : "0032-0889", "PMID" : "26620527", "abstract" : "While most commonly associated with its role in gibberellin phytohormone biosynthesis, ent-kaurene also serves as an intermediate in more specialized diterpenoid metabolism, as exemplified by the more than 800 known derived natural products. Among these are the maize kauralexins. However, no ent-kaurene synthases (KSs) have been identified from maize. The maize gibberellin-deficient dwarf-5 (d5) mutant has been associated with a loss of KS activity. The relevant genetic lesion has been previously mapped, and was found here to correlate with the location of the KS-like gene ZmKSL3. Intriguingly, this forms part of a tandem array with two other terpene synthases (TPSs). Although one of these, ZmTPS1, has been previously reported to encode a sesquiterpene synthase, and both ZmTPS1 and that encoded by the third gene, ZmKSL5, have lost the N-terminal \u03b3-domain prototypically associated with KS(L)s, all three genes fall within the KS(L) or TPS-e subfamily. Here it is reported that all three genes encode enzymes that are targeted to the plastid in planta, where diterpenoid biosynthesis is initiated, and which all readily catalyze the production of ent-kaurene. Consistent with the closer phylogenetic relationship of ZmKSL3 with previously identified KSs from cereals, only transcription of this gene is affected in d5 plants. On the other hand, the expression of all three of these genes is inducible, suggesting a role in more specialized metabolism, such as that of the kauralexins. Thus, these results clarify not only gibberellin phytohormone, but also diterpenoid phytoalexin biosynthesis in this important cereal crop plant.", "author" : [ { "dropping-particle" : "", "family" : "Fu", "given" : "Jingye", "non-dropping-particle" : "", "parse-names" : false, "suffix" : "" }, { "dropping-particle" : "", "family" : "Ren", "given" : "Fei", "non-dropping-particle" : "", "parse-names" : false, "suffix" : "" }, { "dropping-particle" : "", "family" : "Lu", "given" : "Xuan", "non-dropping-particle" : "", "parse-names" : false, "suffix" : "" }, { "dropping-particle" : "", "family" : "Mao", "given" : "Hongjie", "non-dropping-particle" : "", "parse-names" : false, "suffix" : "" }, { "dropping-particle" : "", "family" : "Xu", "given" : "Meimei", "non-dropping-particle" : "", "parse-names" : false, "suffix" : "" }, { "dropping-particle" : "", "family" : "Degenhardt", "given" : "J\u00f6rg", "non-dropping-particle" : "", "parse-names" : false, "suffix" : "" }, { "dropping-particle" : "", "family" : "Peters", "given" : "Reuben J.", "non-dropping-particle" : "", "parse-names" : false, "suffix" : "" }, { "dropping-particle" : "", "family" : "Wang", "given" : "Qiang", "non-dropping-particle" : "", "parse-names" : false, "suffix" : "" } ], "container-title" : "Plant Physiology", "id" : "ITEM-1", "issue" : "2", "issued" : { "date-parts" : [ [ "2016" ] ] }, "page" : "742-751", "title" : "A Tandem Array of &lt;i&gt;ent&lt;/i&gt; -Kaurene Synthases in Maize with Roles in Gibberellin and More Specialized Metabolism", "type" : "article-journal", "volume" : "170" }, "uris" : [ "http://www.mendeley.com/documents/?uuid=933cef19-a3ba-4af4-88ac-405118b51422", "http://www.mendeley.com/documents/?uuid=b599e4c9-87ae-4c6f-97db-c959c7f30a33" ] } ], "mendeley" : { "formattedCitation" : "[52]", "plainTextFormattedCitation" : "[52]", "previouslyFormattedCitation" : "[52]" }, "properties" : { "noteIndex" : 0 }, "schema" : "https://github.com/citation-style-language/schema/raw/master/csl-citation.json" }</w:instrText>
+      </w:r>
+      <w:r>
+        <w:fldChar w:fldCharType="separate"/>
+      </w:r>
+      <w:r>
+        <w:rPr>
+          <w:noProof/>
+        </w:rPr>
+        <w:t>[52]</w:t>
+      </w:r>
+      <w:r>
+        <w:fldChar w:fldCharType="end"/>
+      </w:r>
+      <w:r>
+        <w:t xml:space="preserve"> affected the concentration of seed Cd and </w:t>
+      </w:r>
+      <w:r>
+        <w:t xml:space="preserve">appeared among the HPO genes for Sr in the ZmRoot network. </w:t>
+      </w:r>
+      <w:r>
+        <w:t>This gene is required for the biosynthesis of bioactive GA via ent-</w:t>
+      </w:r>
+      <w:r>
+        <w:t>k</w:t>
+      </w:r>
+      <w:r>
+        <w:t>aurene</w:t>
+      </w:r>
+      <w:r>
+        <w:t>,</w:t>
+      </w:r>
+      <w:r>
+        <w:t xml:space="preserve"> strongly suggesting that GA signaling in the roots shapes the ionome and alters the accumulation of Cd in seeds, with potential impacts on human health.</w:t>
+      </w:r>
+      <w:r>
+        <w:t xml:space="preserve"> </w:t>
+      </w:r>
+    </w:p>
+    <w:p>
+      <w:r>
+        <w:t>To test for an impact of GA signaling on the ionome and provide single-locus tests, w</w:t>
+      </w:r>
+      <w:r>
+        <w:t xml:space="preserve">e </w:t>
+      </w:r>
+      <w:r>
+        <w:t>grew</w:t>
+      </w:r>
+      <w:r>
+        <w:t xml:space="preserve"> </w:t>
+      </w:r>
+      <w:r>
+        <w:t xml:space="preserve">the </w:t>
+      </w:r>
+      <w:r>
+        <w:t>dominant GA-insensitive mutant</w:t>
+      </w:r>
+      <w:r>
+        <w:t xml:space="preserve">s </w:t>
+      </w:r>
+      <w:r>
+        <w:rPr>
+          <w:i/>
+        </w:rPr>
+        <w:t>D9-1</w:t>
+      </w:r>
+      <w:r>
+        <w:t xml:space="preserve"> and </w:t>
+      </w:r>
+      <w:r>
+        <w:rPr>
+          <w:i/>
+        </w:rPr>
+        <w:t>D8-mpl</w:t>
+      </w:r>
+      <w:r>
+        <w:t xml:space="preserve"> an</w:t>
+      </w:r>
+      <w:r>
+        <w:t>d their null segregating sibling</w:t>
+      </w:r>
+      <w:r>
+        <w:t>s (</w:t>
+      </w:r>
+      <w:r>
+        <w:rPr>
+          <w:i/>
+        </w:rPr>
+        <w:t>sib9</w:t>
+      </w:r>
+      <w:r>
+        <w:t xml:space="preserve"> and </w:t>
+      </w:r>
+      <w:r>
+        <w:rPr>
+          <w:i/>
+        </w:rPr>
+        <w:t>sib8</w:t>
+      </w:r>
+      <w:r>
+        <w:t xml:space="preserve">). </w:t>
+      </w:r>
+      <w:r>
+        <w:t xml:space="preserve">The dominant </w:t>
+      </w:r>
+      <w:r>
+        <w:rPr>
+          <w:i/>
+        </w:rPr>
+        <w:t>D8-mpl</w:t>
+      </w:r>
+      <w:r>
+        <w:t xml:space="preserve"> and </w:t>
+      </w:r>
+      <w:r>
+        <w:rPr>
+          <w:i/>
+        </w:rPr>
+        <w:t>D9-1</w:t>
+      </w:r>
+      <w:r>
+        <w:t xml:space="preserve"> alleles have </w:t>
+      </w:r>
+      <w:r>
+        <w:t>nearly</w:t>
+      </w:r>
+      <w:r>
+        <w:t xml:space="preserve"> equivalent effects on above-ground plant growth and similar GA</w:t>
+      </w:r>
+      <w:r>
+        <w:t xml:space="preserve"> </w:t>
+      </w:r>
+      <w:r>
+        <w:t xml:space="preserve">insensitivity phenotypes </w:t>
+      </w:r>
+      <w:r>
+        <w:t>in the shoots</w:t>
+      </w:r>
+      <w:r>
+        <w:fldChar w:fldCharType="begin" w:fldLock="1"/>
+      </w:r>
+      <w:r>
+        <w:instrText>ADDIN CSL_CITATION { "citationItems" : [ { "id" : "ITEM-1", "itemData" : { "DOI" : "10.1007/BF00201811", "ISBN" : "0032-0935", "ISSN" : "0032-0935", "abstract" : "Maize (Zea mays L.) DwarJ8-1 (DS-1) is an an-dromonoecious dwarf mutant proposed to be involved in gibberellin (GA) reception (Fujioka et al. 1988b; Harberd and Freeling 1989). The mutant D8-1 is dominant and GA-nonresponsive (Phinney 1956). We show by map po-sition and similarity of phenotype that five additional dwarf mutants are D8 alleles. We show by map position and similarity of phenotype that a second andromonoe-cious dwarf mutant, D9-1, defines a duplicate gene. Maize D9-1 and each dominant D8 allele specify a different plant stature, from very mild to very severe dwarfism. Plants of D9-1 and all dominant D8 alleles, except D8-1591, were GA-nonresponsive when treated with 7500 nmol GA 3. The behavior of the mild dwarf D8-1591 was unique in that a small but significant growth re-sponse was detected (37% for D8-1591 vs. 130% for the wild type) when treated with 7500 nmol GA 3. These re-sults establish that all dwarf genotypes, except D8-15,91, in one dose set a maximum limit on plant growth and block the normal response to GA. When treated with the GA-synthesis inhibitor paclobutrazol, plants of all dwarf genotypes and wild-type siblings were severely dwarfed. Plants of all dwarf genotypes treated with the GA-syn-thesis inhibitor paclobutrazol and GA 3 were returned to their normal dwarf phenotype. Dominant dwarfing, de-layed flowering, increased tillering, and anther develop-ment in the ear are characteristic features of D9-1 and all D8 alleles. The GA-synthesis-deficient dwarfs also have these characteristic features. We discuss the function of the wild-type gene product in the context of the observed results. Abbreviations: D8 = DwarJS; D9 = Dwarj9; GAcm = gibberellin A~m; GA 3 = gibberellic acid; MNL = Maize Genetics Coopera-tion Newsletter; NIL = near-isogenic lines; RFLP = restriction fragment length polymorphism; WT = wild type Correspondence to: R.G. Winkler; FAX: 1 (602) 6217186; Tel.: 1", "author" : [ { "dropping-particle" : "", "family" : "Winkler", "given" : "Rodney G", "non-dropping-particle" : "", "parse-names" : false, "suffix" : "" }, { "dropping-particle" : "", "family" : "Freeling", "given" : "Michael", "non-dropping-particle" : "", "parse-names" : false, "suffix" : "" } ], "container-title" : "Planta", "id" : "ITEM-1", "issued" : { "date-parts" : [ [ "1994" ] ] }, "page" : "341-348", "title" : "Physiological genetics of the dominant gibberellin-nonresponsive maize dwarfs, Dwart8 and Dwart9", "type" : "article-journal", "volume" : "193" }, "uris" : [ "http://www.mendeley.com/documents/?uuid=d61a0e9f-7aa1-454c-ab36-563fdf3a678a", "http://www.mendeley.com/documents/?uuid=78ae9024-e236-4ad4-a5bd-08f83a130147" ] } ], "mendeley" : { "formattedCitation" : "[50]", "plainTextFormattedCitation" : "[50]", "previouslyFormattedCitation" : "[50]" }, "properties" : { "noteIndex" : 0 }, "schema" : "https://github.com/citation-style-language/schema/raw/master/csl-citation.json" }</w:instrText>
+      </w:r>
+      <w:r>
+        <w:fldChar w:fldCharType="separate"/>
+      </w:r>
+      <w:r>
+        <w:rPr>
+          <w:noProof/>
+        </w:rPr>
+        <w:t>[50]</w:t>
+      </w:r>
+      <w:r>
+        <w:fldChar w:fldCharType="end"/>
+      </w:r>
+      <w:r>
+        <w:t xml:space="preserve">. Both mutants were </w:t>
+      </w:r>
+      <w:r>
+        <w:lastRenderedPageBreak/>
+        <w:t>obtained from the maize genetics co-op and crossed three times to inbred B73 to generate BC2F1 families segregating 1:1 for the dwarf phenotype. Ears from phenotypically dwarf and phenotypically wild</w:t>
+      </w:r>
+      <w:r>
+        <w:t>-</w:t>
+      </w:r>
+      <w:r>
+        <w:t>type siblings were collected and processed for single-seed ionomic profiling</w:t>
+      </w:r>
+      <w:r>
+        <w:t xml:space="preserve"> using ICP-MS (</w:t>
+      </w:r>
+      <w:r>
+        <w:fldChar w:fldCharType="begin"/>
+      </w:r>
+      <w:r>
+        <w:instrText xml:space="preserve"> REF _Ref484091798 \h  \* MERGEFORMAT </w:instrText>
+      </w:r>
+      <w:r>
+        <w:fldChar w:fldCharType="separate"/>
+      </w:r>
+      <w:r>
+        <w:t>D8/9IonomeProfiles</w:t>
+      </w:r>
+      <w:r>
+        <w:fldChar w:fldCharType="end"/>
+      </w:r>
+      <w:r>
+        <w:t>)</w:t>
+      </w:r>
+      <w:r>
+        <w:t xml:space="preserve">. Both dwarf lines had significantly different elemental compositions </w:t>
+      </w:r>
+      <w:r>
+        <w:t>compared to</w:t>
+      </w:r>
+      <w:r>
+        <w:t xml:space="preserve"> their wild</w:t>
+      </w:r>
+      <w:r>
+        <w:t>-</w:t>
+      </w:r>
+      <w:r>
+        <w:t xml:space="preserve">type siblings. A joint analysis </w:t>
+      </w:r>
+      <w:r>
+        <w:t xml:space="preserve">by </w:t>
+      </w:r>
+      <w:r>
+        <w:rPr>
+          <w:i/>
+        </w:rPr>
+        <w:t>t</w:t>
+      </w:r>
+      <w:r>
+        <w:t xml:space="preserve">-tests between least-squared means comparing dwarfs and wild-types </w:t>
+      </w:r>
+      <w:r>
+        <w:t>revealed that</w:t>
+      </w:r>
+      <w:r>
+        <w:t xml:space="preserve"> Cu, Fe, P, and Sr </w:t>
+      </w:r>
+      <w:r>
+        <w:t>were higher in the dwarf</w:t>
+      </w:r>
+      <w:r>
+        <w:t xml:space="preserve"> than wild-type seeds (designated with two asterisks in </w:t>
+      </w:r>
+      <w:r>
+        <w:fldChar w:fldCharType="begin"/>
+      </w:r>
+      <w:r>
+        <w:instrText xml:space="preserve"> REF _Ref484091798 \h  \* MERGEFORMAT </w:instrText>
+      </w:r>
+      <w:r>
+        <w:fldChar w:fldCharType="separate"/>
+      </w:r>
+      <w:r>
+        <w:t>D8/9IonomeProfiles</w:t>
+      </w:r>
+      <w:r>
+        <w:fldChar w:fldCharType="end"/>
+      </w:r>
+      <w:r>
+        <w:t>)</w:t>
+      </w:r>
+      <w:r>
+        <w:t xml:space="preserve">. </w:t>
+      </w:r>
+      <w:r>
+        <w:t xml:space="preserve">Dominant mutants of </w:t>
+      </w:r>
+      <w:r>
+        <w:rPr>
+          <w:i/>
+        </w:rPr>
+        <w:t>d8</w:t>
       </w:r>
       <w:r>
         <w:t xml:space="preserve"> are</w:t>
       </w:r>
       <w:r>
-        <w:t xml:space="preserve"> </w:t>
-      </w:r>
-      <w:r>
-        <w:t>primed for functional validation</w:t>
-      </w:r>
-      <w:r>
-        <w:t xml:space="preserve"> (1.5% of the maize FGS)</w:t>
-      </w:r>
-      <w:r>
-        <w:t>. The</w:t>
-      </w:r>
-      <w:r>
-        <w:t xml:space="preserve"> further</w:t>
-      </w:r>
-      <w:r>
-        <w:t xml:space="preserve"> </w:t>
-      </w:r>
-      <w:r>
-        <w:t>curated</w:t>
-      </w:r>
-      <w:r>
-        <w:t xml:space="preserve"> </w:t>
-      </w:r>
-      <w:r>
-        <w:t xml:space="preserve">subset of </w:t>
-      </w:r>
-      <w:r>
-        <w:t>gene</w:t>
-      </w:r>
-      <w:r>
-        <w:t>s described above all have previous</w:t>
-      </w:r>
-      <w:r>
-        <w:t>ly</w:t>
-      </w:r>
-      <w:r>
-        <w:t xml:space="preserve"> demonstrated roles in elemental accumulation, yet represent </w:t>
-      </w:r>
-      <w:r>
-        <w:t xml:space="preserve">only </w:t>
-      </w:r>
-      <w:r>
-        <w:t>a small proportion of the HPO genes discovered by Camoco</w:t>
+        <w:t xml:space="preserve"> expressed at lower levels than </w:t>
+      </w:r>
+      <w:r>
+        <w:rPr>
+          <w:i/>
+        </w:rPr>
+        <w:t>d9</w:t>
+      </w:r>
+      <w:r>
+        <w:t xml:space="preserve"> in the root</w:t>
+      </w:r>
+      <w:r>
+        <w:t xml:space="preserve"> but </w:t>
+      </w:r>
+      <w:r>
+        <w:t xml:space="preserve">at </w:t>
+      </w:r>
+      <w:r>
+        <w:t>many</w:t>
+      </w:r>
+      <w:r>
+        <w:t xml:space="preserve"> </w:t>
+      </w:r>
+      <w:r>
+        <w:t xml:space="preserve">fold higher levels in </w:t>
+      </w:r>
+      <w:r>
+        <w:t xml:space="preserve">the </w:t>
+      </w:r>
+      <w:r>
+        <w:t>shoot</w:t>
+      </w:r>
+      <w:r>
+        <w:t xml:space="preserve"> (</w:t>
+      </w:r>
+      <w:r>
+        <w:fldChar w:fldCharType="begin" w:fldLock="1"/>
+      </w:r>
+      <w:r>
+        <w:instrText>ADDIN CSL_CITATION { "citationItems" : [ { "id" : "ITEM-1", "itemData" : { "DOI" : "10.1105/tpc.109.065714", "ISBN" : "1040-4651 (Print)", "ISSN" : "1040-4651", "PMID" : "19376930", "abstract" : "Maize (Zea mays) has an exceptionally complex genome with a rich history in both epigenetics and evolution. We report genomic landscapes of representative epigenetic modifications and their relationships to mRNA and small RNA (smRNA) transcriptomes in maize shoots and roots. The epigenetic patterns differed dramatically between genes and transposable elements, and two repressive marks (H3K27me3 and DNA methylation) were usually mutually exclusive. We found an organspecific distribution of canonical microRNAs (miRNAs) and endogenous small interfering RNAs (siRNAs), indicative of their tissue-specific biogenesis. Furthermore, we observed that a decreasing level of mop1 led to a concomitant decrease of 24- nucleotide siRNAs relative to 21-nucleotide miRNAs in a tissue-specific manner. A group of 22-nucleotide siRNAs may originate from long-hairpin double-stranded RNAs and preferentially target gene-coding regions. Additionally, a class of miRNA-like smRNAs, whose putative precursors can form short hairpins, potentially targets genes in trans. In summary, our data provide a critical analysis of the maize epigenome and its relationships to mRNA and smRNA transcriptomes.", "author" : [ { "dropping-particle" : "", "family" : "Wang", "given" : "X.", "non-dropping-particle" : "", "parse-names" : false, "suffix" : "" }, { "dropping-particle" : "", "family" : "Elling", "given" : "A. A.", "non-dropping-particle" : "", "parse-names" : false, "suffix" : "" }, { "dropping-particle" : "", "family" : "Li", "given" : "X.", "non-dropping-particle" : "", "parse-names" : false, "suffix" : "" }, { "dropping-particle" : "", "family" : "Li", "given" : "N.", "non-dropping-particle" : "", "parse-names" : false, "suffix" : "" }, { "dropping-particle" : "", "family" : "Peng", "given" : "Z.", "non-dropping-particle" : "", "parse-names" : false, "suffix" : "" }, { "dropping-particle" : "", "family" : "He", "given" : "G.", "non-dropping-particle" : "", "parse-names" : false, "suffix" : "" }, { "dropping-particle" : "", "family" : "Sun", "given" : "H.", "non-dropping-particle" : "", "parse-names" : false, "suffix" : "" }, { "dropping-particle" : "", "family" : "Qi", "given" : "Y.", "non-dropping-particle" : "", "parse-names" : false, "suffix" : "" }, { "dropping-particle" : "", "family" : "Liu", "given" : "X. S.", "non-dropping-particle" : "", "parse-names" : false, "suffix" : "" }, { "dropping-particle" : "", "family" : "Deng", "given" : "X. W.", "non-dropping-particle" : "", "parse-names" : false, "suffix" : "" } ], "container-title" : "the Plant Cell Online", "id" : "ITEM-1", "issue" : "4", "issued" : { "date-parts" : [ [ "2009" ] ] }, "page" : "1053-1069", "title" : "Genome-Wide and Organ-Specific Landscapes of Epigenetic Modifications and Their Relationships to mRNA and Small RNA Transcriptomes in Maize", "type" : "article-journal", "volume" : "21" }, "uris" : [ "http://www.mendeley.com/documents/?uuid=0c49791a-b8f4-4de0-8d74-a0ff5dd65176" ] }, { "id" : "ITEM-2", "itemData" : { "id" : "ITEM-2", "issued" : { "date-parts" : [ [ "0" ] ] }, "title" : "QTeller", "type" : "webpage" }, "uris" : [ "http://www.mendeley.com/documents/?uuid=b8782beb-14dc-4d85-b631-c7121b901fa6", "http://www.mendeley.com/documents/?uuid=4b861503-1e3f-4203-a327-1b7adefc5d4c" ] } ], "mendeley" : { "formattedCitation" : "[53,54]", "plainTextFormattedCitation" : "[53,54]", "previouslyFormattedCitation" : "[53,54]" }, "properties" : { "noteIndex" : 0 }, "schema" : "https://github.com/citation-style-language/schema/raw/master/csl-citation.json" }</w:instrText>
+      </w:r>
+      <w:r>
+        <w:fldChar w:fldCharType="separate"/>
+      </w:r>
+      <w:r>
+        <w:rPr>
+          <w:noProof/>
+        </w:rPr>
+        <w:t>[53,54]</w:t>
+      </w:r>
+      <w:r>
+        <w:fldChar w:fldCharType="end"/>
+      </w:r>
+      <w:r>
+        <w:t xml:space="preserve">). </w:t>
+      </w:r>
+      <w:r>
+        <w:rPr>
+          <w:i/>
+        </w:rPr>
+        <w:t>D8-mpl</w:t>
+      </w:r>
+      <w:r>
+        <w:t xml:space="preserve"> was</w:t>
+      </w:r>
+      <w:r>
+        <w:t xml:space="preserve"> also was significantly </w:t>
+      </w:r>
+      <w:r>
+        <w:t>different from its sibling</w:t>
+      </w:r>
+      <w:r>
+        <w:t xml:space="preserve"> in</w:t>
+      </w:r>
+      <w:r>
+        <w:t xml:space="preserve"> Cd and </w:t>
+      </w:r>
+      <w:r>
+        <w:t xml:space="preserve">Mo accumulation. It is possible that </w:t>
+      </w:r>
+      <w:r>
+        <w:rPr>
+          <w:i/>
+        </w:rPr>
+        <w:t>D8-mpl</w:t>
+      </w:r>
+      <w:r>
+        <w:t xml:space="preserve"> has a shoot-driven effect on Mo accumulation in the seed</w:t>
+      </w:r>
+      <w:r>
+        <w:t>,</w:t>
+      </w:r>
+      <w:r>
+        <w:t xml:space="preserve"> but we note that previous work</w:t>
+      </w:r>
+      <w:r>
+        <w:fldChar w:fldCharType="begin" w:fldLock="1"/>
+      </w:r>
+      <w:r>
+        <w:instrText>ADDIN CSL_CITATION { "citationItems" : [ { "id" : "ITEM-1", "itemData" : { "DOI" : "10.1534/g3.116.034827", "ISBN" : "0000000238816", "ISSN" : "2160-1836", "abstract" : "Plants obtain soil-resident elements that support growth and metabolism from the water-flow facilitated by transpiration and active transport processes. The availability of elements in the environment interacts with the genetic capacity of organisms to modulate element uptake through plastic adaptive responses, such as homeostasis. These interactions should cause the elemental contents of plants to vary such that the effects of genetic polymorphisms will be dramatically dependent on the environment in which the plant is grown. To investigate genotype by environment interactions underlying elemental accumulation, we analyzed levels of elements in maize kernels of the Intermated B73 \u00d7 Mo17 (IBM) recombinant inbred population grown in 10 different environments, spanning a total of six locations and five different years. In analyses conducted separately for each environment, we identified a total of 79 quantitative trait loci (QTL) controlling seed elemental accumulation. While a set of these QTL was found in multiple environments, the majority were specific to a single environment, suggesting the presence of genetic by environment interactions. To specifically identify and quantify QTL by environment interactions (QEIs), we implemented two methods: linear modeling with environmental covariates, and QTL analysis on trait differences between growouts. With these approaches, we found several instances of QEI, indicating that elemental profiles are highly heritable, interrelated, and responsive to the environment.", "author" : [ { "dropping-particle" : "", "family" : "Asaro", "given" : "A.", "non-dropping-particle" : "", "parse-names" : false, "suffix" : "" }, { "dropping-particle" : "", "family" : "Ziegler", "given" : "G.", "non-dropping-particle" : "", "parse-names" : false, "suffix" : "" }, { "dropping-particle" : "", "family" : "Ziyomo", "given" : "C.", "non-dropping-particle" : "", "parse-names" : false, "suffix" : "" }, { "dropping-particle" : "", "family" : "Hoekenga", "given" : "O.", "non-dropping-particle" : "", "parse-names" : false, "suffix" : "" }, { "dropping-particle" : "", "family" : "Dilkes", "given" : "B.", "non-dropping-particle" : "", "parse-names" : false, "suffix" : "" }, { "dropping-particle" : "", "family" : "Baxter", "given" : "I.", "non-dropping-particle" : "", "parse-names" : false, "suffix" : "" } ], "container-title" : "G3&amp;amp;#58; Genes|Genomes|Genetics", "id" : "ITEM-1", "issue" : "December", "issued" : { "date-parts" : [ [ "2016" ] ] }, "page" : "4175-4183", "title" : "The Interaction of Genotype and Environment Determines Variation in the Maize Kernel Ionome", "type" : "article-journal", "volume" : "6" }, "uris" : [ "http://www.mendeley.com/documents/?uuid=2c24a045-183a-4b9a-9f77-20c024dd6d1c" ] } ], "mendeley" : { "formattedCitation" : "[55]", "plainTextFormattedCitation" : "[55]", "previouslyFormattedCitation" : "[55]" }, "properties" : { "noteIndex" : 0 }, "schema" : "https://github.com/citation-style-language/schema/raw/master/csl-citation.json" }</w:instrText>
+      </w:r>
+      <w:r>
+        <w:fldChar w:fldCharType="separate"/>
+      </w:r>
+      <w:r>
+        <w:rPr>
+          <w:noProof/>
+        </w:rPr>
+        <w:t>[55]</w:t>
+      </w:r>
+      <w:r>
+        <w:fldChar w:fldCharType="end"/>
+      </w:r>
+      <w:r>
+        <w:t xml:space="preserve"> identified a large</w:t>
+      </w:r>
+      <w:r>
+        <w:t>-</w:t>
+      </w:r>
+      <w:r>
+        <w:t xml:space="preserve">effect QTL affecting Mo and containing the </w:t>
+      </w:r>
+      <w:r>
+        <w:rPr>
+          <w:i/>
+        </w:rPr>
+        <w:t>m</w:t>
+      </w:r>
+      <w:r>
+        <w:rPr>
+          <w:i/>
+        </w:rPr>
+        <w:t>ot1</w:t>
+      </w:r>
+      <w:r>
+        <w:t xml:space="preserve"> gene a mere 22 Mb away from </w:t>
+      </w:r>
+      <w:r>
+        <w:rPr>
+          <w:i/>
+        </w:rPr>
+        <w:t>d8</w:t>
+      </w:r>
+      <w:r>
+        <w:t xml:space="preserve">. As </w:t>
+      </w:r>
+      <w:r>
+        <w:t xml:space="preserve">the allele </w:t>
+      </w:r>
+      <w:r>
+        <w:t xml:space="preserve">at </w:t>
+      </w:r>
+      <w:r>
+        <w:rPr>
+          <w:i/>
+        </w:rPr>
+        <w:t>m</w:t>
+      </w:r>
+      <w:r>
+        <w:rPr>
+          <w:i/>
+        </w:rPr>
+        <w:t>ot1</w:t>
+      </w:r>
+      <w:r>
+        <w:t xml:space="preserve"> is unknown in the original </w:t>
+      </w:r>
+      <w:r>
+        <w:rPr>
+          <w:i/>
+        </w:rPr>
+        <w:t>D8-mpl</w:t>
+      </w:r>
+      <w:r>
+        <w:t xml:space="preserve"> </w:t>
+      </w:r>
+      <w:r>
+        <w:t xml:space="preserve">genetic background, </w:t>
+      </w:r>
+      <w:r>
+        <w:t xml:space="preserve">linkage drag carrying a </w:t>
+      </w:r>
+      <w:r>
+        <w:rPr>
+          <w:i/>
+        </w:rPr>
+        <w:t>m</w:t>
+      </w:r>
+      <w:r>
+        <w:rPr>
+          <w:i/>
+        </w:rPr>
+        <w:t>ot1</w:t>
+      </w:r>
+      <w:r>
+        <w:t xml:space="preserve"> allele cannot be ruled out.</w:t>
+      </w:r>
+      <w:r>
+        <w:t xml:space="preserve"> </w:t>
+      </w:r>
+      <w:r>
+        <w:t>T</w:t>
+      </w:r>
+      <w:r>
+        <w:t>his dominant-negative allele,</w:t>
+      </w:r>
+      <w:r>
+        <w:t xml:space="preserve"> </w:t>
+      </w:r>
+      <w:r>
+        <w:t>D9-1</w:t>
+      </w:r>
+      <w:r>
+        <w:t>,</w:t>
+      </w:r>
+      <w:r>
+        <w:t xml:space="preserve"> did not recapitulate the Cd accumulation effect of the linked GWAS QTL that </w:t>
+      </w:r>
+      <w:r>
+        <w:t xml:space="preserve">was the basis for its discovery as a high-confidence candidate gene by Camoco. However, the </w:t>
+      </w:r>
+      <w:r>
+        <w:rPr>
+          <w:i/>
+        </w:rPr>
+        <w:t>D8-mpl</w:t>
+      </w:r>
+      <w:r>
+        <w:t xml:space="preserve"> allele did recapitulate the accumulation effect, and our data demonstrate that both </w:t>
+      </w:r>
+      <w:r>
+        <w:t>D8</w:t>
+      </w:r>
+      <w:r>
+        <w:t xml:space="preserve"> and </w:t>
+      </w:r>
+      <w:r>
+        <w:t>D9</w:t>
+      </w:r>
+      <w:r>
+        <w:t xml:space="preserve"> have broad effects on other ionomic phenotypes</w:t>
       </w:r>
       <w:r>
         <w:t>.</w:t>
       </w:r>
-      <w:r>
-        <w:t xml:space="preserve"> Functio</w:t>
-      </w:r>
-      <w:r>
-        <w:t>nal validation is expensive</w:t>
-      </w:r>
-      <w:r>
-        <w:t xml:space="preserve"> and</w:t>
-      </w:r>
-      <w:r>
-        <w:t xml:space="preserve"> </w:t>
-      </w:r>
-      <w:r>
-        <w:t xml:space="preserve">time consuming. </w:t>
-      </w:r>
-      <w:r>
-        <w:t>Combining data</w:t>
-      </w:r>
-      <w:r>
-        <w:t>-</w:t>
-      </w:r>
-      <w:r>
-        <w:t xml:space="preserve">driven approaches such as network integration with expert </w:t>
-      </w:r>
-      <w:r>
-        <w:t xml:space="preserve">biological </w:t>
-      </w:r>
-      <w:r>
-        <w:t>curation</w:t>
-      </w:r>
-      <w:r>
-        <w:t xml:space="preserve"> is an extremely efficient m</w:t>
-      </w:r>
-      <w:r>
-        <w:t xml:space="preserve">eans for the prioritization of </w:t>
-      </w:r>
-      <w:r>
-        <w:t>genes</w:t>
-      </w:r>
-      <w:r>
-        <w:t xml:space="preserve"> driving complex traits like elemental accumulation</w:t>
-      </w:r>
-      <w:r>
-        <w:t>.</w:t>
-      </w:r>
-    </w:p>
-    <w:p>
-      <w:pPr>
-        <w:pStyle w:val="Heading2"/>
-      </w:pPr>
-      <w:r>
-        <w:t>GA-signaling DELLA domain transcription factors influence the ionome of maize</w:t>
-      </w:r>
-    </w:p>
-    <w:p>
-      <w:r>
-        <w:t xml:space="preserve">One of the high-confidence candidate genes, which appeared in the HPO sets comparing Cd and the ZmRoot network, is the gibberellin (GA)-signaling component and DELLA and GRAS domain transcription factor </w:t>
-      </w:r>
-      <w:r>
-        <w:rPr>
-          <w:i/>
-        </w:rPr>
-        <w:t>dwarf9</w:t>
-      </w:r>
-      <w:r>
-        <w:t xml:space="preserve"> (GRMZM2G024973; </w:t>
-      </w:r>
-      <w:r>
-        <w:rPr>
-          <w:i/>
-        </w:rPr>
-        <w:t>d9</w:t>
-      </w:r>
-      <w:r>
-        <w:fldChar w:fldCharType="begin" w:fldLock="1"/>
-      </w:r>
-      <w:r>
-        <w:instrText>ADDIN CSL_CITATION { "citationItems" : [ { "id" : "ITEM-1", "itemData" : { "DOI" : "10.1007/BF00201811", "ISBN" : "0032-0935", "ISSN" : "0032-0935", "abstract" : "Maize (Zea mays L.) DwarJ8-1 (DS-1) is an an-dromonoecious dwarf mutant proposed to be involved in gibberellin (GA) reception (Fujioka et al. 1988b; Harberd and Freeling 1989). The mutant D8-1 is dominant and GA-nonresponsive (Phinney 1956). We show by map po-sition and similarity of phenotype that five additional dwarf mutants are D8 alleles. We show by map position and similarity of phenotype that a second andromonoe-cious dwarf mutant, D9-1, defines a duplicate gene. Maize D9-1 and each dominant D8 allele specify a different plant stature, from very mild to very severe dwarfism. Plants of D9-1 and all dominant D8 alleles, except D8-1591, were GA-nonresponsive when treated with 7500 nmol GA 3. The behavior of the mild dwarf D8-1591 was unique in that a small but significant growth re-sponse was detected (37% for D8-1591 vs. 130% for the wild type) when treated with 7500 nmol GA 3. These re-sults establish that all dwarf genotypes, except D8-15,91, in one dose set a maximum limit on plant growth and block the normal response to GA. When treated with the GA-synthesis inhibitor paclobutrazol, plants of all dwarf genotypes and wild-type siblings were severely dwarfed. Plants of all dwarf genotypes treated with the GA-syn-thesis inhibitor paclobutrazol and GA 3 were returned to their normal dwarf phenotype. Dominant dwarfing, de-layed flowering, increased tillering, and anther develop-ment in the ear are characteristic features of D9-1 and all D8 alleles. The GA-synthesis-deficient dwarfs also have these characteristic features. We discuss the function of the wild-type gene product in the context of the observed results. Abbreviations: D8 = DwarJS; D9 = Dwarj9; GAcm = gibberellin A~m; GA 3 = gibberellic acid; MNL = Maize Genetics Coopera-tion Newsletter; NIL = near-isogenic lines; RFLP = restriction fragment length polymorphism; WT = wild type Correspondence to: R.G. Winkler; FAX: 1 (602) 6217186; Tel.: 1", "author" : [ { "dropping-particle" : "", "family" : "Winkler", "given" : "Rodney G", "non-dropping-particle" : "", "parse-names" : false, "suffix" : "" }, { "dropping-particle" : "", "family" : "Freeling", "given" : "Michael", "non-dropping-particle" : "", "parse-names" : false, "suffix" : "" } ], "container-title" : "Planta", "id" : "ITEM-1", "issued" : { "date-parts" : [ [ "1994" ] ] }, "page" : "341-348", "title" : "Physiological genetics of the dominant gibberellin-nonresponsive maize dwarfs, Dwart8 and Dwart9", "type" : "article-journal", "volume" : "193" }, "uris" : [ "http://www.mendeley.com/documents/?uuid=78ae9024-e236-4ad4-a5bd-08f83a130147", "http://www.mendeley.com/documents/?uuid=d61a0e9f-7aa1-454c-ab36-563fdf3a678a" ] } ], "mendeley" : { "formattedCitation" : "[50]", "plainTextFormattedCitation" : "[50]", "previouslyFormattedCitation" : "[50]" }, "properties" : { "noteIndex" : 0 }, "schema" : "https://github.com/citation-style-language/schema/raw/master/csl-citation.json" }</w:instrText>
-      </w:r>
-      <w:r>
-        <w:fldChar w:fldCharType="separate"/>
-      </w:r>
-      <w:r>
-        <w:rPr>
-          <w:noProof/>
-        </w:rPr>
-        <w:t>[50]</w:t>
-      </w:r>
-      <w:r>
-        <w:fldChar w:fldCharType="end"/>
-      </w:r>
-      <w:r>
-        <w:t xml:space="preserve">). </w:t>
-      </w:r>
-      <w:r>
-        <w:rPr>
-          <w:i/>
-        </w:rPr>
-        <w:t>d9</w:t>
-      </w:r>
-      <w:r>
-        <w:t xml:space="preserve"> is one of two DELLA paralogs in the maize genome, the other being </w:t>
-      </w:r>
-      <w:r>
-        <w:rPr>
-          <w:i/>
-        </w:rPr>
-        <w:t>dwarf8</w:t>
-      </w:r>
-      <w:r>
-        <w:t xml:space="preserve"> (GRMZM2G144744; </w:t>
-      </w:r>
-      <w:r>
-        <w:rPr>
-          <w:i/>
-        </w:rPr>
-        <w:t>d8</w:t>
-      </w:r>
-      <w:r>
-        <w:t>);</w:t>
-      </w:r>
-      <w:r>
-        <w:t xml:space="preserve"> both can be mutated to dominant-negative forms that display dwarf phenotypes and dramatic suppression of GA responses</w:t>
-      </w:r>
-      <w:r>
-        <w:fldChar w:fldCharType="begin" w:fldLock="1"/>
-      </w:r>
-      <w:r>
-        <w:instrText>ADDIN CSL_CITATION { "citationItems" : [ { "id" : "ITEM-1", "itemData" : { "DOI" : "10.1093/pcp/pcq153", "ISBN" : "1471-9053 (Electronic)\\r0032-0781 (Linking)", "ISSN" : "00320781", "PMID" : "20937610", "abstract" : "DELLA proteins are nuclear-localized negative regulators of gibberellin signaling found ubiquitously throughout higher plants. Dominant dwarfing mutations of DELLA proteins have been primarily responsible for the dramatic increases in harvest index of the 'green revolution'. Maize contains two genetic loci encoding DELLA proteins, dwarf plant8 (d8) and dwarf plant 9 (d9). The d8 gene and three of its dominant dwarfing alleles have been previously characterized at the molecular level. Almost 20 years after the initial description of the mutant, this investigation represents the first molecular characterization of d9 and its gibberellin-insensitive mutant, D9-1. We have molecularly, subcellularly and phenotypically characterized the gene products of five maize DELLA alleles in transgenic Arabidopsis. In dissecting the molecular differences in D9-1, a critical residue for normal DELLA function has been uncovered, corresponding to E600 of the D9 protein. The gibberellin-insensitive D9-1 was found to produce dwarfing and, notably, earlier flowering in Arabidopsis. Conversely, overexpression of the D9-1 allele delayed flowering in transgenic maize, while overexpression of the d9 allele led to earlier flowering. These results corroborate findings that DELLA proteins are at the crux of many plant developmental pathways and suggest differing mechanisms of flowering time control by DELLAs in maize and Arabidopsis.", "author" : [ { "dropping-particle" : "", "family" : "Lawit", "given" : "Shai J.", "non-dropping-particle" : "", "parse-names" : false, "suffix" : "" }, { "dropping-particle" : "", "family" : "Wych", "given" : "Heidi M.", "non-dropping-particle" : "", "parse-names" : false, "suffix" : "" }, { "dropping-particle" : "", "family" : "Xu", "given" : "Deping", "non-dropping-particle" : "", "parse-names" : false, "suffix" : "" }, { "dropping-particle" : "", "family" : "Kundu", "given" : "Suman", "non-dropping-particle" : "", "parse-names" : false, "suffix" : "" }, { "dropping-particle" : "", "family" : "Tomes", "given" : "Dwight T.", "non-dropping-particle" : "", "parse-names" : false, "suffix" : "" } ], "container-title" : "Plant and Cell Physiology", "id" : "ITEM-1", "issue" : "11", "issued" : { "date-parts" : [ [ "2010" ] ] }, "page" : "1854-1868", "title" : "Maize della proteins dwarf plant8 and dwarf plant9 as modulators of plant development", "type" : "article-journal", "volume" : "51" }, "uris" : [ "http://www.mendeley.com/documents/?uuid=17c77ccd-ac32-42b9-8a5f-655bd9ec1303" ] } ], "mendeley" : { "formattedCitation" : "[51]", "plainTextFormattedCitation" : "[51]", "previouslyFormattedCitation" : "[51]" }, "properties" : { "noteIndex" : 0 }, "schema" : "https://github.com/citation-style-language/schema/raw/master/csl-citation.json" }</w:instrText>
-      </w:r>
-      <w:r>
-        <w:fldChar w:fldCharType="separate"/>
-      </w:r>
-      <w:r>
-        <w:rPr>
-          <w:noProof/>
-        </w:rPr>
-        <w:t>[51]</w:t>
-      </w:r>
-      <w:r>
-        <w:fldChar w:fldCharType="end"/>
-      </w:r>
-      <w:r>
-        <w:t xml:space="preserve">. Camoco ranked </w:t>
-      </w:r>
-      <w:r>
-        <w:rPr>
-          <w:i/>
-        </w:rPr>
-        <w:t>d9</w:t>
-      </w:r>
-      <w:r>
-        <w:t xml:space="preserve"> among the high-confidence candidates for Cd but not </w:t>
-      </w:r>
-      <w:r>
-        <w:rPr>
-          <w:i/>
-        </w:rPr>
-        <w:t>d8</w:t>
-      </w:r>
-      <w:r>
-        <w:t>, though both</w:t>
-      </w:r>
-      <w:r>
-        <w:t xml:space="preserve"> </w:t>
-      </w:r>
-      <w:r>
-        <w:t xml:space="preserve">are present in the root-based co-expression network (ZmRoot). There was only moderate, but positive, co-expression between </w:t>
-      </w:r>
-      <w:r>
-        <w:t>D8</w:t>
-      </w:r>
-      <w:r>
-        <w:t xml:space="preserve"> and </w:t>
-      </w:r>
-      <w:r>
-        <w:t>D9</w:t>
-      </w:r>
-      <w:r>
-        <w:t xml:space="preserve"> transcripts (ZmRoot: z = 1.03; ZmPAN: z = 1.04). Given the indistinguishable phenotypes of the known dominant mutants of </w:t>
-      </w:r>
-      <w:r>
-        <w:rPr>
-          <w:i/>
-        </w:rPr>
-        <w:t>d8</w:t>
-      </w:r>
-      <w:r>
-        <w:t xml:space="preserve"> and </w:t>
-      </w:r>
-      <w:r>
-        <w:rPr>
-          <w:i/>
-        </w:rPr>
-        <w:t>d9</w:t>
-      </w:r>
-      <w:r>
-        <w:t xml:space="preserve">, the most likely explanation for this result is that there was allelic variation for </w:t>
-      </w:r>
-      <w:r>
-        <w:rPr>
-          <w:i/>
-        </w:rPr>
-        <w:t>d9</w:t>
-      </w:r>
-      <w:r>
-        <w:t xml:space="preserve"> </w:t>
-      </w:r>
-      <w:r>
-        <w:t xml:space="preserve">but not </w:t>
-      </w:r>
-      <w:r>
-        <w:rPr>
-          <w:i/>
-        </w:rPr>
-        <w:t>d8</w:t>
-      </w:r>
-      <w:r>
-        <w:rPr>
-          <w:i/>
-        </w:rPr>
-        <w:t xml:space="preserve"> </w:t>
-      </w:r>
-      <w:r>
-        <w:t>in the GWAS panel. Moreover, t</w:t>
-      </w:r>
-      <w:r>
-        <w:t xml:space="preserve">he GA biosynthetic enzyme </w:t>
-      </w:r>
-      <w:r>
-        <w:t>e</w:t>
-      </w:r>
-      <w:r>
-        <w:t>nt</w:t>
-      </w:r>
-      <w:r>
-        <w:t>-k</w:t>
-      </w:r>
-      <w:r>
-        <w:t>aurene synthase (GRMZM2G093</w:t>
-      </w:r>
-      <w:r>
-        <w:t xml:space="preserve">603) encoding the </w:t>
-      </w:r>
-      <w:r>
-        <w:rPr>
-          <w:i/>
-        </w:rPr>
-        <w:t>dwarf5</w:t>
-      </w:r>
-      <w:r>
-        <w:t xml:space="preserve"> locus</w:t>
-      </w:r>
-      <w:r>
-        <w:fldChar w:fldCharType="begin" w:fldLock="1"/>
-      </w:r>
-      <w:r>
-        <w:instrText>ADDIN CSL_CITATION { "citationItems" : [ { "id" : "ITEM-1", "itemData" : { "DOI" : "10.1104/pp.15.01727", "ISBN" : "8615208422589", "ISSN" : "0032-0889", "PMID" : "26620527", "abstract" : "While most commonly associated with its role in gibberellin phytohormone biosynthesis, ent-kaurene also serves as an intermediate in more specialized diterpenoid metabolism, as exemplified by the more than 800 known derived natural products. Among these are the maize kauralexins. However, no ent-kaurene synthases (KSs) have been identified from maize. The maize gibberellin-deficient dwarf-5 (d5) mutant has been associated with a loss of KS activity. The relevant genetic lesion has been previously mapped, and was found here to correlate with the location of the KS-like gene ZmKSL3. Intriguingly, this forms part of a tandem array with two other terpene synthases (TPSs). Although one of these, ZmTPS1, has been previously reported to encode a sesquiterpene synthase, and both ZmTPS1 and that encoded by the third gene, ZmKSL5, have lost the N-terminal \u03b3-domain prototypically associated with KS(L)s, all three genes fall within the KS(L) or TPS-e subfamily. Here it is reported that all three genes encode enzymes that are targeted to the plastid in planta, where diterpenoid biosynthesis is initiated, and which all readily catalyze the production of ent-kaurene. Consistent with the closer phylogenetic relationship of ZmKSL3 with previously identified KSs from cereals, only transcription of this gene is affected in d5 plants. On the other hand, the expression of all three of these genes is inducible, suggesting a role in more specialized metabolism, such as that of the kauralexins. Thus, these results clarify not only gibberellin phytohormone, but also diterpenoid phytoalexin biosynthesis in this important cereal crop plant.", "author" : [ { "dropping-particle" : "", "family" : "Fu", "given" : "Jingye", "non-dropping-particle" : "", "parse-names" : false, "suffix" : "" }, { "dropping-particle" : "", "family" : "Ren", "given" : "Fei", "non-dropping-particle" : "", "parse-names" : false, "suffix" : "" }, { "dropping-particle" : "", "family" : "Lu", "given" : "Xuan", "non-dropping-particle" : "", "parse-names" : false, "suffix" : "" }, { "dropping-particle" : "", "family" : "Mao", "given" : "Hongjie", "non-dropping-particle" : "", "parse-names" : false, "suffix" : "" }, { "dropping-particle" : "", "family" : "Xu", "given" : "Meimei", "non-dropping-particle" : "", "parse-names" : false, "suffix" : "" }, { "dropping-particle" : "", "family" : "Degenhardt", "given" : "J\u00f6rg", "non-dropping-particle" : "", "parse-names" : false, "suffix" : "" }, { "dropping-particle" : "", "family" : "Peters", "given" : "Reuben J.", "non-dropping-particle" : "", "parse-names" : false, "suffix" : "" }, { "dropping-particle" : "", "family" : "Wang", "given" : "Qiang", "non-dropping-particle" : "", "parse-names" : false, "suffix" : "" } ], "container-title" : "Plant Physiology", "id" : "ITEM-1", "issue" : "2", "issued" : { "date-parts" : [ [ "2016" ] ] }, "page" : "742-751", "title" : "A Tandem Array of &lt;i&gt;ent&lt;/i&gt; -Kaurene Synthases in Maize with Roles in Gibberellin and More Specialized Metabolism", "type" : "article-journal", "volume" : "170" }, "uris" : [ "http://www.mendeley.com/documents/?uuid=933cef19-a3ba-4af4-88ac-405118b51422", "http://www.mendeley.com/documents/?uuid=b599e4c9-87ae-4c6f-97db-c959c7f30a33" ] } ], "mendeley" : { "formattedCitation" : "[52]", "plainTextFormattedCitation" : "[52]", "previouslyFormattedCitation" : "[52]" }, "properties" : { "noteIndex" : 0 }, "schema" : "https://github.com/citation-style-language/schema/raw/master/csl-citation.json" }</w:instrText>
-      </w:r>
-      <w:r>
-        <w:fldChar w:fldCharType="separate"/>
-      </w:r>
-      <w:r>
-        <w:rPr>
-          <w:noProof/>
-        </w:rPr>
-        <w:t>[52]</w:t>
-      </w:r>
-      <w:r>
-        <w:fldChar w:fldCharType="end"/>
-      </w:r>
-      <w:r>
-        <w:t xml:space="preserve"> affected the concentration of seed Cd and </w:t>
-      </w:r>
-      <w:r>
-        <w:t xml:space="preserve">appeared among the HPO genes for Sr in the ZmRoot network. </w:t>
-      </w:r>
-      <w:r>
-        <w:t>This gene is required for the biosynthesis of bioactive GA via ent-</w:t>
-      </w:r>
-      <w:r>
-        <w:t>k</w:t>
-      </w:r>
-      <w:r>
-        <w:t>aurene</w:t>
-      </w:r>
-      <w:r>
-        <w:t>,</w:t>
-      </w:r>
-      <w:r>
-        <w:t xml:space="preserve"> strongly suggesting that GA signaling in the roots shapes the ionome and alters the accumulation of Cd in seeds, with potential impacts on human health.</w:t>
-      </w:r>
-      <w:r>
-        <w:t xml:space="preserve"> </w:t>
-      </w:r>
-    </w:p>
-    <w:p>
-      <w:r>
-        <w:lastRenderedPageBreak/>
-        <w:t>To test for an impact of GA signaling on the ionome and provide single-locus tests, w</w:t>
-      </w:r>
-      <w:r>
-        <w:t xml:space="preserve">e </w:t>
-      </w:r>
-      <w:r>
-        <w:t>grew</w:t>
-      </w:r>
-      <w:r>
-        <w:t xml:space="preserve"> </w:t>
-      </w:r>
-      <w:r>
-        <w:t xml:space="preserve">the </w:t>
-      </w:r>
-      <w:r>
-        <w:t>dominant GA-insensitive mutant</w:t>
-      </w:r>
-      <w:r>
-        <w:t xml:space="preserve">s </w:t>
-      </w:r>
-      <w:r>
-        <w:rPr>
-          <w:i/>
-        </w:rPr>
-        <w:t>D9-1</w:t>
-      </w:r>
-      <w:r>
-        <w:t xml:space="preserve"> and </w:t>
-      </w:r>
-      <w:r>
-        <w:rPr>
-          <w:i/>
-        </w:rPr>
-        <w:t>D8-mpl</w:t>
-      </w:r>
-      <w:r>
-        <w:t xml:space="preserve"> an</w:t>
-      </w:r>
-      <w:r>
-        <w:t>d their null segregating sibling</w:t>
-      </w:r>
-      <w:r>
-        <w:t>s (</w:t>
-      </w:r>
-      <w:r>
-        <w:rPr>
-          <w:i/>
-        </w:rPr>
-        <w:t>sib9</w:t>
-      </w:r>
-      <w:r>
-        <w:t xml:space="preserve"> and </w:t>
-      </w:r>
-      <w:r>
-        <w:rPr>
-          <w:i/>
-        </w:rPr>
-        <w:t>sib8</w:t>
-      </w:r>
-      <w:r>
-        <w:t xml:space="preserve">). </w:t>
-      </w:r>
-      <w:r>
-        <w:t xml:space="preserve">The dominant </w:t>
-      </w:r>
-      <w:r>
-        <w:rPr>
-          <w:i/>
-        </w:rPr>
-        <w:t>D8-mpl</w:t>
-      </w:r>
-      <w:r>
-        <w:t xml:space="preserve"> and </w:t>
-      </w:r>
-      <w:r>
-        <w:rPr>
-          <w:i/>
-        </w:rPr>
-        <w:t>D9-1</w:t>
-      </w:r>
-      <w:r>
-        <w:t xml:space="preserve"> alleles have </w:t>
-      </w:r>
-      <w:r>
-        <w:t>nearly</w:t>
-      </w:r>
-      <w:r>
-        <w:t xml:space="preserve"> equivalent effects on above-ground plant growth and similar GA</w:t>
-      </w:r>
-      <w:r>
-        <w:t xml:space="preserve"> </w:t>
-      </w:r>
-      <w:r>
-        <w:t xml:space="preserve">insensitivity phenotypes </w:t>
-      </w:r>
-      <w:r>
-        <w:t>in the shoots</w:t>
-      </w:r>
-      <w:r>
-        <w:fldChar w:fldCharType="begin" w:fldLock="1"/>
-      </w:r>
-      <w:r>
-        <w:instrText>ADDIN CSL_CITATION { "citationItems" : [ { "id" : "ITEM-1", "itemData" : { "DOI" : "10.1007/BF00201811", "ISBN" : "0032-0935", "ISSN" : "0032-0935", "abstract" : "Maize (Zea mays L.) DwarJ8-1 (DS-1) is an an-dromonoecious dwarf mutant proposed to be involved in gibberellin (GA) reception (Fujioka et al. 1988b; Harberd and Freeling 1989). The mutant D8-1 is dominant and GA-nonresponsive (Phinney 1956). We show by map po-sition and similarity of phenotype that five additional dwarf mutants are D8 alleles. We show by map position and similarity of phenotype that a second andromonoe-cious dwarf mutant, D9-1, defines a duplicate gene. Maize D9-1 and each dominant D8 allele specify a different plant stature, from very mild to very severe dwarfism. Plants of D9-1 and all dominant D8 alleles, except D8-1591, were GA-nonresponsive when treated with 7500 nmol GA 3. The behavior of the mild dwarf D8-1591 was unique in that a small but significant growth re-sponse was detected (37% for D8-1591 vs. 130% for the wild type) when treated with 7500 nmol GA 3. These re-sults establish that all dwarf genotypes, except D8-15,91, in one dose set a maximum limit on plant growth and block the normal response to GA. When treated with the GA-synthesis inhibitor paclobutrazol, plants of all dwarf genotypes and wild-type siblings were severely dwarfed. Plants of all dwarf genotypes treated with the GA-syn-thesis inhibitor paclobutrazol and GA 3 were returned to their normal dwarf phenotype. Dominant dwarfing, de-layed flowering, increased tillering, and anther develop-ment in the ear are characteristic features of D9-1 and all D8 alleles. The GA-synthesis-deficient dwarfs also have these characteristic features. We discuss the function of the wild-type gene product in the context of the observed results. Abbreviations: D8 = DwarJS; D9 = Dwarj9; GAcm = gibberellin A~m; GA 3 = gibberellic acid; MNL = Maize Genetics Coopera-tion Newsletter; NIL = near-isogenic lines; RFLP = restriction fragment length polymorphism; WT = wild type Correspondence to: R.G. Winkler; FAX: 1 (602) 6217186; Tel.: 1", "author" : [ { "dropping-particle" : "", "family" : "Winkler", "given" : "Rodney G", "non-dropping-particle" : "", "parse-names" : false, "suffix" : "" }, { "dropping-particle" : "", "family" : "Freeling", "given" : "Michael", "non-dropping-particle" : "", "parse-names" : false, "suffix" : "" } ], "container-title" : "Planta", "id" : "ITEM-1", "issued" : { "date-parts" : [ [ "1994" ] ] }, "page" : "341-348", "title" : "Physiological genetics of the dominant gibberellin-nonresponsive maize dwarfs, Dwart8 and Dwart9", "type" : "article-journal", "volume" : "193" }, "uris" : [ "http://www.mendeley.com/documents/?uuid=d61a0e9f-7aa1-454c-ab36-563fdf3a678a", "http://www.mendeley.com/documents/?uuid=78ae9024-e236-4ad4-a5bd-08f83a130147" ] } ], "mendeley" : { "formattedCitation" : "[50]", "plainTextFormattedCitation" : "[50]", "previouslyFormattedCitation" : "[50]" }, "properties" : { "noteIndex" : 0 }, "schema" : "https://github.com/citation-style-language/schema/raw/master/csl-citation.json" }</w:instrText>
-      </w:r>
-      <w:r>
-        <w:fldChar w:fldCharType="separate"/>
-      </w:r>
-      <w:r>
-        <w:rPr>
-          <w:noProof/>
-        </w:rPr>
-        <w:t>[50]</w:t>
-      </w:r>
-      <w:r>
-        <w:fldChar w:fldCharType="end"/>
-      </w:r>
-      <w:r>
-        <w:t>. Both mutants were obtained from the maize genetics co-op and crossed three times to inbred B73 to generate BC2F1 families segregating 1:1 for the dwarf phenotype. Ears from phenotypically dwarf and phenotypically wild</w:t>
-      </w:r>
-      <w:r>
-        <w:t>-</w:t>
-      </w:r>
-      <w:r>
-        <w:t>type siblings were collected and processed for single-seed ionomic profiling</w:t>
-      </w:r>
-      <w:r>
-        <w:t xml:space="preserve"> using ICP-MS (</w:t>
-      </w:r>
-      <w:r>
-        <w:fldChar w:fldCharType="begin"/>
-      </w:r>
-      <w:r>
-        <w:instrText xml:space="preserve"> REF _Ref484091798 \h  \* MERGEFORMAT </w:instrText>
-      </w:r>
-      <w:r>
-        <w:fldChar w:fldCharType="separate"/>
-      </w:r>
-      <w:r>
-        <w:t>D8/9IonomeProfiles</w:t>
-      </w:r>
-      <w:r>
-        <w:fldChar w:fldCharType="end"/>
-      </w:r>
-      <w:r>
-        <w:t>)</w:t>
-      </w:r>
-      <w:r>
-        <w:t xml:space="preserve">. Both dwarf lines had significantly different elemental compositions </w:t>
-      </w:r>
-      <w:r>
-        <w:t>compared to</w:t>
-      </w:r>
-      <w:r>
-        <w:t xml:space="preserve"> their wild</w:t>
-      </w:r>
-      <w:r>
-        <w:t>-</w:t>
-      </w:r>
-      <w:r>
-        <w:t xml:space="preserve">type siblings. A joint analysis </w:t>
-      </w:r>
-      <w:r>
-        <w:t xml:space="preserve">by </w:t>
-      </w:r>
-      <w:r>
-        <w:rPr>
-          <w:i/>
-        </w:rPr>
-        <w:t>t</w:t>
-      </w:r>
-      <w:r>
-        <w:t xml:space="preserve">-tests between least-squared means comparing dwarfs and wild-types </w:t>
-      </w:r>
-      <w:r>
-        <w:t>revealed that</w:t>
-      </w:r>
-      <w:r>
-        <w:t xml:space="preserve"> Cu, Fe, P, and Sr </w:t>
-      </w:r>
-      <w:r>
-        <w:t>were higher in the dwarf</w:t>
-      </w:r>
-      <w:r>
-        <w:t xml:space="preserve"> than wild-type seeds (designated with two asterisks in </w:t>
-      </w:r>
-      <w:r>
-        <w:fldChar w:fldCharType="begin"/>
-      </w:r>
-      <w:r>
-        <w:instrText xml:space="preserve"> REF _Ref484091798 \h  \* MERGEFORMAT </w:instrText>
-      </w:r>
-      <w:r>
-        <w:fldChar w:fldCharType="separate"/>
-      </w:r>
-      <w:r>
-        <w:t>D8/9IonomeProfiles</w:t>
-      </w:r>
-      <w:r>
-        <w:fldChar w:fldCharType="end"/>
-      </w:r>
-      <w:r>
-        <w:t>)</w:t>
-      </w:r>
-      <w:r>
-        <w:t xml:space="preserve">. </w:t>
-      </w:r>
-      <w:r>
-        <w:t xml:space="preserve">Dominant mutants of </w:t>
-      </w:r>
-      <w:r>
-        <w:rPr>
-          <w:i/>
-        </w:rPr>
-        <w:t>d8</w:t>
-      </w:r>
-      <w:r>
-        <w:t xml:space="preserve"> are</w:t>
-      </w:r>
-      <w:r>
-        <w:t xml:space="preserve"> expressed at lower levels than </w:t>
-      </w:r>
-      <w:r>
-        <w:rPr>
-          <w:i/>
-        </w:rPr>
-        <w:t>d9</w:t>
-      </w:r>
-      <w:r>
-        <w:t xml:space="preserve"> in the root</w:t>
-      </w:r>
-      <w:r>
-        <w:t xml:space="preserve"> but </w:t>
-      </w:r>
-      <w:r>
-        <w:t xml:space="preserve">at </w:t>
-      </w:r>
-      <w:r>
-        <w:t>many</w:t>
-      </w:r>
-      <w:r>
-        <w:t xml:space="preserve"> </w:t>
-      </w:r>
-      <w:r>
-        <w:t xml:space="preserve">fold higher levels in </w:t>
-      </w:r>
-      <w:r>
-        <w:t xml:space="preserve">the </w:t>
-      </w:r>
-      <w:r>
-        <w:t>shoot</w:t>
-      </w:r>
-      <w:r>
-        <w:t xml:space="preserve"> (</w:t>
-      </w:r>
-      <w:r>
-        <w:fldChar w:fldCharType="begin" w:fldLock="1"/>
-      </w:r>
-      <w:r>
-        <w:instrText>ADDIN CSL_CITATION { "citationItems" : [ { "id" : "ITEM-1", "itemData" : { "DOI" : "10.1105/tpc.109.065714", "ISBN" : "1040-4651 (Print)", "ISSN" : "1040-4651", "PMID" : "19376930", "abstract" : "Maize (Zea mays) has an exceptionally complex genome with a rich history in both epigenetics and evolution. We report genomic landscapes of representative epigenetic modifications and their relationships to mRNA and small RNA (smRNA) transcriptomes in maize shoots and roots. The epigenetic patterns differed dramatically between genes and transposable elements, and two repressive marks (H3K27me3 and DNA methylation) were usually mutually exclusive. We found an organspecific distribution of canonical microRNAs (miRNAs) and endogenous small interfering RNAs (siRNAs), indicative of their tissue-specific biogenesis. Furthermore, we observed that a decreasing level of mop1 led to a concomitant decrease of 24- nucleotide siRNAs relative to 21-nucleotide miRNAs in a tissue-specific manner. A group of 22-nucleotide siRNAs may originate from long-hairpin double-stranded RNAs and preferentially target gene-coding regions. Additionally, a class of miRNA-like smRNAs, whose putative precursors can form short hairpins, potentially targets genes in trans. In summary, our data provide a critical analysis of the maize epigenome and its relationships to mRNA and smRNA transcriptomes.", "author" : [ { "dropping-particle" : "", "family" : "Wang", "given" : "X.", "non-dropping-particle" : "", "parse-names" : false, "suffix" : "" }, { "dropping-particle" : "", "family" : "Elling", "given" : "A. A.", "non-dropping-particle" : "", "parse-names" : false, "suffix" : "" }, { "dropping-particle" : "", "family" : "Li", "given" : "X.", "non-dropping-particle" : "", "parse-names" : false, "suffix" : "" }, { "dropping-particle" : "", "family" : "Li", "given" : "N.", "non-dropping-particle" : "", "parse-names" : false, "suffix" : "" }, { "dropping-particle" : "", "family" : "Peng", "given" : "Z.", "non-dropping-particle" : "", "parse-names" : false, "suffix" : "" }, { "dropping-particle" : "", "family" : "He", "given" : "G.", "non-dropping-particle" : "", "parse-names" : false, "suffix" : "" }, { "dropping-particle" : "", "family" : "Sun", "given" : "H.", "non-dropping-particle" : "", "parse-names" : false, "suffix" : "" }, { "dropping-particle" : "", "family" : "Qi", "given" : "Y.", "non-dropping-particle" : "", "parse-names" : false, "suffix" : "" }, { "dropping-particle" : "", "family" : "Liu", "given" : "X. S.", "non-dropping-particle" : "", "parse-names" : false, "suffix" : "" }, { "dropping-particle" : "", "family" : "Deng", "given" : "X. W.", "non-dropping-particle" : "", "parse-names" : false, "suffix" : "" } ], "container-title" : "the Plant Cell Online", "id" : "ITEM-1", "issue" : "4", "issued" : { "date-parts" : [ [ "2009" ] ] }, "page" : "1053-1069", "title" : "Genome-Wide and Organ-Specific Landscapes of Epigenetic Modifications and Their Relationships to mRNA and Small RNA Transcriptomes in Maize", "type" : "article-journal", "volume" : "21" }, "uris" : [ "http://www.mendeley.com/documents/?uuid=0c49791a-b8f4-4de0-8d74-a0ff5dd65176" ] }, { "id" : "ITEM-2", "itemData" : { "id" : "ITEM-2", "issued" : { "date-parts" : [ [ "0" ] ] }, "title" : "QTeller", "type" : "webpage" }, "uris" : [ "http://www.mendeley.com/documents/?uuid=b8782beb-14dc-4d85-b631-c7121b901fa6", "http://www.mendeley.com/documents/?uuid=4b861503-1e3f-4203-a327-1b7adefc5d4c" ] } ], "mendeley" : { "formattedCitation" : "[53,54]", "plainTextFormattedCitation" : "[53,54]", "previouslyFormattedCitation" : "[53,54]" }, "properties" : { "noteIndex" : 0 }, "schema" : "https://github.com/citation-style-language/schema/raw/master/csl-citation.json" }</w:instrText>
-      </w:r>
-      <w:r>
-        <w:fldChar w:fldCharType="separate"/>
-      </w:r>
-      <w:r>
-        <w:rPr>
-          <w:noProof/>
-        </w:rPr>
-        <w:t>[53,54]</w:t>
-      </w:r>
-      <w:r>
-        <w:fldChar w:fldCharType="end"/>
-      </w:r>
-      <w:r>
-        <w:t xml:space="preserve">). </w:t>
-      </w:r>
-      <w:r>
-        <w:rPr>
-          <w:i/>
-        </w:rPr>
-        <w:t>D8-mpl</w:t>
-      </w:r>
-      <w:r>
-        <w:t xml:space="preserve"> was</w:t>
-      </w:r>
-      <w:r>
-        <w:t xml:space="preserve"> also was significantly </w:t>
-      </w:r>
-      <w:r>
-        <w:t>different from its sibling</w:t>
-      </w:r>
-      <w:r>
-        <w:t xml:space="preserve"> in</w:t>
-      </w:r>
-      <w:r>
-        <w:t xml:space="preserve"> Cd and </w:t>
-      </w:r>
-      <w:r>
-        <w:t xml:space="preserve">Mo accumulation. It is possible that </w:t>
-      </w:r>
-      <w:r>
-        <w:rPr>
-          <w:i/>
-        </w:rPr>
-        <w:t>D8-mpl</w:t>
-      </w:r>
-      <w:r>
-        <w:t xml:space="preserve"> has a shoot-driven effect on Mo accumulation in the seed</w:t>
-      </w:r>
-      <w:r>
-        <w:t>,</w:t>
-      </w:r>
-      <w:r>
-        <w:t xml:space="preserve"> but we note that previous work</w:t>
-      </w:r>
-      <w:r>
-        <w:fldChar w:fldCharType="begin" w:fldLock="1"/>
-      </w:r>
-      <w:r>
-        <w:instrText>ADDIN CSL_CITATION { "citationItems" : [ { "id" : "ITEM-1", "itemData" : { "DOI" : "10.1534/g3.116.034827", "ISBN" : "0000000238816", "ISSN" : "2160-1836", "abstract" : "Plants obtain soil-resident elements that support growth and metabolism from the water-flow facilitated by transpiration and active transport processes. The availability of elements in the environment interacts with the genetic capacity of organisms to modulate element uptake through plastic adaptive responses, such as homeostasis. These interactions should cause the elemental contents of plants to vary such that the effects of genetic polymorphisms will be dramatically dependent on the environment in which the plant is grown. To investigate genotype by environment interactions underlying elemental accumulation, we analyzed levels of elements in maize kernels of the Intermated B73 \u00d7 Mo17 (IBM) recombinant inbred population grown in 10 different environments, spanning a total of six locations and five different years. In analyses conducted separately for each environment, we identified a total of 79 quantitative trait loci (QTL) controlling seed elemental accumulation. While a set of these QTL was found in multiple environments, the majority were specific to a single environment, suggesting the presence of genetic by environment interactions. To specifically identify and quantify QTL by environment interactions (QEIs), we implemented two methods: linear modeling with environmental covariates, and QTL analysis on trait differences between growouts. With these approaches, we found several instances of QEI, indicating that elemental profiles are highly heritable, interrelated, and responsive to the environment.", "author" : [ { "dropping-particle" : "", "family" : "Asaro", "given" : "A.", "non-dropping-particle" : "", "parse-names" : false, "suffix" : "" }, { "dropping-particle" : "", "family" : "Ziegler", "given" : "G.", "non-dropping-particle" : "", "parse-names" : false, "suffix" : "" }, { "dropping-particle" : "", "family" : "Ziyomo", "given" : "C.", "non-dropping-particle" : "", "parse-names" : false, "suffix" : "" }, { "dropping-particle" : "", "family" : "Hoekenga", "given" : "O.", "non-dropping-particle" : "", "parse-names" : false, "suffix" : "" }, { "dropping-particle" : "", "family" : "Dilkes", "given" : "B.", "non-dropping-particle" : "", "parse-names" : false, "suffix" : "" }, { "dropping-particle" : "", "family" : "Baxter", "given" : "I.", "non-dropping-particle" : "", "parse-names" : false, "suffix" : "" } ], "container-title" : "G3&amp;amp;#58; Genes|Genomes|Genetics", "id" : "ITEM-1", "issue" : "December", "issued" : { "date-parts" : [ [ "2016" ] ] }, "page" : "4175-4183", "title" : "The Interaction of Genotype and Environment Determines Variation in the Maize Kernel Ionome", "type" : "article-journal", "volume" : "6" }, "uris" : [ "http://www.mendeley.com/documents/?uuid=2c24a045-183a-4b9a-9f77-20c024dd6d1c" ] } ], "mendeley" : { "formattedCitation" : "[55]", "plainTextFormattedCitation" : "[55]", "previouslyFormattedCitation" : "[55]" }, "properties" : { "noteIndex" : 0 }, "schema" : "https://github.com/citation-style-language/schema/raw/master/csl-citation.json" }</w:instrText>
-      </w:r>
-      <w:r>
-        <w:fldChar w:fldCharType="separate"/>
-      </w:r>
-      <w:r>
-        <w:rPr>
-          <w:noProof/>
-        </w:rPr>
-        <w:t>[55]</w:t>
-      </w:r>
-      <w:r>
-        <w:fldChar w:fldCharType="end"/>
-      </w:r>
-      <w:r>
-        <w:t xml:space="preserve"> identified a large</w:t>
-      </w:r>
-      <w:r>
-        <w:t>-</w:t>
-      </w:r>
-      <w:r>
-        <w:t xml:space="preserve">effect QTL affecting Mo and containing the </w:t>
-      </w:r>
-      <w:r>
-        <w:rPr>
-          <w:i/>
-        </w:rPr>
-        <w:t>m</w:t>
-      </w:r>
-      <w:r>
-        <w:rPr>
-          <w:i/>
-        </w:rPr>
-        <w:t>ot1</w:t>
-      </w:r>
-      <w:r>
-        <w:t xml:space="preserve"> gene a mere 22 Mb away from </w:t>
-      </w:r>
-      <w:r>
-        <w:rPr>
-          <w:i/>
-        </w:rPr>
-        <w:t>d8</w:t>
-      </w:r>
-      <w:r>
-        <w:t xml:space="preserve">. As </w:t>
-      </w:r>
-      <w:r>
-        <w:t xml:space="preserve">the allele </w:t>
-      </w:r>
-      <w:r>
-        <w:t xml:space="preserve">at </w:t>
-      </w:r>
-      <w:r>
-        <w:rPr>
-          <w:i/>
-        </w:rPr>
-        <w:t>m</w:t>
-      </w:r>
-      <w:r>
-        <w:rPr>
-          <w:i/>
-        </w:rPr>
-        <w:t>ot1</w:t>
-      </w:r>
-      <w:r>
-        <w:t xml:space="preserve"> is unknown in the original </w:t>
-      </w:r>
-      <w:r>
-        <w:rPr>
-          <w:i/>
-        </w:rPr>
-        <w:t>D8-mpl</w:t>
-      </w:r>
-      <w:r>
-        <w:t xml:space="preserve"> </w:t>
-      </w:r>
-      <w:r>
-        <w:t xml:space="preserve">genetic background, </w:t>
-      </w:r>
-      <w:r>
-        <w:t xml:space="preserve">linkage drag carrying a </w:t>
-      </w:r>
-      <w:r>
-        <w:rPr>
-          <w:i/>
-        </w:rPr>
-        <w:t>m</w:t>
-      </w:r>
-      <w:r>
-        <w:rPr>
-          <w:i/>
-        </w:rPr>
-        <w:t>ot1</w:t>
-      </w:r>
-      <w:r>
-        <w:t xml:space="preserve"> allele cannot be ruled out.</w:t>
-      </w:r>
-      <w:r>
-        <w:t xml:space="preserve"> </w:t>
-      </w:r>
-      <w:r>
-        <w:t>T</w:t>
-      </w:r>
-      <w:r>
-        <w:t>his dominant-negative allele,</w:t>
-      </w:r>
-      <w:r>
-        <w:t xml:space="preserve"> </w:t>
-      </w:r>
-      <w:r>
-        <w:t>D9-1</w:t>
-      </w:r>
-      <w:r>
-        <w:t>,</w:t>
-      </w:r>
-      <w:r>
-        <w:t xml:space="preserve"> did not recapitulate the Cd accumulation effect of the linked GWAS QTL that </w:t>
-      </w:r>
-      <w:r>
-        <w:t xml:space="preserve">was the basis for its discovery as a high-confidence candidate gene by Camoco. However, the </w:t>
-      </w:r>
-      <w:r>
-        <w:rPr>
-          <w:i/>
-        </w:rPr>
-        <w:t>D8-mpl</w:t>
-      </w:r>
-      <w:r>
-        <w:t xml:space="preserve"> allele did recapitulate the accumulation effect, and our data demonstrate that both </w:t>
-      </w:r>
-      <w:r>
-        <w:t>D8</w:t>
-      </w:r>
-      <w:r>
-        <w:t xml:space="preserve"> and </w:t>
-      </w:r>
-      <w:r>
-        <w:t>D9</w:t>
-      </w:r>
-      <w:r>
-        <w:t xml:space="preserve"> have broad effects on other ionomic phenotypes</w:t>
-      </w:r>
-      <w:r>
-        <w:t>.</w:t>
-      </w:r>
-    </w:p>
-    <w:p>
-      <w:ins w:id="14" w:author="Microsoft Office User" w:date="2017-12-27T16:52:00Z">
+    </w:p>
+    <w:p>
+      <w:ins w:id="57" w:author="Microsoft Office User" w:date="2017-12-27T16:52:00Z">
         <w:r>
           <w:t>Genes co-expressed with</w:t>
         </w:r>
@@ -10949,7 +11324,7 @@
       <w:r>
         <w:t xml:space="preserve"> for in-depth report</w:t>
       </w:r>
-      <w:ins w:id="15" w:author="Microsoft Office User" w:date="2017-12-27T16:52:00Z">
+      <w:ins w:id="58" w:author="Microsoft Office User" w:date="2017-12-27T16:52:00Z">
         <w:r>
           <w:t>). Genes linked to the cell cycle, root development and Fe uptake suggest the hypothesis that maize DELLA-domain transcription factors regulate  root architecture the type II iron uptake mechanism used by grasses to affect the Maize ionome.</w:t>
         </w:r>
@@ -10959,13 +11334,13 @@
       <w:pPr>
         <w:pStyle w:val="Heading1"/>
       </w:pPr>
-      <w:bookmarkStart w:id="16" w:name="_Ref487125611"/>
+      <w:bookmarkStart w:id="59" w:name="_Ref487125611"/>
       <w:r>
         <w:lastRenderedPageBreak/>
         <w:t>Discussion</w:t>
       </w:r>
-      <w:bookmarkEnd w:id="13"/>
-      <w:bookmarkEnd w:id="16"/>
+      <w:bookmarkEnd w:id="56"/>
+      <w:bookmarkEnd w:id="59"/>
     </w:p>
     <w:p>
       <w:pPr>
@@ -11058,7 +11433,15 @@
         <w:fldChar w:fldCharType="end"/>
       </w:r>
       <w:r>
-        <w:t>. Additionally, Wallace et al. showed that the causal polymorphism is likely to reside in regulatory regions, that is, outside of exonic regions.</w:t>
+        <w:t xml:space="preserve">. Additionally, Wallace et al. showed that the causal polymorphism is likely to reside in regulatory regions, that is, outside of </w:t>
+      </w:r>
+      <w:proofErr w:type="spellStart"/>
+      <w:r>
+        <w:t>exonic</w:t>
+      </w:r>
+      <w:proofErr w:type="spellEnd"/>
+      <w:r>
+        <w:t xml:space="preserve"> regions.</w:t>
       </w:r>
       <w:r>
         <w:t xml:space="preserve"> </w:t>
@@ -11083,6 +11466,7 @@
       <w:r>
         <w:t>Until we precisely understand the regulatory landscape in the species being studied, even the most powerful GWAS will identify polymorphisms that implicate genes many base pairs away. Here, we find that the large majority of HPO genes were often not the closest genes to the identified SNPs. These genes would likely not have been identified using the common approach of prioritizing the genes closest to each marker SNP (</w:t>
       </w:r>
+      <w:proofErr w:type="spellStart"/>
       <w:r>
         <w:fldChar w:fldCharType="begin"/>
       </w:r>
@@ -11095,6 +11479,7 @@
       <w:r>
         <w:t>NumInterveningGenes</w:t>
       </w:r>
+      <w:proofErr w:type="spellEnd"/>
       <w:r>
         <w:fldChar w:fldCharType="end"/>
       </w:r>
@@ -11319,9 +11704,11 @@
       <w:r>
         <w:fldChar w:fldCharType="separate"/>
       </w:r>
+      <w:proofErr w:type="spellStart"/>
       <w:r>
         <w:t>FullIonomeDensityLocality</w:t>
       </w:r>
+      <w:proofErr w:type="spellEnd"/>
       <w:r>
         <w:fldChar w:fldCharType="end"/>
       </w:r>
@@ -11340,9 +11727,11 @@
       <w:r>
         <w:fldChar w:fldCharType="separate"/>
       </w:r>
+      <w:proofErr w:type="spellStart"/>
       <w:r>
         <w:t>SummaryHPOGenes</w:t>
       </w:r>
+      <w:proofErr w:type="spellEnd"/>
       <w:r>
         <w:fldChar w:fldCharType="end"/>
       </w:r>
@@ -11627,9 +12016,11 @@
         </w:rPr>
         <w:fldChar w:fldCharType="separate"/>
       </w:r>
+      <w:proofErr w:type="spellStart"/>
       <w:r>
         <w:t>SimulatedFCR</w:t>
       </w:r>
+      <w:proofErr w:type="spellEnd"/>
       <w:r>
         <w:rPr>
           <w:highlight w:val="cyan"/>
@@ -12299,6 +12690,7 @@
       <w:r>
         <w:t xml:space="preserve"> (</w:t>
       </w:r>
+      <w:proofErr w:type="spellStart"/>
       <w:r>
         <w:fldChar w:fldCharType="begin"/>
       </w:r>
@@ -12314,6 +12706,7 @@
       <w:r>
         <w:t>GOCoExpressionTable</w:t>
       </w:r>
+      <w:proofErr w:type="spellEnd"/>
       <w:r>
         <w:fldChar w:fldCharType="end"/>
       </w:r>
@@ -12323,6 +12716,7 @@
       <w:r>
         <w:t xml:space="preserve"> and had very similar network structure (</w:t>
       </w:r>
+      <w:proofErr w:type="spellStart"/>
       <w:r>
         <w:fldChar w:fldCharType="begin"/>
       </w:r>
@@ -12338,6 +12732,7 @@
       <w:r>
         <w:t>NetworkClusters</w:t>
       </w:r>
+      <w:proofErr w:type="spellEnd"/>
       <w:r>
         <w:fldChar w:fldCharType="end"/>
       </w:r>
@@ -12377,6 +12772,7 @@
       <w:r>
         <w:t>(</w:t>
       </w:r>
+      <w:proofErr w:type="spellStart"/>
       <w:r>
         <w:fldChar w:fldCharType="begin"/>
       </w:r>
@@ -12392,6 +12788,7 @@
       <w:r>
         <w:t>GOCoExpressionTable</w:t>
       </w:r>
+      <w:proofErr w:type="spellEnd"/>
       <w:r>
         <w:fldChar w:fldCharType="end"/>
       </w:r>
@@ -12407,6 +12804,7 @@
       <w:r>
         <w:t>enrichment are quite different (</w:t>
       </w:r>
+      <w:proofErr w:type="spellStart"/>
       <w:r>
         <w:fldChar w:fldCharType="begin"/>
       </w:r>
@@ -12422,6 +12820,7 @@
       <w:r>
         <w:t>FullGODensityLocality</w:t>
       </w:r>
+      <w:proofErr w:type="spellEnd"/>
       <w:r>
         <w:fldChar w:fldCharType="end"/>
       </w:r>
@@ -12490,6 +12889,7 @@
       <w:r>
         <w:t>. Our co-expression network derived from sampling of root tissue across a diverse set of individuals (ZmRoot) provided the best performance at the FDR we analyzed (</w:t>
       </w:r>
+      <w:proofErr w:type="spellStart"/>
       <w:r>
         <w:rPr>
           <w:highlight w:val="cyan"/>
@@ -12519,6 +12919,7 @@
       <w:r>
         <w:t>SummaryHPOGenes</w:t>
       </w:r>
+      <w:proofErr w:type="spellEnd"/>
       <w:r>
         <w:rPr>
           <w:highlight w:val="cyan"/>
@@ -12723,6 +13124,7 @@
       <w:r>
         <w:t xml:space="preserve"> on the locality metric (</w:t>
       </w:r>
+      <w:proofErr w:type="spellStart"/>
       <w:r>
         <w:fldChar w:fldCharType="begin"/>
       </w:r>
@@ -12738,6 +13140,7 @@
       <w:r>
         <w:t>SummaryHPOGenes</w:t>
       </w:r>
+      <w:proofErr w:type="spellEnd"/>
       <w:r>
         <w:fldChar w:fldCharType="end"/>
       </w:r>
@@ -12756,6 +13159,7 @@
       <w:r>
         <w:t xml:space="preserve"> in both networks (</w:t>
       </w:r>
+      <w:proofErr w:type="spellStart"/>
       <w:r>
         <w:fldChar w:fldCharType="begin"/>
       </w:r>
@@ -12771,6 +13175,7 @@
       <w:r>
         <w:t>PCCDensityLocality</w:t>
       </w:r>
+      <w:proofErr w:type="spellEnd"/>
       <w:r>
         <w:fldChar w:fldCharType="end"/>
       </w:r>
@@ -12837,9 +13242,11 @@
       <w:r>
         <w:fldChar w:fldCharType="separate"/>
       </w:r>
+      <w:proofErr w:type="spellStart"/>
       <w:r>
         <w:t>GOCoExpressionTable</w:t>
       </w:r>
+      <w:proofErr w:type="spellEnd"/>
       <w:r>
         <w:fldChar w:fldCharType="end"/>
       </w:r>
@@ -12978,6 +13385,7 @@
       <w:r>
         <w:t>s sensitive to the number of accessions used to calculate co-expression (</w:t>
       </w:r>
+      <w:proofErr w:type="spellStart"/>
       <w:r>
         <w:fldChar w:fldCharType="begin"/>
       </w:r>
@@ -12993,6 +13401,7 @@
       <w:r>
         <w:t>SubSetNetworks</w:t>
       </w:r>
+      <w:proofErr w:type="spellEnd"/>
       <w:r>
         <w:fldChar w:fldCharType="end"/>
       </w:r>
@@ -13326,11 +13735,11 @@
       <w:pPr>
         <w:pStyle w:val="Heading1"/>
       </w:pPr>
-      <w:bookmarkStart w:id="17" w:name="_Ref463088833"/>
+      <w:bookmarkStart w:id="60" w:name="_Ref463088833"/>
       <w:r>
         <w:t>Methods</w:t>
       </w:r>
-      <w:bookmarkEnd w:id="17"/>
+      <w:bookmarkEnd w:id="60"/>
     </w:p>
     <w:p>
       <w:pPr>
@@ -13768,6 +14177,7 @@
       <w:r>
         <w:t xml:space="preserve"> (</w:t>
       </w:r>
+      <w:proofErr w:type="spellStart"/>
       <w:r>
         <w:fldChar w:fldCharType="begin"/>
       </w:r>
@@ -13789,6 +14199,7 @@
       <w:r>
         <w:t>A</w:t>
       </w:r>
+      <w:proofErr w:type="spellEnd"/>
       <w:r>
         <w:t>)</w:t>
       </w:r>
@@ -13810,6 +14221,7 @@
       <w:r>
         <w:t>-score hereafter) to allow cross network comparison (</w:t>
       </w:r>
+      <w:proofErr w:type="spellStart"/>
       <w:r>
         <w:fldChar w:fldCharType="begin"/>
       </w:r>
@@ -13828,6 +14240,7 @@
       <w:r>
         <w:t>B</w:t>
       </w:r>
+      <w:proofErr w:type="spellEnd"/>
       <w:r>
         <w:t xml:space="preserve">). A global significance threshold of </w:t>
       </w:r>
@@ -13923,6 +14336,7 @@
       <w:r>
         <w:fldChar w:fldCharType="separate"/>
       </w:r>
+      <w:proofErr w:type="spellStart"/>
       <w:r>
         <w:t>ZmPANHealth</w:t>
       </w:r>
@@ -13932,6 +14346,7 @@
       <w:r>
         <w:t>C</w:t>
       </w:r>
+      <w:proofErr w:type="spellEnd"/>
       <w:r>
         <w:t xml:space="preserve"> shows the distribution of </w:t>
       </w:r>
@@ -13998,6 +14413,7 @@
       <w:r>
         <w:fldChar w:fldCharType="separate"/>
       </w:r>
+      <w:proofErr w:type="spellStart"/>
       <w:r>
         <w:t>ZmPANHealth</w:t>
       </w:r>
@@ -14007,6 +14423,7 @@
       <w:r>
         <w:t>D</w:t>
       </w:r>
+      <w:proofErr w:type="spellEnd"/>
       <w:r>
         <w:t xml:space="preserve"> shows empirical degree distributions compared to the power law, exponential, and truncated power law distributions. Typically, the degree distribution</w:t>
       </w:r>
@@ -14087,7 +14504,15 @@
         <w:t>were</w:t>
       </w:r>
       <w:r>
-        <w:t xml:space="preserve"> generated from Stelpflug et al</w:t>
+        <w:t xml:space="preserve"> generated from </w:t>
+      </w:r>
+      <w:proofErr w:type="spellStart"/>
+      <w:r>
+        <w:t>Stelpflug</w:t>
+      </w:r>
+      <w:proofErr w:type="spellEnd"/>
+      <w:r>
+        <w:t xml:space="preserve"> et al</w:t>
       </w:r>
       <w:r>
         <w:fldChar w:fldCharType="begin" w:fldLock="1"/>
@@ -14178,6 +14603,7 @@
       <w:r>
         <w:fldChar w:fldCharType="separate"/>
       </w:r>
+      <w:proofErr w:type="spellStart"/>
       <w:r>
         <w:t>ZmSAMHealth</w:t>
       </w:r>
@@ -14185,7 +14611,11 @@
         <w:fldChar w:fldCharType="end"/>
       </w:r>
       <w:r>
-        <w:t xml:space="preserve">A shows </w:t>
+        <w:t>A</w:t>
+      </w:r>
+      <w:proofErr w:type="spellEnd"/>
+      <w:r>
+        <w:t xml:space="preserve"> shows </w:t>
       </w:r>
       <w:r>
         <w:t>the distribution of</w:t>
@@ -14205,6 +14635,7 @@
       <w:r>
         <w:t xml:space="preserve"> were mean centered and standard normalized (</w:t>
       </w:r>
+      <w:proofErr w:type="spellStart"/>
       <w:r>
         <w:fldChar w:fldCharType="begin"/>
       </w:r>
@@ -14223,6 +14654,7 @@
       <w:r>
         <w:t>B</w:t>
       </w:r>
+      <w:proofErr w:type="spellEnd"/>
       <w:r>
         <w:t>). The ZmSAM</w:t>
       </w:r>
@@ -14259,6 +14691,7 @@
       <w:r>
         <w:t xml:space="preserve"> (</w:t>
       </w:r>
+      <w:proofErr w:type="spellStart"/>
       <w:r>
         <w:fldChar w:fldCharType="begin"/>
       </w:r>
@@ -14278,7 +14711,11 @@
         <w:fldChar w:fldCharType="end"/>
       </w:r>
       <w:r>
-        <w:t>C)</w:t>
+        <w:t>C</w:t>
+      </w:r>
+      <w:proofErr w:type="spellEnd"/>
+      <w:r>
+        <w:t>)</w:t>
       </w:r>
       <w:r>
         <w:t xml:space="preserve">. </w:t>
@@ -14290,6 +14727,7 @@
       <w:r>
         <w:t xml:space="preserve"> (</w:t>
       </w:r>
+      <w:proofErr w:type="spellStart"/>
       <w:r>
         <w:fldChar w:fldCharType="begin"/>
       </w:r>
@@ -14309,7 +14747,11 @@
         <w:fldChar w:fldCharType="end"/>
       </w:r>
       <w:r>
-        <w:t>D)</w:t>
+        <w:t>D</w:t>
+      </w:r>
+      <w:proofErr w:type="spellEnd"/>
+      <w:r>
+        <w:t>)</w:t>
       </w:r>
       <w:r>
         <w:t>.</w:t>
@@ -14334,7 +14776,15 @@
         <w:t>48 diverse maize lines</w:t>
       </w:r>
       <w:r>
-        <w:t xml:space="preserve"> using TruSeq </w:t>
+        <w:t xml:space="preserve"> using </w:t>
+      </w:r>
+      <w:proofErr w:type="spellStart"/>
+      <w:r>
+        <w:t>TruSeq</w:t>
+      </w:r>
+      <w:proofErr w:type="spellEnd"/>
+      <w:r>
+        <w:t xml:space="preserve"> </w:t>
       </w:r>
       <w:r>
         <w:t>S</w:t>
@@ -14352,7 +14802,15 @@
         <w:t>P</w:t>
       </w:r>
       <w:r>
-        <w:t>rep and Illumina HiSeq 100</w:t>
+        <w:t xml:space="preserve">rep and Illumina </w:t>
+      </w:r>
+      <w:proofErr w:type="spellStart"/>
+      <w:r>
+        <w:t>HiSeq</w:t>
+      </w:r>
+      <w:proofErr w:type="spellEnd"/>
+      <w:r>
+        <w:t xml:space="preserve"> 100</w:t>
       </w:r>
       <w:r>
         <w:t>-bp paired-</w:t>
@@ -14394,8 +14852,13 @@
         <w:t xml:space="preserve"> reads were passed through quality control using t</w:t>
       </w:r>
       <w:r>
-        <w:t>he program AdapterRemoval</w:t>
-      </w:r>
+        <w:t xml:space="preserve">he program </w:t>
+      </w:r>
+      <w:proofErr w:type="spellStart"/>
+      <w:r>
+        <w:t>AdapterRemoval</w:t>
+      </w:r>
+      <w:proofErr w:type="spellEnd"/>
       <w:r>
         <w:fldChar w:fldCharType="begin" w:fldLock="1"/>
       </w:r>
@@ -14515,9 +14978,11 @@
       <w:r>
         <w:t xml:space="preserve">modified version of </w:t>
       </w:r>
+      <w:proofErr w:type="spellStart"/>
       <w:r>
         <w:t>HTSeq</w:t>
       </w:r>
+      <w:proofErr w:type="spellEnd"/>
       <w:r>
         <w:t xml:space="preserve"> that quantifies both paired- and unpaired-end reads</w:t>
       </w:r>
@@ -14605,6 +15070,7 @@
       <w:r>
         <w:fldChar w:fldCharType="separate"/>
       </w:r>
+      <w:proofErr w:type="spellStart"/>
       <w:r>
         <w:t>ZmRootHealth</w:t>
       </w:r>
@@ -14612,7 +15078,11 @@
         <w:fldChar w:fldCharType="end"/>
       </w:r>
       <w:r>
-        <w:t>A shows raw PCC scores</w:t>
+        <w:t>A</w:t>
+      </w:r>
+      <w:proofErr w:type="spellEnd"/>
+      <w:r>
+        <w:t xml:space="preserve"> shows raw PCC scores</w:t>
       </w:r>
       <w:r>
         <w:t>,</w:t>
@@ -14632,6 +15102,7 @@
       <w:r>
         <w:fldChar w:fldCharType="separate"/>
       </w:r>
+      <w:proofErr w:type="spellStart"/>
       <w:r>
         <w:t>ZmRootHealth</w:t>
       </w:r>
@@ -14639,7 +15110,11 @@
         <w:fldChar w:fldCharType="end"/>
       </w:r>
       <w:r>
-        <w:t xml:space="preserve">B shows </w:t>
+        <w:t>B</w:t>
+      </w:r>
+      <w:proofErr w:type="spellEnd"/>
+      <w:r>
+        <w:t xml:space="preserve"> shows </w:t>
       </w:r>
       <w:r>
         <w:t>z</w:t>
@@ -14674,6 +15149,7 @@
       <w:r>
         <w:t>erms (</w:t>
       </w:r>
+      <w:proofErr w:type="spellStart"/>
       <w:r>
         <w:fldChar w:fldCharType="begin"/>
       </w:r>
@@ -14693,7 +15169,11 @@
         <w:fldChar w:fldCharType="end"/>
       </w:r>
       <w:r>
-        <w:t>C). The degree distribution of the ZmRoot network closely follows a truncated power law similar to the other</w:t>
+        <w:t>C</w:t>
+      </w:r>
+      <w:proofErr w:type="spellEnd"/>
+      <w:r>
+        <w:t>). The degree distribution of the ZmRoot network closely follows a truncated power law similar to the other</w:t>
       </w:r>
       <w:r>
         <w:t xml:space="preserve"> </w:t>
@@ -14707,6 +15187,7 @@
       <w:r>
         <w:t xml:space="preserve"> here (</w:t>
       </w:r>
+      <w:proofErr w:type="spellStart"/>
       <w:r>
         <w:fldChar w:fldCharType="begin"/>
       </w:r>
@@ -14726,7 +15207,11 @@
         <w:fldChar w:fldCharType="end"/>
       </w:r>
       <w:r>
-        <w:t>D).</w:t>
+        <w:t>D</w:t>
+      </w:r>
+      <w:proofErr w:type="spellEnd"/>
+      <w:r>
+        <w:t>).</w:t>
       </w:r>
     </w:p>
     <w:p>
@@ -14835,6 +15320,7 @@
       <w:r>
         <w:fldChar w:fldCharType="separate"/>
       </w:r>
+      <w:proofErr w:type="spellStart"/>
       <w:r>
         <w:t>CamocoSchematic</w:t>
       </w:r>
@@ -14842,7 +15328,11 @@
         <w:fldChar w:fldCharType="end"/>
       </w:r>
       <w:r>
-        <w:t>A).</w:t>
+        <w:t>A</w:t>
+      </w:r>
+      <w:proofErr w:type="spellEnd"/>
+      <w:r>
+        <w:t>).</w:t>
       </w:r>
       <w:r>
         <w:t xml:space="preserve"> E</w:t>
@@ -15019,7 +15509,7 @@
           <w:rFonts w:eastAsiaTheme="minorEastAsia"/>
         </w:rPr>
       </w:pPr>
-      <w:bookmarkStart w:id="18" w:name="_Ref447101528"/>
+      <w:bookmarkStart w:id="61" w:name="_Ref447101528"/>
       <w:r>
         <w:rPr>
           <w:rFonts w:eastAsiaTheme="minorEastAsia"/>
@@ -15038,7 +15528,7 @@
         </w:rPr>
         <w:t>1</w:t>
       </w:r>
-      <w:bookmarkEnd w:id="18"/>
+      <w:bookmarkEnd w:id="61"/>
     </w:p>
     <w:p>
       <w:pPr>
@@ -15403,19 +15893,19 @@
         <w:pStyle w:val="Heading3"/>
         <w:jc w:val="left"/>
       </w:pPr>
-      <w:bookmarkStart w:id="19" w:name="_Ref447101545"/>
-      <w:bookmarkStart w:id="20" w:name="_Ref464049667"/>
+      <w:bookmarkStart w:id="62" w:name="_Ref447101545"/>
+      <w:bookmarkStart w:id="63" w:name="_Ref464049667"/>
       <w:r>
         <w:t>Eq.</w:t>
       </w:r>
-      <w:bookmarkEnd w:id="19"/>
+      <w:bookmarkEnd w:id="62"/>
       <w:r>
         <w:t xml:space="preserve"> </w:t>
       </w:r>
       <w:r>
         <w:t>2</w:t>
       </w:r>
-      <w:bookmarkEnd w:id="20"/>
+      <w:bookmarkEnd w:id="63"/>
     </w:p>
     <w:p>
       <w:pPr>
@@ -15550,15 +16040,15 @@
           <w:rFonts w:eastAsiaTheme="minorEastAsia"/>
         </w:rPr>
       </w:pPr>
-      <w:bookmarkStart w:id="21" w:name="_Ref447101563"/>
-      <w:bookmarkStart w:id="22" w:name="_Ref464738379"/>
+      <w:bookmarkStart w:id="64" w:name="_Ref447101563"/>
+      <w:bookmarkStart w:id="65" w:name="_Ref464738379"/>
       <w:r>
         <w:rPr>
           <w:rFonts w:eastAsiaTheme="minorEastAsia"/>
         </w:rPr>
         <w:t>Eq.</w:t>
       </w:r>
-      <w:bookmarkEnd w:id="21"/>
+      <w:bookmarkEnd w:id="64"/>
       <w:r>
         <w:rPr>
           <w:rFonts w:eastAsiaTheme="minorEastAsia"/>
@@ -15571,7 +16061,7 @@
         </w:rPr>
         <w:t>3</w:t>
       </w:r>
-      <w:bookmarkEnd w:id="22"/>
+      <w:bookmarkEnd w:id="65"/>
     </w:p>
     <w:p>
       <w:pPr>
@@ -15790,7 +16280,7 @@
         <w:pStyle w:val="Heading3"/>
         <w:jc w:val="left"/>
       </w:pPr>
-      <w:bookmarkStart w:id="23" w:name="_Ref447101571"/>
+      <w:bookmarkStart w:id="66" w:name="_Ref447101571"/>
       <w:r>
         <w:t>Eq.</w:t>
       </w:r>
@@ -15800,7 +16290,7 @@
       <w:r>
         <w:t>4</w:t>
       </w:r>
-      <w:bookmarkEnd w:id="23"/>
+      <w:bookmarkEnd w:id="66"/>
     </w:p>
     <w:p>
       <w:pPr>
@@ -16189,14 +16679,14 @@
       <w:pPr>
         <w:pStyle w:val="Heading3"/>
       </w:pPr>
-      <w:bookmarkStart w:id="24" w:name="_Ref484125232"/>
+      <w:bookmarkStart w:id="67" w:name="_Ref484125232"/>
       <w:r>
         <w:t>Eq.</w:t>
       </w:r>
       <w:r>
         <w:t xml:space="preserve"> 6</w:t>
       </w:r>
-      <w:bookmarkEnd w:id="24"/>
+      <w:bookmarkEnd w:id="67"/>
     </w:p>
     <w:p>
       <m:oMathPara>
@@ -16319,13 +16809,13 @@
       <w:pPr>
         <w:pStyle w:val="Heading3"/>
       </w:pPr>
-      <w:bookmarkStart w:id="25" w:name="_Ref458775441"/>
-      <w:bookmarkStart w:id="26" w:name="_Ref484125256"/>
+      <w:bookmarkStart w:id="68" w:name="_Ref458775441"/>
+      <w:bookmarkStart w:id="69" w:name="_Ref484125256"/>
       <w:r>
         <w:t>Eq. 7</w:t>
       </w:r>
-      <w:bookmarkEnd w:id="25"/>
-      <w:bookmarkEnd w:id="26"/>
+      <w:bookmarkEnd w:id="68"/>
+      <w:bookmarkEnd w:id="69"/>
     </w:p>
     <w:p>
       <m:oMathPara>
@@ -17341,7 +17831,15 @@
         <w:t xml:space="preserve">GWAS: Genome-wide Association Study; SNP: Single nucleotide polymorphism; LD: linkage disequilibrium; QTL: quantitative trait locus; Camoco: co-analysis of molecular components; FDR: false discovery rate; GO: Gene Ontology; MCL: Markov clustering algorithm; MCR: missing candidate rate; FCR: false candidate rate; ICP-MS: inductively coupled plasma mass spectrometry; NAM: nested association mapping; RMIP: resampling model inclusion probability; HPO: high priority overlap; ABC: ATP-binding cassette; </w:t>
       </w:r>
       <w:r>
-        <w:t xml:space="preserve">RIL: recombinant inbred line; PRC: polycomb repressive complex; RBR: </w:t>
+        <w:t xml:space="preserve">RIL: recombinant inbred line; PRC: </w:t>
+      </w:r>
+      <w:proofErr w:type="spellStart"/>
+      <w:r>
+        <w:t>polycomb</w:t>
+      </w:r>
+      <w:proofErr w:type="spellEnd"/>
+      <w:r>
+        <w:t xml:space="preserve"> repressive complex; RBR: </w:t>
       </w:r>
       <w:r>
         <w:t>retinoblastoma-related proteins</w:t>
@@ -17419,7 +17917,15 @@
         <w:t xml:space="preserve">. </w:t>
       </w:r>
       <w:r>
-        <w:t xml:space="preserve">FPKM values from RNA-Seq data for the ZmSAM network was used from Stelpflug et al. </w:t>
+        <w:t xml:space="preserve">FPKM values from RNA-Seq data for the ZmSAM network was used from </w:t>
+      </w:r>
+      <w:proofErr w:type="spellStart"/>
+      <w:r>
+        <w:t>Stelpflug</w:t>
+      </w:r>
+      <w:proofErr w:type="spellEnd"/>
+      <w:r>
+        <w:t xml:space="preserve"> et al. </w:t>
       </w:r>
       <w:r>
         <w:fldChar w:fldCharType="begin" w:fldLock="1"/>
@@ -17479,7 +17985,23 @@
         <w:t>.</w:t>
       </w:r>
       <w:r>
-        <w:t xml:space="preserve"> Raw RNASeq data used to build the ZmRoot network are available in NCBI BioProject </w:t>
+        <w:t xml:space="preserve"> Raw </w:t>
+      </w:r>
+      <w:proofErr w:type="spellStart"/>
+      <w:r>
+        <w:t>RNASeq</w:t>
+      </w:r>
+      <w:proofErr w:type="spellEnd"/>
+      <w:r>
+        <w:t xml:space="preserve"> data used to build the ZmRoot network are available in NCBI </w:t>
+      </w:r>
+      <w:proofErr w:type="spellStart"/>
+      <w:r>
+        <w:t>BioProject</w:t>
+      </w:r>
+      <w:proofErr w:type="spellEnd"/>
+      <w:r>
+        <w:t xml:space="preserve"> </w:t>
       </w:r>
       <w:r>
         <w:t>PRJNA304663</w:t>
@@ -17652,11 +18174,24 @@
     </w:p>
     <w:p>
       <w:r>
-        <w:t xml:space="preserve">We would like to thank Ben VanderSluis, Henry Ward, and </w:t>
-      </w:r>
-      <w:r>
-        <w:t>Joanna Dinsmore</w:t>
-      </w:r>
+        <w:t xml:space="preserve">We would like to thank Ben </w:t>
+      </w:r>
+      <w:proofErr w:type="spellStart"/>
+      <w:r>
+        <w:t>VanderSluis</w:t>
+      </w:r>
+      <w:proofErr w:type="spellEnd"/>
+      <w:r>
+        <w:t xml:space="preserve">, Henry Ward, and </w:t>
+      </w:r>
+      <w:r>
+        <w:t xml:space="preserve">Joanna </w:t>
+      </w:r>
+      <w:proofErr w:type="spellStart"/>
+      <w:r>
+        <w:t>Dinsmore</w:t>
+      </w:r>
+      <w:proofErr w:type="spellEnd"/>
       <w:r>
         <w:t xml:space="preserve"> for their helpful comments</w:t>
       </w:r>
@@ -17664,7 +18199,15 @@
         <w:t xml:space="preserve"> and feedback</w:t>
       </w:r>
       <w:r>
-        <w:t xml:space="preserve"> in writing this article. We would also like to thank Abby Cabunoc-</w:t>
+        <w:t xml:space="preserve"> in writing this article. We would also like to thank Abby </w:t>
+      </w:r>
+      <w:proofErr w:type="spellStart"/>
+      <w:r>
+        <w:t>Cabunoc</w:t>
+      </w:r>
+      <w:proofErr w:type="spellEnd"/>
+      <w:r>
+        <w:t>-</w:t>
       </w:r>
       <w:r>
         <w:t>Mayes</w:t>
@@ -19363,11 +19906,13 @@
       <w:pPr>
         <w:pStyle w:val="Heading2"/>
       </w:pPr>
-      <w:bookmarkStart w:id="27" w:name="_Ref444765587"/>
+      <w:bookmarkStart w:id="70" w:name="_Ref444765587"/>
+      <w:proofErr w:type="spellStart"/>
       <w:r>
         <w:t>CamocoSchematic</w:t>
       </w:r>
-      <w:bookmarkEnd w:id="27"/>
+      <w:bookmarkEnd w:id="70"/>
+      <w:proofErr w:type="spellEnd"/>
     </w:p>
     <w:p>
       <w:pPr>
@@ -19442,7 +19987,15 @@
         <w:t xml:space="preserve">genome-wide </w:t>
       </w:r>
       <w:r>
-        <w:t>significance indicating a multigenic trait. SNP-to-gene mapping windows i</w:t>
+        <w:t xml:space="preserve">significance indicating a </w:t>
+      </w:r>
+      <w:proofErr w:type="spellStart"/>
+      <w:r>
+        <w:t>multigenic</w:t>
+      </w:r>
+      <w:proofErr w:type="spellEnd"/>
+      <w:r>
+        <w:t xml:space="preserve"> trait. SNP-to-gene mapping windows i</w:t>
       </w:r>
       <w:r>
         <w:t>dentify a</w:t>
@@ -19624,11 +20177,13 @@
       <w:pPr>
         <w:pStyle w:val="Heading2"/>
       </w:pPr>
-      <w:bookmarkStart w:id="28" w:name="_Ref487124030"/>
+      <w:bookmarkStart w:id="71" w:name="_Ref487124030"/>
+      <w:proofErr w:type="spellStart"/>
       <w:r>
         <w:t>CisTransDistributions</w:t>
       </w:r>
-      <w:bookmarkEnd w:id="28"/>
+      <w:bookmarkEnd w:id="71"/>
+      <w:proofErr w:type="spellEnd"/>
     </w:p>
     <w:p>
       <w:pPr>
@@ -19773,13 +20328,15 @@
       <w:pPr>
         <w:pStyle w:val="Heading2"/>
       </w:pPr>
-      <w:bookmarkStart w:id="29" w:name="_Ref456807908"/>
-      <w:bookmarkStart w:id="30" w:name="_Ref458794783"/>
+      <w:bookmarkStart w:id="72" w:name="_Ref456807908"/>
+      <w:bookmarkStart w:id="73" w:name="_Ref458794783"/>
+      <w:proofErr w:type="spellStart"/>
       <w:r>
         <w:t>SimulatedGWASSchematic</w:t>
       </w:r>
-      <w:bookmarkEnd w:id="29"/>
-      <w:bookmarkEnd w:id="30"/>
+      <w:bookmarkEnd w:id="72"/>
+      <w:bookmarkEnd w:id="73"/>
+      <w:proofErr w:type="spellEnd"/>
     </w:p>
     <w:p>
       <w:pPr>
@@ -19863,13 +20420,15 @@
       <w:pPr>
         <w:pStyle w:val="Heading2"/>
       </w:pPr>
-      <w:bookmarkStart w:id="31" w:name="_Ref458700744"/>
+      <w:bookmarkStart w:id="74" w:name="_Ref458700744"/>
+      <w:proofErr w:type="spellStart"/>
       <w:r>
         <w:t>SimulatingMCR</w:t>
       </w:r>
-      <w:bookmarkStart w:id="32" w:name="EditPoint"/>
-      <w:bookmarkEnd w:id="31"/>
-      <w:bookmarkEnd w:id="32"/>
+      <w:bookmarkStart w:id="75" w:name="EditPoint"/>
+      <w:bookmarkEnd w:id="74"/>
+      <w:bookmarkEnd w:id="75"/>
+      <w:proofErr w:type="spellEnd"/>
     </w:p>
     <w:p>
       <w:pPr>
@@ -19946,13 +20505,15 @@
       <w:pPr>
         <w:pStyle w:val="Heading2"/>
       </w:pPr>
-      <w:bookmarkStart w:id="33" w:name="_Ref458721156"/>
-      <w:bookmarkStart w:id="34" w:name="_Ref447197618"/>
+      <w:bookmarkStart w:id="76" w:name="_Ref458721156"/>
+      <w:bookmarkStart w:id="77" w:name="_Ref447197618"/>
+      <w:proofErr w:type="spellStart"/>
       <w:r>
         <w:t>SimulatedFCR</w:t>
       </w:r>
-      <w:bookmarkEnd w:id="33"/>
-      <w:bookmarkEnd w:id="34"/>
+      <w:bookmarkEnd w:id="76"/>
+      <w:bookmarkEnd w:id="77"/>
+      <w:proofErr w:type="spellEnd"/>
     </w:p>
     <w:p>
       <w:pPr>
@@ -20015,13 +20576,13 @@
       <w:pPr>
         <w:pStyle w:val="Heading2"/>
       </w:pPr>
-      <w:bookmarkStart w:id="35" w:name="_Ref481757037"/>
-      <w:bookmarkStart w:id="36" w:name="_Ref484529183"/>
+      <w:bookmarkStart w:id="78" w:name="_Ref481757037"/>
+      <w:bookmarkStart w:id="79" w:name="_Ref484529183"/>
       <w:r>
         <w:t>D9CoExpression</w:t>
       </w:r>
-      <w:bookmarkEnd w:id="35"/>
-      <w:bookmarkEnd w:id="36"/>
+      <w:bookmarkEnd w:id="78"/>
+      <w:bookmarkEnd w:id="79"/>
     </w:p>
     <w:p>
       <w:pPr>
@@ -20082,11 +20643,11 @@
       <w:pPr>
         <w:pStyle w:val="Heading2"/>
       </w:pPr>
-      <w:bookmarkStart w:id="37" w:name="_Ref484091798"/>
+      <w:bookmarkStart w:id="80" w:name="_Ref484091798"/>
       <w:r>
         <w:t>D8/9IonomeProfiles</w:t>
       </w:r>
-      <w:bookmarkEnd w:id="37"/>
+      <w:bookmarkEnd w:id="80"/>
     </w:p>
     <w:p>
       <w:pPr>
@@ -20189,14 +20750,16 @@
           <w:rStyle w:val="SubtleEmphasis"/>
         </w:rPr>
       </w:pPr>
-      <w:bookmarkStart w:id="38" w:name="_Ref458774860"/>
+      <w:bookmarkStart w:id="81" w:name="_Ref458774860"/>
+      <w:proofErr w:type="spellStart"/>
       <w:r>
         <w:rPr>
           <w:rStyle w:val="SubtleEmphasis"/>
         </w:rPr>
         <w:t>GOCoExpressionTable</w:t>
       </w:r>
-      <w:bookmarkEnd w:id="38"/>
+      <w:bookmarkEnd w:id="81"/>
+      <w:proofErr w:type="spellEnd"/>
     </w:p>
     <w:p>
       <w:pPr>
@@ -20260,11 +20823,13 @@
       <w:pPr>
         <w:pStyle w:val="Heading2"/>
       </w:pPr>
-      <w:bookmarkStart w:id="39" w:name="_Ref458774880"/>
+      <w:bookmarkStart w:id="82" w:name="_Ref458774880"/>
+      <w:proofErr w:type="spellStart"/>
       <w:r>
         <w:t>NetworkClusters</w:t>
       </w:r>
-      <w:bookmarkEnd w:id="39"/>
+      <w:bookmarkEnd w:id="82"/>
+      <w:proofErr w:type="spellEnd"/>
     </w:p>
     <w:p>
       <w:pPr>
@@ -20286,11 +20851,13 @@
       <w:pPr>
         <w:pStyle w:val="Heading2"/>
       </w:pPr>
-      <w:bookmarkStart w:id="40" w:name="_Ref485996339"/>
+      <w:bookmarkStart w:id="83" w:name="_Ref485996339"/>
+      <w:proofErr w:type="spellStart"/>
       <w:r>
         <w:t>SummaryHPOGenes</w:t>
       </w:r>
-      <w:bookmarkEnd w:id="40"/>
+      <w:bookmarkEnd w:id="83"/>
+      <w:proofErr w:type="spellEnd"/>
     </w:p>
     <w:p>
       <w:pPr>
@@ -20351,12 +20918,14 @@
       <w:pPr>
         <w:pStyle w:val="Heading2"/>
       </w:pPr>
-      <w:bookmarkStart w:id="41" w:name="_Ref486000600"/>
+      <w:bookmarkStart w:id="84" w:name="_Ref486000600"/>
+      <w:proofErr w:type="spellStart"/>
       <w:r>
         <w:lastRenderedPageBreak/>
         <w:t>HPOElementOverlap</w:t>
       </w:r>
-      <w:bookmarkEnd w:id="41"/>
+      <w:bookmarkEnd w:id="84"/>
+      <w:proofErr w:type="spellEnd"/>
     </w:p>
     <w:p>
       <w:pPr>
@@ -20395,11 +20964,13 @@
       <w:pPr>
         <w:pStyle w:val="Heading2"/>
       </w:pPr>
-      <w:bookmarkStart w:id="42" w:name="_Ref447013206"/>
+      <w:bookmarkStart w:id="85" w:name="_Ref447013206"/>
+      <w:proofErr w:type="spellStart"/>
       <w:r>
         <w:t>ZmPANHealth</w:t>
       </w:r>
-      <w:bookmarkEnd w:id="42"/>
+      <w:bookmarkEnd w:id="85"/>
+      <w:proofErr w:type="spellEnd"/>
     </w:p>
     <w:p>
       <w:pPr>
@@ -20562,11 +21133,13 @@
       <w:pPr>
         <w:pStyle w:val="Heading2"/>
       </w:pPr>
-      <w:bookmarkStart w:id="43" w:name="_Ref447013895"/>
+      <w:bookmarkStart w:id="86" w:name="_Ref447013895"/>
+      <w:proofErr w:type="spellStart"/>
       <w:r>
         <w:t>ZmSAMHealth</w:t>
       </w:r>
-      <w:bookmarkEnd w:id="43"/>
+      <w:bookmarkEnd w:id="86"/>
+      <w:proofErr w:type="spellEnd"/>
     </w:p>
     <w:p>
       <w:pPr>
@@ -20706,11 +21279,13 @@
       <w:pPr>
         <w:pStyle w:val="Heading2"/>
       </w:pPr>
-      <w:bookmarkStart w:id="44" w:name="_Ref447015478"/>
+      <w:bookmarkStart w:id="87" w:name="_Ref447015478"/>
+      <w:proofErr w:type="spellStart"/>
       <w:r>
         <w:t>ZmRootHealth</w:t>
       </w:r>
-      <w:bookmarkEnd w:id="44"/>
+      <w:bookmarkEnd w:id="87"/>
+      <w:proofErr w:type="spellEnd"/>
     </w:p>
     <w:p>
       <w:pPr>
@@ -20849,11 +21424,13 @@
       <w:pPr>
         <w:pStyle w:val="Heading2"/>
       </w:pPr>
-      <w:bookmarkStart w:id="45" w:name="_Ref447187909"/>
+      <w:bookmarkStart w:id="88" w:name="_Ref447187909"/>
+      <w:proofErr w:type="spellStart"/>
       <w:r>
         <w:t>MCRSupplemental</w:t>
       </w:r>
-      <w:bookmarkEnd w:id="45"/>
+      <w:bookmarkEnd w:id="88"/>
+      <w:proofErr w:type="spellEnd"/>
     </w:p>
     <w:p>
       <w:pPr>
@@ -21040,12 +21617,14 @@
       <w:pPr>
         <w:pStyle w:val="Heading2"/>
       </w:pPr>
-      <w:bookmarkStart w:id="46" w:name="_Ref470857301"/>
+      <w:bookmarkStart w:id="89" w:name="_Ref470857301"/>
+      <w:proofErr w:type="spellStart"/>
       <w:r>
         <w:lastRenderedPageBreak/>
         <w:t>FCRSupplemental</w:t>
       </w:r>
-      <w:bookmarkEnd w:id="46"/>
+      <w:bookmarkEnd w:id="89"/>
+      <w:proofErr w:type="spellEnd"/>
     </w:p>
     <w:p>
       <w:pPr>
@@ -21172,11 +21751,13 @@
       <w:pPr>
         <w:pStyle w:val="Heading2"/>
       </w:pPr>
-      <w:bookmarkStart w:id="47" w:name="_Ref481678956"/>
+      <w:bookmarkStart w:id="90" w:name="_Ref481678956"/>
+      <w:proofErr w:type="spellStart"/>
       <w:r>
         <w:t>PCCDensityLocality</w:t>
       </w:r>
-      <w:bookmarkEnd w:id="47"/>
+      <w:bookmarkEnd w:id="90"/>
+      <w:proofErr w:type="spellEnd"/>
     </w:p>
     <w:p>
       <w:pPr>
@@ -21342,11 +21923,13 @@
       <w:pPr>
         <w:pStyle w:val="Heading2"/>
       </w:pPr>
-      <w:bookmarkStart w:id="48" w:name="_Ref489428564"/>
+      <w:bookmarkStart w:id="91" w:name="_Ref489428564"/>
+      <w:proofErr w:type="spellStart"/>
       <w:r>
         <w:t>NumInterveningGenes</w:t>
       </w:r>
-      <w:bookmarkEnd w:id="48"/>
+      <w:bookmarkEnd w:id="91"/>
+      <w:proofErr w:type="spellEnd"/>
     </w:p>
     <w:p>
       <w:pPr>
@@ -21399,11 +21982,13 @@
       <w:pPr>
         <w:pStyle w:val="Heading2"/>
       </w:pPr>
-      <w:bookmarkStart w:id="49" w:name="_Ref487144620"/>
+      <w:bookmarkStart w:id="92" w:name="_Ref487144620"/>
+      <w:proofErr w:type="spellStart"/>
       <w:r>
         <w:t>GlobalClusterLayout</w:t>
       </w:r>
-      <w:bookmarkEnd w:id="49"/>
+      <w:bookmarkEnd w:id="92"/>
+      <w:proofErr w:type="spellEnd"/>
     </w:p>
     <w:p>
       <w:pPr>
@@ -21438,6 +22023,7 @@
       <w:r>
         <w:t>; green nodes) showing approximate boundaries (dotted black circles) of the top ten MCL clusters (</w:t>
       </w:r>
+      <w:proofErr w:type="spellStart"/>
       <w:r>
         <w:fldChar w:fldCharType="begin"/>
       </w:r>
@@ -21450,6 +22036,7 @@
       <w:r>
         <w:t>MCLClusterAssignment</w:t>
       </w:r>
+      <w:proofErr w:type="spellEnd"/>
       <w:r>
         <w:fldChar w:fldCharType="end"/>
       </w:r>
@@ -21511,11 +22098,16 @@
       <w:pPr>
         <w:pStyle w:val="Heading2"/>
       </w:pPr>
-      <w:bookmarkStart w:id="50" w:name="_Ref499548832"/>
-      <w:r>
-        <w:t>SNP-to-GeneMappingSummary</w:t>
-      </w:r>
-      <w:bookmarkEnd w:id="50"/>
+      <w:bookmarkStart w:id="93" w:name="_Ref499548832"/>
+      <w:r>
+        <w:t>SNP-to-</w:t>
+      </w:r>
+      <w:proofErr w:type="spellStart"/>
+      <w:r>
+        <w:t>GeneMappingSummary</w:t>
+      </w:r>
+      <w:bookmarkEnd w:id="93"/>
+      <w:proofErr w:type="spellEnd"/>
     </w:p>
     <w:p>
       <w:pPr>
@@ -21530,22 +22122,21 @@
         <w:pStyle w:val="Subtitle"/>
       </w:pPr>
       <w:r>
-        <w:t>Significant GWAS SNPs associated with the maize grain ionome were mapped to candidate genes. SNPs within overlapping windows were collapsed down to Effective Loci. Candidate genes were mapped by taking genes upstream and downstream (designated by Window Size) of the effective locus, up to the max</w:t>
-      </w:r>
-      <w:r>
-        <w:t>imum designated by Flank Limit.</w:t>
+        <w:t>Significant GWAS SNPs associated with the maize grain ionome were mapped to candidate genes. SNPs within overlapping windows were collapsed down to Effective Loci. Candidate genes were mapped by taking genes upstream and downstream (designated by Window Size) of the effective locus, up to the maximum designated by Flank Limit.</w:t>
       </w:r>
     </w:p>
     <w:p>
       <w:pPr>
         <w:pStyle w:val="Heading2"/>
       </w:pPr>
-      <w:bookmarkStart w:id="51" w:name="_Ref479246505"/>
+      <w:bookmarkStart w:id="94" w:name="_Ref479246505"/>
+      <w:proofErr w:type="spellStart"/>
       <w:r>
         <w:lastRenderedPageBreak/>
         <w:t>FullGODensityLocality</w:t>
       </w:r>
-      <w:bookmarkEnd w:id="51"/>
+      <w:bookmarkEnd w:id="94"/>
+      <w:proofErr w:type="spellEnd"/>
     </w:p>
     <w:p>
       <w:pPr>
@@ -21627,11 +22218,13 @@
       <w:pPr>
         <w:pStyle w:val="Heading2"/>
       </w:pPr>
-      <w:bookmarkStart w:id="52" w:name="_Ref483825641"/>
+      <w:bookmarkStart w:id="95" w:name="_Ref483825641"/>
+      <w:proofErr w:type="spellStart"/>
       <w:r>
         <w:t>MCLClusterAssignment</w:t>
       </w:r>
-      <w:bookmarkEnd w:id="52"/>
+      <w:bookmarkEnd w:id="95"/>
+      <w:proofErr w:type="spellEnd"/>
     </w:p>
     <w:p>
       <w:pPr>
@@ -21662,11 +22255,13 @@
       <w:pPr>
         <w:pStyle w:val="Heading2"/>
       </w:pPr>
-      <w:bookmarkStart w:id="53" w:name="_Ref494793753"/>
+      <w:bookmarkStart w:id="96" w:name="_Ref494793753"/>
+      <w:proofErr w:type="spellStart"/>
       <w:r>
         <w:t>MCLGoEnrichment</w:t>
       </w:r>
-      <w:bookmarkEnd w:id="53"/>
+      <w:bookmarkEnd w:id="96"/>
+      <w:proofErr w:type="spellEnd"/>
     </w:p>
     <w:p>
       <w:pPr>
@@ -21725,11 +22320,13 @@
       <w:pPr>
         <w:pStyle w:val="Heading2"/>
       </w:pPr>
-      <w:bookmarkStart w:id="54" w:name="_Ref479248756"/>
+      <w:bookmarkStart w:id="97" w:name="_Ref479248756"/>
+      <w:proofErr w:type="spellStart"/>
       <w:r>
         <w:t>GOSignalWithNoise</w:t>
       </w:r>
-      <w:bookmarkEnd w:id="54"/>
+      <w:bookmarkEnd w:id="97"/>
+      <w:proofErr w:type="spellEnd"/>
     </w:p>
     <w:p>
       <w:pPr>
@@ -21851,9 +22448,11 @@
       <w:r>
         <w:fldChar w:fldCharType="separate"/>
       </w:r>
+      <w:proofErr w:type="spellStart"/>
       <w:r>
         <w:t>SimulatedFCR</w:t>
       </w:r>
+      <w:proofErr w:type="spellEnd"/>
       <w:r>
         <w:fldChar w:fldCharType="end"/>
       </w:r>
@@ -21868,14 +22467,16 @@
       <w:pPr>
         <w:pStyle w:val="Heading2"/>
       </w:pPr>
-      <w:bookmarkStart w:id="55" w:name="_Ref479162360"/>
-      <w:bookmarkStart w:id="56" w:name="_Ref479250924"/>
+      <w:bookmarkStart w:id="98" w:name="_Ref479162360"/>
+      <w:bookmarkStart w:id="99" w:name="_Ref479250924"/>
+      <w:proofErr w:type="spellStart"/>
       <w:r>
         <w:lastRenderedPageBreak/>
         <w:t>FullIonomeDensityLocality</w:t>
       </w:r>
-      <w:bookmarkEnd w:id="55"/>
-      <w:bookmarkEnd w:id="56"/>
+      <w:bookmarkEnd w:id="98"/>
+      <w:bookmarkEnd w:id="99"/>
+      <w:proofErr w:type="spellEnd"/>
     </w:p>
     <w:p>
       <w:pPr>
@@ -22023,11 +22624,13 @@
       <w:pPr>
         <w:pStyle w:val="Heading2"/>
       </w:pPr>
-      <w:bookmarkStart w:id="57" w:name="_Ref480187199"/>
+      <w:bookmarkStart w:id="100" w:name="_Ref480187199"/>
+      <w:proofErr w:type="spellStart"/>
       <w:r>
         <w:t>HPOIonomeDesnsityLocality</w:t>
       </w:r>
-      <w:bookmarkEnd w:id="57"/>
+      <w:bookmarkEnd w:id="100"/>
+      <w:proofErr w:type="spellEnd"/>
     </w:p>
     <w:p>
       <w:pPr>
@@ -22124,11 +22727,13 @@
       <w:pPr>
         <w:pStyle w:val="Heading2"/>
       </w:pPr>
-      <w:bookmarkStart w:id="58" w:name="_Ref486516422"/>
+      <w:bookmarkStart w:id="101" w:name="_Ref486516422"/>
+      <w:proofErr w:type="spellStart"/>
       <w:r>
         <w:t>SubSetNetworks</w:t>
       </w:r>
-      <w:bookmarkEnd w:id="58"/>
+      <w:bookmarkEnd w:id="101"/>
+      <w:proofErr w:type="spellEnd"/>
     </w:p>
     <w:p>
       <w:pPr>
@@ -22190,11 +22795,13 @@
       <w:pPr>
         <w:pStyle w:val="Heading2"/>
       </w:pPr>
-      <w:bookmarkStart w:id="59" w:name="_Ref486581168"/>
+      <w:bookmarkStart w:id="102" w:name="_Ref486581168"/>
+      <w:proofErr w:type="spellStart"/>
       <w:r>
         <w:t>MultipleElementHPOGenes</w:t>
       </w:r>
-      <w:bookmarkEnd w:id="59"/>
+      <w:bookmarkEnd w:id="102"/>
+      <w:proofErr w:type="spellEnd"/>
     </w:p>
     <w:p>
       <w:pPr>
@@ -22249,13 +22856,15 @@
       <w:pPr>
         <w:pStyle w:val="Heading2"/>
       </w:pPr>
-      <w:bookmarkStart w:id="60" w:name="_Ref479316734"/>
-      <w:bookmarkStart w:id="61" w:name="_Ref486000980"/>
+      <w:bookmarkStart w:id="103" w:name="_Ref479316734"/>
+      <w:bookmarkStart w:id="104" w:name="_Ref486000980"/>
+      <w:proofErr w:type="spellStart"/>
       <w:r>
         <w:t>HPOGOEnrichment</w:t>
       </w:r>
-      <w:bookmarkEnd w:id="60"/>
-      <w:bookmarkEnd w:id="61"/>
+      <w:bookmarkEnd w:id="103"/>
+      <w:bookmarkEnd w:id="104"/>
+      <w:proofErr w:type="spellEnd"/>
     </w:p>
     <w:p>
       <w:pPr>
@@ -22292,18 +22901,20 @@
       <w:pPr>
         <w:pStyle w:val="Heading2"/>
       </w:pPr>
-      <w:bookmarkStart w:id="62" w:name="_Ref481755630"/>
-      <w:bookmarkStart w:id="63" w:name="_Ref483912443"/>
-      <w:bookmarkStart w:id="64" w:name="_Ref486581620"/>
+      <w:bookmarkStart w:id="105" w:name="_Ref481755630"/>
+      <w:bookmarkStart w:id="106" w:name="_Ref483912443"/>
+      <w:bookmarkStart w:id="107" w:name="_Ref486581620"/>
+      <w:proofErr w:type="spellStart"/>
       <w:r>
         <w:t>HPOPlus</w:t>
       </w:r>
       <w:r>
         <w:t>GOEnrichment</w:t>
       </w:r>
-      <w:bookmarkEnd w:id="62"/>
-      <w:bookmarkEnd w:id="63"/>
-      <w:bookmarkEnd w:id="64"/>
+      <w:bookmarkEnd w:id="105"/>
+      <w:bookmarkEnd w:id="106"/>
+      <w:bookmarkEnd w:id="107"/>
+      <w:proofErr w:type="spellEnd"/>
     </w:p>
     <w:p>
       <w:pPr>
@@ -22358,11 +22969,13 @@
       <w:pPr>
         <w:pStyle w:val="Heading2"/>
       </w:pPr>
-      <w:bookmarkStart w:id="65" w:name="_Ref483951527"/>
+      <w:bookmarkStart w:id="108" w:name="_Ref483951527"/>
+      <w:proofErr w:type="spellStart"/>
       <w:r>
         <w:t>GOEnrichmentTree</w:t>
       </w:r>
-      <w:bookmarkEnd w:id="65"/>
+      <w:bookmarkEnd w:id="108"/>
+      <w:proofErr w:type="spellEnd"/>
     </w:p>
     <w:p>
       <w:pPr>
@@ -22397,11 +23010,11 @@
       <w:pPr>
         <w:pStyle w:val="Heading1"/>
       </w:pPr>
-      <w:bookmarkStart w:id="66" w:name="_Ref502242324"/>
+      <w:bookmarkStart w:id="109" w:name="_Ref502242324"/>
       <w:r>
         <w:t>Supplementary Text</w:t>
       </w:r>
-      <w:bookmarkEnd w:id="66"/>
+      <w:bookmarkEnd w:id="109"/>
     </w:p>
     <w:p>
       <w:pPr>
@@ -22484,6 +23097,7 @@
       <w:r>
         <w:t>). The HPO+ sets for several of the ionomic traits showed strong GO enrichments, many of which had terms that passed strict multiple-test correction, including Al, As, Cd, Cu, Fe, K, P, Se, Sr, and Zn (</w:t>
       </w:r>
+      <w:proofErr w:type="spellStart"/>
       <w:r>
         <w:fldChar w:fldCharType="begin"/>
       </w:r>
@@ -22496,12 +23110,14 @@
       <w:r>
         <w:t>HPOPlusGOEnrichment</w:t>
       </w:r>
+      <w:proofErr w:type="spellEnd"/>
       <w:r>
         <w:fldChar w:fldCharType="end"/>
       </w:r>
       <w:r>
         <w:t>). Several of the enriched GO terms were common across HPO+ sets for different elements (</w:t>
       </w:r>
+      <w:proofErr w:type="spellStart"/>
       <w:r>
         <w:fldChar w:fldCharType="begin"/>
       </w:r>
@@ -22514,6 +23130,7 @@
       <w:r>
         <w:t>GOEnrichmentTree</w:t>
       </w:r>
+      <w:proofErr w:type="spellEnd"/>
       <w:r>
         <w:fldChar w:fldCharType="end"/>
       </w:r>
@@ -22565,9 +23182,11 @@
       <w:r>
         <w:fldChar w:fldCharType="separate"/>
       </w:r>
+      <w:proofErr w:type="spellStart"/>
       <w:r>
         <w:t>GOEnrichmentTree</w:t>
       </w:r>
+      <w:proofErr w:type="spellEnd"/>
       <w:r>
         <w:fldChar w:fldCharType="end"/>
       </w:r>
@@ -22607,9 +23226,11 @@
       <w:r>
         <w:fldChar w:fldCharType="separate"/>
       </w:r>
+      <w:proofErr w:type="spellStart"/>
       <w:r>
         <w:t>GOEnrichmentTree</w:t>
       </w:r>
+      <w:proofErr w:type="spellEnd"/>
       <w:r>
         <w:fldChar w:fldCharType="end"/>
       </w:r>
@@ -22670,9 +23291,11 @@
       <w:r>
         <w:fldChar w:fldCharType="separate"/>
       </w:r>
+      <w:proofErr w:type="spellStart"/>
       <w:r>
         <w:t>HPOPlusGOEnrichment</w:t>
       </w:r>
+      <w:proofErr w:type="spellEnd"/>
       <w:r>
         <w:fldChar w:fldCharType="end"/>
       </w:r>
@@ -22707,14 +23330,35 @@
         <w:t>the a</w:t>
       </w:r>
       <w:r>
-        <w:t>ccumulation of triacylglycerols and</w:t>
-      </w:r>
-      <w:r>
-        <w:t xml:space="preserve"> oligogalactolipids and</w:t>
-      </w:r>
-      <w:r>
-        <w:t xml:space="preserve"> showed a decreased ability to incorporate phosphatidic acid into galactolipids</w:t>
-      </w:r>
+        <w:t xml:space="preserve">ccumulation of </w:t>
+      </w:r>
+      <w:proofErr w:type="spellStart"/>
+      <w:r>
+        <w:t>triacylglycerols</w:t>
+      </w:r>
+      <w:proofErr w:type="spellEnd"/>
+      <w:r>
+        <w:t xml:space="preserve"> and</w:t>
+      </w:r>
+      <w:r>
+        <w:t xml:space="preserve"> </w:t>
+      </w:r>
+      <w:proofErr w:type="spellStart"/>
+      <w:r>
+        <w:t>oligogalactolipids</w:t>
+      </w:r>
+      <w:proofErr w:type="spellEnd"/>
+      <w:r>
+        <w:t xml:space="preserve"> and</w:t>
+      </w:r>
+      <w:r>
+        <w:t xml:space="preserve"> showed a decreased ability to incorporate phosphatidic acid into </w:t>
+      </w:r>
+      <w:proofErr w:type="spellStart"/>
+      <w:r>
+        <w:t>galactolipids</w:t>
+      </w:r>
+      <w:proofErr w:type="spellEnd"/>
       <w:r>
         <w:fldChar w:fldCharType="begin" w:fldLock="1"/>
       </w:r>
@@ -22933,7 +23577,15 @@
         <w:fldChar w:fldCharType="end"/>
       </w:r>
       <w:r>
-        <w:t xml:space="preserve">A). Among these were the maize Shortroot paralog (GRMZM2G132794) and a second GRAS domain transcription factor (GRMZM2G079470). Both of these, as well as the presence of many cell-cycle genes among the co-expressed genes and ionomics traits affecting genes, raised the possibility that, like in </w:t>
+        <w:t xml:space="preserve">A). Among these were the maize </w:t>
+      </w:r>
+      <w:proofErr w:type="spellStart"/>
+      <w:r>
+        <w:t>Shortroot</w:t>
+      </w:r>
+      <w:proofErr w:type="spellEnd"/>
+      <w:r>
+        <w:t xml:space="preserve"> paralog (GRMZM2G132794) and a second GRAS domain transcription factor (GRMZM2G079470). Both of these, as well as the presence of many cell-cycle genes among the co-expressed genes and ionomics traits affecting genes, raised the possibility that, like in </w:t>
       </w:r>
       <w:r>
         <w:rPr>
@@ -23019,8 +23671,13 @@
         <w:t>D9</w:t>
       </w:r>
       <w:r>
-        <w:t xml:space="preserve"> in the roots contained three genes with expected roles in the biosynthesis and polymerization of phenylpropanoids</w:t>
-      </w:r>
+        <w:t xml:space="preserve"> in the roots contained three genes with expected roles in the biosynthesis and polymerization of </w:t>
+      </w:r>
+      <w:proofErr w:type="spellStart"/>
+      <w:r>
+        <w:t>phenylpropanoids</w:t>
+      </w:r>
+      <w:proofErr w:type="spellEnd"/>
       <w:r>
         <w:fldChar w:fldCharType="begin" w:fldLock="1"/>
       </w:r>
@@ -23055,33 +23712,47 @@
         <w:lastRenderedPageBreak/>
         <w:t xml:space="preserve">(GRMZM2G131205), the maize </w:t>
       </w:r>
+      <w:proofErr w:type="spellStart"/>
       <w:r>
         <w:rPr>
           <w:i/>
         </w:rPr>
         <w:t>ligB</w:t>
       </w:r>
-      <w:r>
-        <w:t xml:space="preserve"> paralog (GRMZM2G078500), and a laccase paralog (GRMZM2G336337), were co-expressed with D9. The extradiol ring cleavage dioxygenase encoded by the </w:t>
-      </w:r>
+      <w:proofErr w:type="spellEnd"/>
+      <w:r>
+        <w:t xml:space="preserve"> paralog (GRMZM2G078500), and a laccase paralog (GRMZM2G336337), were co-expressed with D9. The </w:t>
+      </w:r>
+      <w:proofErr w:type="spellStart"/>
+      <w:r>
+        <w:t>extradiol</w:t>
+      </w:r>
+      <w:proofErr w:type="spellEnd"/>
+      <w:r>
+        <w:t xml:space="preserve"> ring cleavage dioxygenase encoded by the </w:t>
+      </w:r>
+      <w:proofErr w:type="spellStart"/>
       <w:r>
         <w:rPr>
           <w:i/>
         </w:rPr>
         <w:t>ligB</w:t>
       </w:r>
+      <w:proofErr w:type="spellEnd"/>
       <w:r>
         <w:t xml:space="preserve"> gene</w:t>
       </w:r>
       <w:r>
         <w:t xml:space="preserve"> (GRMZM2G078500), which from all angiosperms was known to be required for the formation of a pioneer specialized metabolite of no known function in </w:t>
       </w:r>
+      <w:proofErr w:type="spellStart"/>
       <w:r>
         <w:rPr>
           <w:i/>
         </w:rPr>
         <w:t>Arabidopsos</w:t>
       </w:r>
+      <w:proofErr w:type="spellEnd"/>
       <w:r>
         <w:t xml:space="preserve">, was linked to QTL for multiple ions including Cd, Mn, Zn, and Ni. The </w:t>
       </w:r>
@@ -23098,7 +23769,15 @@
         <w:t>, Fe, and P</w:t>
       </w:r>
       <w:r>
-        <w:t xml:space="preserve">. The cinamoyl CoA reductase gene, </w:t>
+        <w:t xml:space="preserve">. The </w:t>
+      </w:r>
+      <w:proofErr w:type="spellStart"/>
+      <w:r>
+        <w:t>cinamoyl</w:t>
+      </w:r>
+      <w:proofErr w:type="spellEnd"/>
+      <w:r>
+        <w:t xml:space="preserve"> CoA reductase gene, </w:t>
       </w:r>
       <w:r>
         <w:rPr>
@@ -23130,20 +23809,36 @@
       <w:r>
         <w:t xml:space="preserve"> also were identified in the ZmPAN network. Consistent with the hypothesis that maize DELLA-domain transcription factors regulate the type II iron uptake mechanism used by grasses, the </w:t>
       </w:r>
+      <w:proofErr w:type="spellStart"/>
       <w:r>
         <w:rPr>
           <w:i/>
         </w:rPr>
-        <w:t>nicotianamine synthase3</w:t>
-      </w:r>
+        <w:t>nicotianamine</w:t>
+      </w:r>
+      <w:proofErr w:type="spellEnd"/>
       <w:r>
         <w:rPr>
           <w:i/>
         </w:rPr>
-        <w:t xml:space="preserve"> </w:t>
-      </w:r>
-      <w:r>
-        <w:t>gene (GRMZM2G439195, ZmPAN-Cd), which is required for making the type II iron chelators, was both a Cd GWAS hit and substantially co-expressed with D9 in the ZmPAN network, such that it contributed to the identification of d</w:t>
+        <w:t xml:space="preserve"> synthase3</w:t>
+      </w:r>
+      <w:r>
+        <w:rPr>
+          <w:i/>
+        </w:rPr>
+        <w:t xml:space="preserve"> </w:t>
+      </w:r>
+      <w:r>
+        <w:t xml:space="preserve">gene (GRMZM2G439195, ZmPAN-Cd), which is required for making the type II iron </w:t>
+      </w:r>
+      <w:proofErr w:type="spellStart"/>
+      <w:r>
+        <w:t>chelators</w:t>
+      </w:r>
+      <w:proofErr w:type="spellEnd"/>
+      <w:r>
+        <w:t>, was both a Cd GWAS hit and substantially co-expressed with D9 in the ZmPAN network, such that it contributed to the identification of d</w:t>
       </w:r>
       <w:r>
         <w:t>9</w:t>
@@ -23356,7 +24051,15 @@
         <w:t>of</w:t>
       </w:r>
       <w:r>
-        <w:t xml:space="preserve"> the encoded isoamylase and other root-expressed determinants of S and Se metabolism, or</w:t>
+        <w:t xml:space="preserve"> the encoded </w:t>
+      </w:r>
+      <w:proofErr w:type="spellStart"/>
+      <w:r>
+        <w:t>isoamylase</w:t>
+      </w:r>
+      <w:proofErr w:type="spellEnd"/>
+      <w:r>
+        <w:t xml:space="preserve"> and other root-expressed determinants of S and Se metabolism, or</w:t>
       </w:r>
       <w:r>
         <w:t xml:space="preserve"> from</w:t>
@@ -23394,9 +24097,11 @@
       <w:r>
         <w:fldChar w:fldCharType="separate"/>
       </w:r>
+      <w:proofErr w:type="spellStart"/>
       <w:r>
         <w:t>GOEnrichmentTree</w:t>
       </w:r>
+      <w:proofErr w:type="spellEnd"/>
       <w:r>
         <w:fldChar w:fldCharType="end"/>
       </w:r>
@@ -23434,7 +24139,15 @@
         <w:t>adenosine-5'-phosphosulfate [APS] kinase 3</w:t>
       </w:r>
       <w:r>
-        <w:t xml:space="preserve">), which is a key component of the sulfur and selenium assimilation pathway and plays a role in the formation of the substrate for protein and metabolite sulfation (ZmRoot-Se). At another locus, Camoco identified a cysteine </w:t>
+        <w:t xml:space="preserve">), which is a key component of the sulfur and selenium assimilation pathway and plays a role in the formation of the substrate for protein and metabolite </w:t>
+      </w:r>
+      <w:proofErr w:type="spellStart"/>
+      <w:r>
+        <w:t>sulfation</w:t>
+      </w:r>
+      <w:proofErr w:type="spellEnd"/>
+      <w:r>
+        <w:t xml:space="preserve"> (ZmRoot-Se). At another locus, Camoco identified a cysteine </w:t>
       </w:r>
       <w:r>
         <w:t>desulfurase</w:t>
@@ -23495,8 +24208,13 @@
       <w:r>
         <w:t xml:space="preserve">the </w:t>
       </w:r>
-      <w:r>
-        <w:t>polycomb repressive complex 2 (PRC2), known to act on the cell cycle via the retinoblastoma-related proteins (RBRs), were</w:t>
+      <w:proofErr w:type="spellStart"/>
+      <w:r>
+        <w:t>polycomb</w:t>
+      </w:r>
+      <w:proofErr w:type="spellEnd"/>
+      <w:r>
+        <w:t xml:space="preserve"> repressive complex 2 (PRC2), known to act on the cell cycle via the retinoblastoma-related proteins (RBRs), were</w:t>
       </w:r>
       <w:r>
         <w:t xml:space="preserve"> identified as HPO genes for</w:t>
@@ -23528,8 +24246,13 @@
       <w:r>
         <w:t xml:space="preserve"> (GRMZM2G148924; ZmSAM-Rb), members of the </w:t>
       </w:r>
-      <w:r>
-        <w:t>Polycomb Repressive Complex2</w:t>
+      <w:proofErr w:type="spellStart"/>
+      <w:r>
+        <w:t>Polycomb</w:t>
+      </w:r>
+      <w:proofErr w:type="spellEnd"/>
+      <w:r>
+        <w:t xml:space="preserve"> Repressive Complex2</w:t>
       </w:r>
       <w:r>
         <w:t>, are co</w:t>
@@ -23799,9 +24522,11 @@
       <w:r>
         <w:fldChar w:fldCharType="separate"/>
       </w:r>
+      <w:proofErr w:type="spellStart"/>
       <w:r>
         <w:t>SummaryHPOGenes</w:t>
       </w:r>
+      <w:proofErr w:type="spellEnd"/>
       <w:r>
         <w:fldChar w:fldCharType="end"/>
       </w:r>
@@ -23839,7 +24564,15 @@
         <w:t>.</w:t>
       </w:r>
       <w:r>
-        <w:t xml:space="preserve"> This implicates the biosynthesis and deposition of hydrophobic molecules in accumulation of ions and may point to root processes, rather than epicuticular waxes deposition, as the primary mode by which these genes may affect water dynamics. An </w:t>
+        <w:t xml:space="preserve"> This implicates the biosynthesis and deposition of hydrophobic molecules in accumulation of ions and may point to root processes, rather than </w:t>
+      </w:r>
+      <w:proofErr w:type="spellStart"/>
+      <w:r>
+        <w:t>epicuticular</w:t>
+      </w:r>
+      <w:proofErr w:type="spellEnd"/>
+      <w:r>
+        <w:t xml:space="preserve"> waxes deposition, as the primary mode by which these genes may affect water dynamics. An </w:t>
       </w:r>
       <w:r>
         <w:t>ARR1</w:t>
@@ -23897,7 +24630,7 @@
 </file>
 
 <file path=word/comments.xml><?xml version="1.0" encoding="utf-8"?>
-<w:comments xmlns:wpc="http://schemas.microsoft.com/office/word/2010/wordprocessingCanvas" xmlns:cx="http://schemas.microsoft.com/office/drawing/2014/chartex" xmlns:cx1="http://schemas.microsoft.com/office/drawing/2015/9/8/chartex" xmlns:mc="http://schemas.openxmlformats.org/markup-compatibility/2006" xmlns:o="urn:schemas-microsoft-com:office:office" xmlns:r="http://schemas.openxmlformats.org/officeDocument/2006/relationships" xmlns:m="http://schemas.openxmlformats.org/officeDocument/2006/math" xmlns:v="urn:schemas-microsoft-com:vml" xmlns:wp14="http://schemas.microsoft.com/office/word/2010/wordprocessingDrawing" xmlns:wp="http://schemas.openxmlformats.org/drawingml/2006/wordprocessingDrawing" xmlns:w10="urn:schemas-microsoft-com:office:word" xmlns:w="http://schemas.openxmlformats.org/wordprocessingml/2006/main" xmlns:w14="http://schemas.microsoft.com/office/word/2010/wordml" xmlns:w15="http://schemas.microsoft.com/office/word/2012/wordml" xmlns:w16se="http://schemas.microsoft.com/office/word/2015/wordml/symex" xmlns:wpg="http://schemas.microsoft.com/office/word/2010/wordprocessingGroup" xmlns:wpi="http://schemas.microsoft.com/office/word/2010/wordprocessingInk" xmlns:wne="http://schemas.microsoft.com/office/word/2006/wordml" xmlns:wps="http://schemas.microsoft.com/office/word/2010/wordprocessingShape" mc:Ignorable="w14 w15 w16se wp14">
+<w:comments xmlns:wpc="http://schemas.microsoft.com/office/word/2010/wordprocessingCanvas" xmlns:cx="http://schemas.microsoft.com/office/drawing/2014/chartex" xmlns:mc="http://schemas.openxmlformats.org/markup-compatibility/2006" xmlns:o="urn:schemas-microsoft-com:office:office" xmlns:r="http://schemas.openxmlformats.org/officeDocument/2006/relationships" xmlns:m="http://schemas.openxmlformats.org/officeDocument/2006/math" xmlns:v="urn:schemas-microsoft-com:vml" xmlns:wp14="http://schemas.microsoft.com/office/word/2010/wordprocessingDrawing" xmlns:wp="http://schemas.openxmlformats.org/drawingml/2006/wordprocessingDrawing" xmlns:w10="urn:schemas-microsoft-com:office:word" xmlns:w="http://schemas.openxmlformats.org/wordprocessingml/2006/main" xmlns:w14="http://schemas.microsoft.com/office/word/2010/wordml" xmlns:w15="http://schemas.microsoft.com/office/word/2012/wordml" xmlns:w16se="http://schemas.microsoft.com/office/word/2015/wordml/symex" xmlns:wpg="http://schemas.microsoft.com/office/word/2010/wordprocessingGroup" xmlns:wpi="http://schemas.microsoft.com/office/word/2010/wordprocessingInk" xmlns:wne="http://schemas.microsoft.com/office/word/2006/wordml" xmlns:wps="http://schemas.microsoft.com/office/word/2010/wordprocessingShape" mc:Ignorable="w14 w15 w16se wp14">
   <w:comment w:id="0" w:author="rob" w:date="2017-12-28T16:48:00Z" w:initials="r">
     <w:p>
       <w:pPr>
@@ -23944,6 +24677,69 @@
       </w:r>
       <w:r>
         <w:t>eeds</w:t>
+      </w:r>
+    </w:p>
+    <w:p>
+      <w:pPr>
+        <w:pStyle w:val="CommentText"/>
+      </w:pPr>
+    </w:p>
+    <w:p>
+      <w:pPr>
+        <w:pStyle w:val="CommentText"/>
+      </w:pPr>
+      <w:r>
+        <w:t xml:space="preserve">I think off the bat, we should really tout the importance of co-expression context so leading off with </w:t>
+      </w:r>
+    </w:p>
+    <w:p>
+      <w:pPr>
+        <w:pStyle w:val="CommentText"/>
+      </w:pPr>
+    </w:p>
+    <w:p>
+      <w:pPr>
+        <w:pStyle w:val="CommentText"/>
+      </w:pPr>
+      <w:r>
+        <w:t>Other ideas:</w:t>
+      </w:r>
+    </w:p>
+    <w:p>
+      <w:pPr>
+        <w:pStyle w:val="CommentText"/>
+      </w:pPr>
+    </w:p>
+    <w:p>
+      <w:pPr>
+        <w:pStyle w:val="CommentText"/>
+      </w:pPr>
+      <w:r>
+        <w:t>- Genotypically diverse accessions outperform tissue atlases in detecting candidate causal genes identified by GWAS</w:t>
+      </w:r>
+    </w:p>
+  </w:comment>
+  <w:comment w:id="8" w:author="Rob" w:date="2017-12-29T13:15:00Z" w:initials="rs">
+    <w:p>
+      <w:pPr>
+        <w:pStyle w:val="CommentText"/>
+      </w:pPr>
+      <w:r>
+        <w:rPr>
+          <w:rStyle w:val="CommentReference"/>
+        </w:rPr>
+        <w:annotationRef/>
+      </w:r>
+      <w:r>
+        <w:t xml:space="preserve">Let’s make LD the bad guy here. Our contribution is showing the oversight in using network based </w:t>
+      </w:r>
+      <w:proofErr w:type="spellStart"/>
+      <w:r>
+        <w:t>apporaches</w:t>
+      </w:r>
+      <w:proofErr w:type="spellEnd"/>
+      <w:r>
+        <w:t>: CONTEXT MATTERS. Conveniently, we built a tool that not only allows you to make networks (other tools do that), but COMPARE results (which other tools do not do).</w:t>
       </w:r>
     </w:p>
   </w:comment>
@@ -23951,13 +24747,14 @@
 </file>
 
 <file path=word/commentsExtended.xml><?xml version="1.0" encoding="utf-8"?>
-<w15:commentsEx xmlns:wpc="http://schemas.microsoft.com/office/word/2010/wordprocessingCanvas" xmlns:cx="http://schemas.microsoft.com/office/drawing/2014/chartex" xmlns:cx1="http://schemas.microsoft.com/office/drawing/2015/9/8/chartex" xmlns:mc="http://schemas.openxmlformats.org/markup-compatibility/2006" xmlns:o="urn:schemas-microsoft-com:office:office" xmlns:r="http://schemas.openxmlformats.org/officeDocument/2006/relationships" xmlns:m="http://schemas.openxmlformats.org/officeDocument/2006/math" xmlns:v="urn:schemas-microsoft-com:vml" xmlns:wp14="http://schemas.microsoft.com/office/word/2010/wordprocessingDrawing" xmlns:wp="http://schemas.openxmlformats.org/drawingml/2006/wordprocessingDrawing" xmlns:w10="urn:schemas-microsoft-com:office:word" xmlns:w="http://schemas.openxmlformats.org/wordprocessingml/2006/main" xmlns:w14="http://schemas.microsoft.com/office/word/2010/wordml" xmlns:w15="http://schemas.microsoft.com/office/word/2012/wordml" xmlns:w16se="http://schemas.microsoft.com/office/word/2015/wordml/symex" xmlns:wpg="http://schemas.microsoft.com/office/word/2010/wordprocessingGroup" xmlns:wpi="http://schemas.microsoft.com/office/word/2010/wordprocessingInk" xmlns:wne="http://schemas.microsoft.com/office/word/2006/wordml" xmlns:wps="http://schemas.microsoft.com/office/word/2010/wordprocessingShape" mc:Ignorable="w14 w15 w16se wp14">
+<w15:commentsEx xmlns:wpc="http://schemas.microsoft.com/office/word/2010/wordprocessingCanvas" xmlns:cx="http://schemas.microsoft.com/office/drawing/2014/chartex" xmlns:mc="http://schemas.openxmlformats.org/markup-compatibility/2006" xmlns:o="urn:schemas-microsoft-com:office:office" xmlns:r="http://schemas.openxmlformats.org/officeDocument/2006/relationships" xmlns:m="http://schemas.openxmlformats.org/officeDocument/2006/math" xmlns:v="urn:schemas-microsoft-com:vml" xmlns:wp14="http://schemas.microsoft.com/office/word/2010/wordprocessingDrawing" xmlns:wp="http://schemas.openxmlformats.org/drawingml/2006/wordprocessingDrawing" xmlns:w10="urn:schemas-microsoft-com:office:word" xmlns:w="http://schemas.openxmlformats.org/wordprocessingml/2006/main" xmlns:w14="http://schemas.microsoft.com/office/word/2010/wordml" xmlns:w15="http://schemas.microsoft.com/office/word/2012/wordml" xmlns:w16se="http://schemas.microsoft.com/office/word/2015/wordml/symex" xmlns:wpg="http://schemas.microsoft.com/office/word/2010/wordprocessingGroup" xmlns:wpi="http://schemas.microsoft.com/office/word/2010/wordprocessingInk" xmlns:wne="http://schemas.microsoft.com/office/word/2006/wordml" xmlns:wps="http://schemas.microsoft.com/office/word/2010/wordprocessingShape" mc:Ignorable="w14 w15 w16se wp14">
   <w15:commentEx w15:paraId="5EED8015" w15:done="0"/>
+  <w15:commentEx w15:paraId="2CAA28EF" w15:done="0"/>
 </w15:commentsEx>
 </file>
 
 <file path=word/endnotes.xml><?xml version="1.0" encoding="utf-8"?>
-<w:endnotes xmlns:wpc="http://schemas.microsoft.com/office/word/2010/wordprocessingCanvas" xmlns:cx="http://schemas.microsoft.com/office/drawing/2014/chartex" xmlns:cx1="http://schemas.microsoft.com/office/drawing/2015/9/8/chartex" xmlns:mc="http://schemas.openxmlformats.org/markup-compatibility/2006" xmlns:o="urn:schemas-microsoft-com:office:office" xmlns:r="http://schemas.openxmlformats.org/officeDocument/2006/relationships" xmlns:m="http://schemas.openxmlformats.org/officeDocument/2006/math" xmlns:v="urn:schemas-microsoft-com:vml" xmlns:wp14="http://schemas.microsoft.com/office/word/2010/wordprocessingDrawing" xmlns:wp="http://schemas.openxmlformats.org/drawingml/2006/wordprocessingDrawing" xmlns:w10="urn:schemas-microsoft-com:office:word" xmlns:w="http://schemas.openxmlformats.org/wordprocessingml/2006/main" xmlns:w14="http://schemas.microsoft.com/office/word/2010/wordml" xmlns:w15="http://schemas.microsoft.com/office/word/2012/wordml" xmlns:w16se="http://schemas.microsoft.com/office/word/2015/wordml/symex" xmlns:wpg="http://schemas.microsoft.com/office/word/2010/wordprocessingGroup" xmlns:wpi="http://schemas.microsoft.com/office/word/2010/wordprocessingInk" xmlns:wne="http://schemas.microsoft.com/office/word/2006/wordml" xmlns:wps="http://schemas.microsoft.com/office/word/2010/wordprocessingShape" mc:Ignorable="w14 w15 w16se wp14">
+<w:endnotes xmlns:wpc="http://schemas.microsoft.com/office/word/2010/wordprocessingCanvas" xmlns:cx="http://schemas.microsoft.com/office/drawing/2014/chartex" xmlns:mc="http://schemas.openxmlformats.org/markup-compatibility/2006" xmlns:o="urn:schemas-microsoft-com:office:office" xmlns:r="http://schemas.openxmlformats.org/officeDocument/2006/relationships" xmlns:m="http://schemas.openxmlformats.org/officeDocument/2006/math" xmlns:v="urn:schemas-microsoft-com:vml" xmlns:wp14="http://schemas.microsoft.com/office/word/2010/wordprocessingDrawing" xmlns:wp="http://schemas.openxmlformats.org/drawingml/2006/wordprocessingDrawing" xmlns:w10="urn:schemas-microsoft-com:office:word" xmlns:w="http://schemas.openxmlformats.org/wordprocessingml/2006/main" xmlns:w14="http://schemas.microsoft.com/office/word/2010/wordml" xmlns:w15="http://schemas.microsoft.com/office/word/2012/wordml" xmlns:w16se="http://schemas.microsoft.com/office/word/2015/wordml/symex" xmlns:wpg="http://schemas.microsoft.com/office/word/2010/wordprocessingGroup" xmlns:wpi="http://schemas.microsoft.com/office/word/2010/wordprocessingInk" xmlns:wne="http://schemas.microsoft.com/office/word/2006/wordml" xmlns:wps="http://schemas.microsoft.com/office/word/2010/wordprocessingShape" mc:Ignorable="w14 w15 w16se wp14">
   <w:endnote w:type="separator" w:id="-1">
     <w:p>
       <w:r>
@@ -23983,7 +24780,7 @@
 </file>
 
 <file path=word/footer1.xml><?xml version="1.0" encoding="utf-8"?>
-<w:ftr xmlns:wpc="http://schemas.microsoft.com/office/word/2010/wordprocessingCanvas" xmlns:cx="http://schemas.microsoft.com/office/drawing/2014/chartex" xmlns:cx1="http://schemas.microsoft.com/office/drawing/2015/9/8/chartex" xmlns:mc="http://schemas.openxmlformats.org/markup-compatibility/2006" xmlns:o="urn:schemas-microsoft-com:office:office" xmlns:r="http://schemas.openxmlformats.org/officeDocument/2006/relationships" xmlns:m="http://schemas.openxmlformats.org/officeDocument/2006/math" xmlns:v="urn:schemas-microsoft-com:vml" xmlns:wp14="http://schemas.microsoft.com/office/word/2010/wordprocessingDrawing" xmlns:wp="http://schemas.openxmlformats.org/drawingml/2006/wordprocessingDrawing" xmlns:w10="urn:schemas-microsoft-com:office:word" xmlns:w="http://schemas.openxmlformats.org/wordprocessingml/2006/main" xmlns:w14="http://schemas.microsoft.com/office/word/2010/wordml" xmlns:w15="http://schemas.microsoft.com/office/word/2012/wordml" xmlns:w16se="http://schemas.microsoft.com/office/word/2015/wordml/symex" xmlns:wpg="http://schemas.microsoft.com/office/word/2010/wordprocessingGroup" xmlns:wpi="http://schemas.microsoft.com/office/word/2010/wordprocessingInk" xmlns:wne="http://schemas.microsoft.com/office/word/2006/wordml" xmlns:wps="http://schemas.microsoft.com/office/word/2010/wordprocessingShape" mc:Ignorable="w14 w15 w16se wp14">
+<w:ftr xmlns:wpc="http://schemas.microsoft.com/office/word/2010/wordprocessingCanvas" xmlns:cx="http://schemas.microsoft.com/office/drawing/2014/chartex" xmlns:mc="http://schemas.openxmlformats.org/markup-compatibility/2006" xmlns:o="urn:schemas-microsoft-com:office:office" xmlns:r="http://schemas.openxmlformats.org/officeDocument/2006/relationships" xmlns:m="http://schemas.openxmlformats.org/officeDocument/2006/math" xmlns:v="urn:schemas-microsoft-com:vml" xmlns:wp14="http://schemas.microsoft.com/office/word/2010/wordprocessingDrawing" xmlns:wp="http://schemas.openxmlformats.org/drawingml/2006/wordprocessingDrawing" xmlns:w10="urn:schemas-microsoft-com:office:word" xmlns:w="http://schemas.openxmlformats.org/wordprocessingml/2006/main" xmlns:w14="http://schemas.microsoft.com/office/word/2010/wordml" xmlns:w15="http://schemas.microsoft.com/office/word/2012/wordml" xmlns:w16se="http://schemas.microsoft.com/office/word/2015/wordml/symex" xmlns:wpg="http://schemas.microsoft.com/office/word/2010/wordprocessingGroup" xmlns:wpi="http://schemas.microsoft.com/office/word/2010/wordprocessingInk" xmlns:wne="http://schemas.microsoft.com/office/word/2006/wordml" xmlns:wps="http://schemas.microsoft.com/office/word/2010/wordprocessingShape" mc:Ignorable="w14 w15 w16se wp14">
   <w:sdt>
     <w:sdtPr>
       <w:id w:val="1448506825"/>
@@ -24015,7 +24812,7 @@
           <w:rPr>
             <w:noProof/>
           </w:rPr>
-          <w:t>28</w:t>
+          <w:t>4</w:t>
         </w:r>
         <w:r>
           <w:rPr>
@@ -24035,7 +24832,7 @@
 </file>
 
 <file path=word/footnotes.xml><?xml version="1.0" encoding="utf-8"?>
-<w:footnotes xmlns:wpc="http://schemas.microsoft.com/office/word/2010/wordprocessingCanvas" xmlns:cx="http://schemas.microsoft.com/office/drawing/2014/chartex" xmlns:cx1="http://schemas.microsoft.com/office/drawing/2015/9/8/chartex" xmlns:mc="http://schemas.openxmlformats.org/markup-compatibility/2006" xmlns:o="urn:schemas-microsoft-com:office:office" xmlns:r="http://schemas.openxmlformats.org/officeDocument/2006/relationships" xmlns:m="http://schemas.openxmlformats.org/officeDocument/2006/math" xmlns:v="urn:schemas-microsoft-com:vml" xmlns:wp14="http://schemas.microsoft.com/office/word/2010/wordprocessingDrawing" xmlns:wp="http://schemas.openxmlformats.org/drawingml/2006/wordprocessingDrawing" xmlns:w10="urn:schemas-microsoft-com:office:word" xmlns:w="http://schemas.openxmlformats.org/wordprocessingml/2006/main" xmlns:w14="http://schemas.microsoft.com/office/word/2010/wordml" xmlns:w15="http://schemas.microsoft.com/office/word/2012/wordml" xmlns:w16se="http://schemas.microsoft.com/office/word/2015/wordml/symex" xmlns:wpg="http://schemas.microsoft.com/office/word/2010/wordprocessingGroup" xmlns:wpi="http://schemas.microsoft.com/office/word/2010/wordprocessingInk" xmlns:wne="http://schemas.microsoft.com/office/word/2006/wordml" xmlns:wps="http://schemas.microsoft.com/office/word/2010/wordprocessingShape" mc:Ignorable="w14 w15 w16se wp14">
+<w:footnotes xmlns:wpc="http://schemas.microsoft.com/office/word/2010/wordprocessingCanvas" xmlns:cx="http://schemas.microsoft.com/office/drawing/2014/chartex" xmlns:mc="http://schemas.openxmlformats.org/markup-compatibility/2006" xmlns:o="urn:schemas-microsoft-com:office:office" xmlns:r="http://schemas.openxmlformats.org/officeDocument/2006/relationships" xmlns:m="http://schemas.openxmlformats.org/officeDocument/2006/math" xmlns:v="urn:schemas-microsoft-com:vml" xmlns:wp14="http://schemas.microsoft.com/office/word/2010/wordprocessingDrawing" xmlns:wp="http://schemas.openxmlformats.org/drawingml/2006/wordprocessingDrawing" xmlns:w10="urn:schemas-microsoft-com:office:word" xmlns:w="http://schemas.openxmlformats.org/wordprocessingml/2006/main" xmlns:w14="http://schemas.microsoft.com/office/word/2010/wordml" xmlns:w15="http://schemas.microsoft.com/office/word/2012/wordml" xmlns:w16se="http://schemas.microsoft.com/office/word/2015/wordml/symex" xmlns:wpg="http://schemas.microsoft.com/office/word/2010/wordprocessingGroup" xmlns:wpi="http://schemas.microsoft.com/office/word/2010/wordprocessingInk" xmlns:wne="http://schemas.microsoft.com/office/word/2006/wordml" xmlns:wps="http://schemas.microsoft.com/office/word/2010/wordprocessingShape" mc:Ignorable="w14 w15 w16se wp14">
   <w:footnote w:type="separator" w:id="-1">
     <w:p>
       <w:r>
@@ -24061,7 +24858,7 @@
 </file>
 
 <file path=word/header1.xml><?xml version="1.0" encoding="utf-8"?>
-<w:hdr xmlns:wpc="http://schemas.microsoft.com/office/word/2010/wordprocessingCanvas" xmlns:cx="http://schemas.microsoft.com/office/drawing/2014/chartex" xmlns:cx1="http://schemas.microsoft.com/office/drawing/2015/9/8/chartex" xmlns:mc="http://schemas.openxmlformats.org/markup-compatibility/2006" xmlns:o="urn:schemas-microsoft-com:office:office" xmlns:r="http://schemas.openxmlformats.org/officeDocument/2006/relationships" xmlns:m="http://schemas.openxmlformats.org/officeDocument/2006/math" xmlns:v="urn:schemas-microsoft-com:vml" xmlns:wp14="http://schemas.microsoft.com/office/word/2010/wordprocessingDrawing" xmlns:wp="http://schemas.openxmlformats.org/drawingml/2006/wordprocessingDrawing" xmlns:w10="urn:schemas-microsoft-com:office:word" xmlns:w="http://schemas.openxmlformats.org/wordprocessingml/2006/main" xmlns:w14="http://schemas.microsoft.com/office/word/2010/wordml" xmlns:w15="http://schemas.microsoft.com/office/word/2012/wordml" xmlns:w16se="http://schemas.microsoft.com/office/word/2015/wordml/symex" xmlns:wpg="http://schemas.microsoft.com/office/word/2010/wordprocessingGroup" xmlns:wpi="http://schemas.microsoft.com/office/word/2010/wordprocessingInk" xmlns:wne="http://schemas.microsoft.com/office/word/2006/wordml" xmlns:wps="http://schemas.microsoft.com/office/word/2010/wordprocessingShape" mc:Ignorable="w14 w15 w16se wp14">
+<w:hdr xmlns:wpc="http://schemas.microsoft.com/office/word/2010/wordprocessingCanvas" xmlns:cx="http://schemas.microsoft.com/office/drawing/2014/chartex" xmlns:mc="http://schemas.openxmlformats.org/markup-compatibility/2006" xmlns:o="urn:schemas-microsoft-com:office:office" xmlns:r="http://schemas.openxmlformats.org/officeDocument/2006/relationships" xmlns:m="http://schemas.openxmlformats.org/officeDocument/2006/math" xmlns:v="urn:schemas-microsoft-com:vml" xmlns:wp14="http://schemas.microsoft.com/office/word/2010/wordprocessingDrawing" xmlns:wp="http://schemas.openxmlformats.org/drawingml/2006/wordprocessingDrawing" xmlns:w10="urn:schemas-microsoft-com:office:word" xmlns:w="http://schemas.openxmlformats.org/wordprocessingml/2006/main" xmlns:w14="http://schemas.microsoft.com/office/word/2010/wordml" xmlns:w15="http://schemas.microsoft.com/office/word/2012/wordml" xmlns:w16se="http://schemas.microsoft.com/office/word/2015/wordml/symex" xmlns:wpg="http://schemas.microsoft.com/office/word/2010/wordprocessingGroup" xmlns:wpi="http://schemas.microsoft.com/office/word/2010/wordprocessingInk" xmlns:wne="http://schemas.microsoft.com/office/word/2006/wordml" xmlns:wps="http://schemas.microsoft.com/office/word/2010/wordprocessingShape" mc:Ignorable="w14 w15 w16se wp14">
   <w:p>
     <w:pPr>
       <w:pStyle w:val="Header"/>
@@ -24071,7 +24868,7 @@
 </file>
 
 <file path=word/numbering.xml><?xml version="1.0" encoding="utf-8"?>
-<w:numbering xmlns:wpc="http://schemas.microsoft.com/office/word/2010/wordprocessingCanvas" xmlns:cx="http://schemas.microsoft.com/office/drawing/2014/chartex" xmlns:cx1="http://schemas.microsoft.com/office/drawing/2015/9/8/chartex" xmlns:mc="http://schemas.openxmlformats.org/markup-compatibility/2006" xmlns:o="urn:schemas-microsoft-com:office:office" xmlns:r="http://schemas.openxmlformats.org/officeDocument/2006/relationships" xmlns:m="http://schemas.openxmlformats.org/officeDocument/2006/math" xmlns:v="urn:schemas-microsoft-com:vml" xmlns:wp14="http://schemas.microsoft.com/office/word/2010/wordprocessingDrawing" xmlns:wp="http://schemas.openxmlformats.org/drawingml/2006/wordprocessingDrawing" xmlns:w10="urn:schemas-microsoft-com:office:word" xmlns:w="http://schemas.openxmlformats.org/wordprocessingml/2006/main" xmlns:w14="http://schemas.microsoft.com/office/word/2010/wordml" xmlns:w15="http://schemas.microsoft.com/office/word/2012/wordml" xmlns:w16se="http://schemas.microsoft.com/office/word/2015/wordml/symex" xmlns:wpg="http://schemas.microsoft.com/office/word/2010/wordprocessingGroup" xmlns:wpi="http://schemas.microsoft.com/office/word/2010/wordprocessingInk" xmlns:wne="http://schemas.microsoft.com/office/word/2006/wordml" xmlns:wps="http://schemas.microsoft.com/office/word/2010/wordprocessingShape" mc:Ignorable="w14 w15 w16se wp14">
+<w:numbering xmlns:wpc="http://schemas.microsoft.com/office/word/2010/wordprocessingCanvas" xmlns:cx="http://schemas.microsoft.com/office/drawing/2014/chartex" xmlns:mc="http://schemas.openxmlformats.org/markup-compatibility/2006" xmlns:o="urn:schemas-microsoft-com:office:office" xmlns:r="http://schemas.openxmlformats.org/officeDocument/2006/relationships" xmlns:m="http://schemas.openxmlformats.org/officeDocument/2006/math" xmlns:v="urn:schemas-microsoft-com:vml" xmlns:wp14="http://schemas.microsoft.com/office/word/2010/wordprocessingDrawing" xmlns:wp="http://schemas.openxmlformats.org/drawingml/2006/wordprocessingDrawing" xmlns:w10="urn:schemas-microsoft-com:office:word" xmlns:w="http://schemas.openxmlformats.org/wordprocessingml/2006/main" xmlns:w14="http://schemas.microsoft.com/office/word/2010/wordml" xmlns:w15="http://schemas.microsoft.com/office/word/2012/wordml" xmlns:w16se="http://schemas.microsoft.com/office/word/2015/wordml/symex" xmlns:wpg="http://schemas.microsoft.com/office/word/2010/wordprocessingGroup" xmlns:wpi="http://schemas.microsoft.com/office/word/2010/wordprocessingInk" xmlns:wne="http://schemas.microsoft.com/office/word/2006/wordml" xmlns:wps="http://schemas.microsoft.com/office/word/2010/wordprocessingShape" mc:Ignorable="w14 w15 w16se wp14">
   <w:abstractNum w:abstractNumId="0" w15:restartNumberingAfterBreak="0">
     <w:nsid w:val="04557165"/>
     <w:multiLevelType w:val="hybridMultilevel"/>
@@ -25068,9 +25865,12 @@
 </file>
 
 <file path=word/people.xml><?xml version="1.0" encoding="utf-8"?>
-<w15:people xmlns:wpc="http://schemas.microsoft.com/office/word/2010/wordprocessingCanvas" xmlns:cx="http://schemas.microsoft.com/office/drawing/2014/chartex" xmlns:cx1="http://schemas.microsoft.com/office/drawing/2015/9/8/chartex" xmlns:mc="http://schemas.openxmlformats.org/markup-compatibility/2006" xmlns:o="urn:schemas-microsoft-com:office:office" xmlns:r="http://schemas.openxmlformats.org/officeDocument/2006/relationships" xmlns:m="http://schemas.openxmlformats.org/officeDocument/2006/math" xmlns:v="urn:schemas-microsoft-com:vml" xmlns:wp14="http://schemas.microsoft.com/office/word/2010/wordprocessingDrawing" xmlns:wp="http://schemas.openxmlformats.org/drawingml/2006/wordprocessingDrawing" xmlns:w10="urn:schemas-microsoft-com:office:word" xmlns:w="http://schemas.openxmlformats.org/wordprocessingml/2006/main" xmlns:w14="http://schemas.microsoft.com/office/word/2010/wordml" xmlns:w15="http://schemas.microsoft.com/office/word/2012/wordml" xmlns:w16se="http://schemas.microsoft.com/office/word/2015/wordml/symex" xmlns:wpg="http://schemas.microsoft.com/office/word/2010/wordprocessingGroup" xmlns:wpi="http://schemas.microsoft.com/office/word/2010/wordprocessingInk" xmlns:wne="http://schemas.microsoft.com/office/word/2006/wordml" xmlns:wps="http://schemas.microsoft.com/office/word/2010/wordprocessingShape" mc:Ignorable="w14 w15 w16se wp14">
+<w15:people xmlns:wpc="http://schemas.microsoft.com/office/word/2010/wordprocessingCanvas" xmlns:cx="http://schemas.microsoft.com/office/drawing/2014/chartex" xmlns:mc="http://schemas.openxmlformats.org/markup-compatibility/2006" xmlns:o="urn:schemas-microsoft-com:office:office" xmlns:r="http://schemas.openxmlformats.org/officeDocument/2006/relationships" xmlns:m="http://schemas.openxmlformats.org/officeDocument/2006/math" xmlns:v="urn:schemas-microsoft-com:vml" xmlns:wp14="http://schemas.microsoft.com/office/word/2010/wordprocessingDrawing" xmlns:wp="http://schemas.openxmlformats.org/drawingml/2006/wordprocessingDrawing" xmlns:w10="urn:schemas-microsoft-com:office:word" xmlns:w="http://schemas.openxmlformats.org/wordprocessingml/2006/main" xmlns:w14="http://schemas.microsoft.com/office/word/2010/wordml" xmlns:w15="http://schemas.microsoft.com/office/word/2012/wordml" xmlns:w16se="http://schemas.microsoft.com/office/word/2015/wordml/symex" xmlns:wpg="http://schemas.microsoft.com/office/word/2010/wordprocessingGroup" xmlns:wpi="http://schemas.microsoft.com/office/word/2010/wordprocessingInk" xmlns:wne="http://schemas.microsoft.com/office/word/2006/wordml" xmlns:wps="http://schemas.microsoft.com/office/word/2010/wordprocessingShape" mc:Ignorable="w14 w15 w16se wp14">
   <w15:person w15:author="rob">
     <w15:presenceInfo w15:providerId="None" w15:userId="rob"/>
+  </w15:person>
+  <w15:person w15:author="Rob">
+    <w15:presenceInfo w15:providerId="None" w15:userId="Rob"/>
   </w15:person>
 </w15:people>
 </file>
@@ -26290,7 +27090,7 @@
 </file>
 
 <file path=customXml/itemProps1.xml><?xml version="1.0" encoding="utf-8"?>
-<ds:datastoreItem xmlns:ds="http://schemas.openxmlformats.org/officeDocument/2006/customXml" ds:itemID="{E9C7F335-4ED9-4D88-ABF9-D2D51F640BF2}">
+<ds:datastoreItem xmlns:ds="http://schemas.openxmlformats.org/officeDocument/2006/customXml" ds:itemID="{A609EC73-2BDE-46B7-A4C1-5893A2C0896E}">
   <ds:schemaRefs>
     <ds:schemaRef ds:uri="http://schemas.openxmlformats.org/officeDocument/2006/bibliography"/>
   </ds:schemaRefs>

</xml_diff>